<commit_message>
New PEP file with WBS timetable
</commit_message>
<xml_diff>
--- a/PEP/好書交換網_PEP.docx
+++ b/PEP/好書交換網_PEP.docx
@@ -1,6 +1,6 @@
 
 <file path=word/document.xml><?xml version="1.0" encoding="utf-8"?>
-<w:document xmlns:wpc="http://schemas.microsoft.com/office/word/2010/wordprocessingCanvas" xmlns:mc="http://schemas.openxmlformats.org/markup-compatibility/2006" xmlns:o="urn:schemas-microsoft-com:office:office" xmlns:r="http://schemas.openxmlformats.org/officeDocument/2006/relationships" xmlns:m="http://schemas.openxmlformats.org/officeDocument/2006/math" xmlns:v="urn:schemas-microsoft-com:vml" xmlns:wp14="http://schemas.microsoft.com/office/word/2010/wordprocessingDrawing" xmlns:wp="http://schemas.openxmlformats.org/drawingml/2006/wordprocessingDrawing" xmlns:w10="urn:schemas-microsoft-com:office:word" xmlns:w="http://schemas.openxmlformats.org/wordprocessingml/2006/main" xmlns:w14="http://schemas.microsoft.com/office/word/2010/wordml" xmlns:w15="http://schemas.microsoft.com/office/word/2012/wordml" xmlns:wpg="http://schemas.microsoft.com/office/word/2010/wordprocessingGroup" xmlns:wpi="http://schemas.microsoft.com/office/word/2010/wordprocessingInk" xmlns:wne="http://schemas.microsoft.com/office/word/2006/wordml" xmlns:wps="http://schemas.microsoft.com/office/word/2010/wordprocessingShape" mc:Ignorable="w14 w15 wp14">
+<w:document xmlns:wpc="http://schemas.microsoft.com/office/word/2010/wordprocessingCanvas" xmlns:mc="http://schemas.openxmlformats.org/markup-compatibility/2006" xmlns:o="urn:schemas-microsoft-com:office:office" xmlns:r="http://schemas.openxmlformats.org/officeDocument/2006/relationships" xmlns:m="http://schemas.openxmlformats.org/officeDocument/2006/math" xmlns:v="urn:schemas-microsoft-com:vml" xmlns:wp14="http://schemas.microsoft.com/office/word/2010/wordprocessingDrawing" xmlns:wp="http://schemas.openxmlformats.org/drawingml/2006/wordprocessingDrawing" xmlns:w10="urn:schemas-microsoft-com:office:word" xmlns:w="http://schemas.openxmlformats.org/wordprocessingml/2006/main" xmlns:w14="http://schemas.microsoft.com/office/word/2010/wordml" xmlns:wpg="http://schemas.microsoft.com/office/word/2010/wordprocessingGroup" xmlns:wpi="http://schemas.microsoft.com/office/word/2010/wordprocessingInk" xmlns:wne="http://schemas.microsoft.com/office/word/2006/wordml" xmlns:wps="http://schemas.microsoft.com/office/word/2010/wordprocessingShape" mc:Ignorable="w14 wp14">
   <w:body>
     <w:p>
       <w:pPr>
@@ -895,38 +895,10 @@
       </w:r>
       <w:r>
         <w:rPr>
-          <w:noProof/>
-        </w:rPr>
-        <w:fldChar w:fldCharType="begin"/>
-      </w:r>
-      <w:r>
-        <w:rPr>
-          <w:noProof/>
-        </w:rPr>
-        <w:instrText xml:space="preserve"> PAGEREF _Toc313356756 \h </w:instrText>
-      </w:r>
-      <w:r>
-        <w:rPr>
-          <w:noProof/>
-        </w:rPr>
-      </w:r>
-      <w:r>
-        <w:rPr>
-          <w:noProof/>
-        </w:rPr>
-        <w:fldChar w:fldCharType="separate"/>
-      </w:r>
-      <w:r>
-        <w:rPr>
-          <w:noProof/>
-        </w:rPr>
-        <w:t>6</w:t>
-      </w:r>
-      <w:r>
-        <w:rPr>
-          <w:noProof/>
-        </w:rPr>
-        <w:fldChar w:fldCharType="end"/>
+          <w:rFonts w:hint="eastAsia"/>
+          <w:noProof/>
+        </w:rPr>
+        <w:t>7</w:t>
       </w:r>
     </w:p>
     <w:p>
@@ -961,38 +933,10 @@
       </w:r>
       <w:r>
         <w:rPr>
-          <w:noProof/>
-        </w:rPr>
-        <w:fldChar w:fldCharType="begin"/>
-      </w:r>
-      <w:r>
-        <w:rPr>
-          <w:noProof/>
-        </w:rPr>
-        <w:instrText xml:space="preserve"> PAGEREF _Toc313356757 \h </w:instrText>
-      </w:r>
-      <w:r>
-        <w:rPr>
-          <w:noProof/>
-        </w:rPr>
-      </w:r>
-      <w:r>
-        <w:rPr>
-          <w:noProof/>
-        </w:rPr>
-        <w:fldChar w:fldCharType="separate"/>
-      </w:r>
-      <w:r>
-        <w:rPr>
-          <w:noProof/>
-        </w:rPr>
-        <w:t>6</w:t>
-      </w:r>
-      <w:r>
-        <w:rPr>
-          <w:noProof/>
-        </w:rPr>
-        <w:fldChar w:fldCharType="end"/>
+          <w:rFonts w:hint="eastAsia"/>
+          <w:noProof/>
+        </w:rPr>
+        <w:t>7</w:t>
       </w:r>
     </w:p>
     <w:p>
@@ -1027,38 +971,10 @@
       </w:r>
       <w:r>
         <w:rPr>
-          <w:noProof/>
-        </w:rPr>
-        <w:fldChar w:fldCharType="begin"/>
-      </w:r>
-      <w:r>
-        <w:rPr>
-          <w:noProof/>
-        </w:rPr>
-        <w:instrText xml:space="preserve"> PAGEREF _Toc313356758 \h </w:instrText>
-      </w:r>
-      <w:r>
-        <w:rPr>
-          <w:noProof/>
-        </w:rPr>
-      </w:r>
-      <w:r>
-        <w:rPr>
-          <w:noProof/>
-        </w:rPr>
-        <w:fldChar w:fldCharType="separate"/>
-      </w:r>
-      <w:r>
-        <w:rPr>
-          <w:noProof/>
-        </w:rPr>
-        <w:t>7</w:t>
-      </w:r>
-      <w:r>
-        <w:rPr>
-          <w:noProof/>
-        </w:rPr>
-        <w:fldChar w:fldCharType="end"/>
+          <w:rFonts w:hint="eastAsia"/>
+          <w:noProof/>
+        </w:rPr>
+        <w:t>8</w:t>
       </w:r>
     </w:p>
     <w:p>
@@ -1093,38 +1009,10 @@
       </w:r>
       <w:r>
         <w:rPr>
-          <w:noProof/>
-        </w:rPr>
-        <w:fldChar w:fldCharType="begin"/>
-      </w:r>
-      <w:r>
-        <w:rPr>
-          <w:noProof/>
-        </w:rPr>
-        <w:instrText xml:space="preserve"> PAGEREF _Toc313356759 \h </w:instrText>
-      </w:r>
-      <w:r>
-        <w:rPr>
-          <w:noProof/>
-        </w:rPr>
-      </w:r>
-      <w:r>
-        <w:rPr>
-          <w:noProof/>
-        </w:rPr>
-        <w:fldChar w:fldCharType="separate"/>
-      </w:r>
-      <w:r>
-        <w:rPr>
-          <w:noProof/>
-        </w:rPr>
-        <w:t>7</w:t>
-      </w:r>
-      <w:r>
-        <w:rPr>
-          <w:noProof/>
-        </w:rPr>
-        <w:fldChar w:fldCharType="end"/>
+          <w:rFonts w:hint="eastAsia"/>
+          <w:noProof/>
+        </w:rPr>
+        <w:t>8</w:t>
       </w:r>
     </w:p>
     <w:p>
@@ -1159,38 +1047,10 @@
       </w:r>
       <w:r>
         <w:rPr>
-          <w:noProof/>
-        </w:rPr>
-        <w:fldChar w:fldCharType="begin"/>
-      </w:r>
-      <w:r>
-        <w:rPr>
-          <w:noProof/>
-        </w:rPr>
-        <w:instrText xml:space="preserve"> PAGEREF _Toc313356760 \h </w:instrText>
-      </w:r>
-      <w:r>
-        <w:rPr>
-          <w:noProof/>
-        </w:rPr>
-      </w:r>
-      <w:r>
-        <w:rPr>
-          <w:noProof/>
-        </w:rPr>
-        <w:fldChar w:fldCharType="separate"/>
-      </w:r>
-      <w:r>
-        <w:rPr>
-          <w:noProof/>
-        </w:rPr>
-        <w:t>7</w:t>
-      </w:r>
-      <w:r>
-        <w:rPr>
-          <w:noProof/>
-        </w:rPr>
-        <w:fldChar w:fldCharType="end"/>
+          <w:rFonts w:hint="eastAsia"/>
+          <w:noProof/>
+        </w:rPr>
+        <w:t>9</w:t>
       </w:r>
     </w:p>
     <w:p>
@@ -1225,302 +1085,10 @@
       </w:r>
       <w:r>
         <w:rPr>
-          <w:noProof/>
-        </w:rPr>
-        <w:fldChar w:fldCharType="begin"/>
-      </w:r>
-      <w:r>
-        <w:rPr>
-          <w:noProof/>
-        </w:rPr>
-        <w:instrText xml:space="preserve"> PAGEREF _Toc313356761 \h </w:instrText>
-      </w:r>
-      <w:r>
-        <w:rPr>
-          <w:noProof/>
-        </w:rPr>
-      </w:r>
-      <w:r>
-        <w:rPr>
-          <w:noProof/>
-        </w:rPr>
-        <w:fldChar w:fldCharType="separate"/>
-      </w:r>
-      <w:r>
-        <w:rPr>
-          <w:noProof/>
-        </w:rPr>
-        <w:t>8</w:t>
-      </w:r>
-      <w:r>
-        <w:rPr>
-          <w:noProof/>
-        </w:rPr>
-        <w:fldChar w:fldCharType="end"/>
-      </w:r>
-    </w:p>
-    <w:p>
-      <w:pPr>
-        <w:pStyle w:val="11"/>
-        <w:tabs>
-          <w:tab w:val="right" w:leader="dot" w:pos="8296"/>
-        </w:tabs>
-        <w:rPr>
-          <w:noProof/>
-        </w:rPr>
-      </w:pPr>
-      <w:r>
-        <w:rPr>
-          <w:rFonts w:ascii="標楷體" w:eastAsia="標楷體" w:hAnsi="標楷體" w:cstheme="minorHAnsi"/>
-          <w:noProof/>
-        </w:rPr>
-        <w:t xml:space="preserve">6. </w:t>
-      </w:r>
-      <w:r>
-        <w:rPr>
-          <w:rFonts w:ascii="標楷體" w:eastAsia="標楷體" w:hAnsi="標楷體" w:cstheme="minorHAnsi" w:hint="eastAsia"/>
-          <w:noProof/>
-        </w:rPr>
-        <w:t>時程與進度審查監控機制說明</w:t>
-      </w:r>
-      <w:r>
-        <w:rPr>
-          <w:noProof/>
-        </w:rPr>
-        <w:tab/>
-      </w:r>
-      <w:r>
-        <w:rPr>
-          <w:noProof/>
-        </w:rPr>
-        <w:fldChar w:fldCharType="begin"/>
-      </w:r>
-      <w:r>
-        <w:rPr>
-          <w:noProof/>
-        </w:rPr>
-        <w:instrText xml:space="preserve"> PAGEREF _Toc313356762 \h </w:instrText>
-      </w:r>
-      <w:r>
-        <w:rPr>
-          <w:noProof/>
-        </w:rPr>
-      </w:r>
-      <w:r>
-        <w:rPr>
-          <w:noProof/>
-        </w:rPr>
-        <w:fldChar w:fldCharType="separate"/>
-      </w:r>
-      <w:r>
-        <w:rPr>
-          <w:noProof/>
-        </w:rPr>
-        <w:t>9</w:t>
-      </w:r>
-      <w:r>
-        <w:rPr>
-          <w:noProof/>
-        </w:rPr>
-        <w:fldChar w:fldCharType="end"/>
-      </w:r>
-    </w:p>
-    <w:p>
-      <w:pPr>
-        <w:pStyle w:val="21"/>
-        <w:tabs>
-          <w:tab w:val="right" w:leader="dot" w:pos="8296"/>
-        </w:tabs>
-        <w:rPr>
-          <w:noProof/>
-        </w:rPr>
-      </w:pPr>
-      <w:r>
-        <w:rPr>
-          <w:rFonts w:ascii="標楷體" w:eastAsia="標楷體" w:hAnsi="標楷體"/>
-          <w:noProof/>
-        </w:rPr>
-        <w:t>6.1</w:t>
-      </w:r>
-      <w:r>
-        <w:rPr>
-          <w:rFonts w:ascii="標楷體" w:eastAsia="標楷體" w:hAnsi="標楷體" w:hint="eastAsia"/>
-          <w:noProof/>
-        </w:rPr>
-        <w:t>落後百分比</w:t>
-      </w:r>
-      <w:r>
-        <w:rPr>
-          <w:noProof/>
-        </w:rPr>
-        <w:tab/>
-      </w:r>
-      <w:r>
-        <w:rPr>
-          <w:noProof/>
-        </w:rPr>
-        <w:fldChar w:fldCharType="begin"/>
-      </w:r>
-      <w:r>
-        <w:rPr>
-          <w:noProof/>
-        </w:rPr>
-        <w:instrText xml:space="preserve"> PAGEREF _Toc313356763 \h </w:instrText>
-      </w:r>
-      <w:r>
-        <w:rPr>
-          <w:noProof/>
-        </w:rPr>
-      </w:r>
-      <w:r>
-        <w:rPr>
-          <w:noProof/>
-        </w:rPr>
-        <w:fldChar w:fldCharType="separate"/>
-      </w:r>
-      <w:r>
-        <w:rPr>
-          <w:noProof/>
-        </w:rPr>
-        <w:t>9</w:t>
-      </w:r>
-      <w:r>
-        <w:rPr>
-          <w:noProof/>
-        </w:rPr>
-        <w:fldChar w:fldCharType="end"/>
-      </w:r>
-    </w:p>
-    <w:p>
-      <w:pPr>
-        <w:pStyle w:val="21"/>
-        <w:tabs>
-          <w:tab w:val="right" w:leader="dot" w:pos="8296"/>
-        </w:tabs>
-        <w:rPr>
-          <w:noProof/>
-        </w:rPr>
-      </w:pPr>
-      <w:r>
-        <w:rPr>
-          <w:rFonts w:ascii="標楷體" w:eastAsia="標楷體" w:hAnsi="標楷體"/>
-          <w:noProof/>
-        </w:rPr>
-        <w:t>6.2</w:t>
-      </w:r>
-      <w:r>
-        <w:rPr>
-          <w:rFonts w:ascii="標楷體" w:eastAsia="標楷體" w:hAnsi="標楷體" w:hint="eastAsia"/>
-          <w:noProof/>
-        </w:rPr>
-        <w:t>矯正基準</w:t>
-      </w:r>
-      <w:r>
-        <w:rPr>
-          <w:noProof/>
-        </w:rPr>
-        <w:tab/>
-      </w:r>
-      <w:r>
-        <w:rPr>
-          <w:noProof/>
-        </w:rPr>
-        <w:fldChar w:fldCharType="begin"/>
-      </w:r>
-      <w:r>
-        <w:rPr>
-          <w:noProof/>
-        </w:rPr>
-        <w:instrText xml:space="preserve"> PAGEREF _Toc313356764 \h </w:instrText>
-      </w:r>
-      <w:r>
-        <w:rPr>
-          <w:noProof/>
-        </w:rPr>
-      </w:r>
-      <w:r>
-        <w:rPr>
-          <w:noProof/>
-        </w:rPr>
-        <w:fldChar w:fldCharType="separate"/>
-      </w:r>
-      <w:r>
-        <w:rPr>
-          <w:noProof/>
-        </w:rPr>
-        <w:t>9</w:t>
-      </w:r>
-      <w:r>
-        <w:rPr>
-          <w:noProof/>
-        </w:rPr>
-        <w:fldChar w:fldCharType="end"/>
-      </w:r>
-    </w:p>
-    <w:p>
-      <w:pPr>
-        <w:pStyle w:val="21"/>
-        <w:tabs>
-          <w:tab w:val="right" w:leader="dot" w:pos="8296"/>
-        </w:tabs>
-        <w:rPr>
-          <w:noProof/>
-        </w:rPr>
-      </w:pPr>
-      <w:r>
-        <w:rPr>
-          <w:rFonts w:ascii="標楷體" w:eastAsia="標楷體" w:hAnsi="標楷體"/>
-          <w:noProof/>
-        </w:rPr>
-        <w:t>6.3</w:t>
-      </w:r>
-      <w:r>
-        <w:rPr>
-          <w:rFonts w:ascii="標楷體" w:eastAsia="標楷體" w:hAnsi="標楷體" w:hint="eastAsia"/>
-          <w:noProof/>
-        </w:rPr>
-        <w:t>矯正措施</w:t>
-      </w:r>
-      <w:r>
-        <w:rPr>
-          <w:noProof/>
-        </w:rPr>
-        <w:tab/>
-      </w:r>
-      <w:r>
-        <w:rPr>
-          <w:noProof/>
-        </w:rPr>
-        <w:fldChar w:fldCharType="begin"/>
-      </w:r>
-      <w:r>
-        <w:rPr>
-          <w:noProof/>
-        </w:rPr>
-        <w:instrText xml:space="preserve"> PAGEREF _Toc313356765 \h </w:instrText>
-      </w:r>
-      <w:r>
-        <w:rPr>
-          <w:noProof/>
-        </w:rPr>
-      </w:r>
-      <w:r>
-        <w:rPr>
-          <w:noProof/>
-        </w:rPr>
-        <w:fldChar w:fldCharType="separate"/>
-      </w:r>
-      <w:r>
-        <w:rPr>
-          <w:noProof/>
-        </w:rPr>
-        <w:t>9</w:t>
-      </w:r>
-      <w:r>
-        <w:rPr>
-          <w:noProof/>
-        </w:rPr>
-        <w:fldChar w:fldCharType="end"/>
+          <w:rFonts w:hint="eastAsia"/>
+          <w:noProof/>
+        </w:rPr>
+        <w:t>10</w:t>
       </w:r>
     </w:p>
     <w:p>
@@ -1814,8 +1382,6 @@
               </w:rPr>
               <w:t>PEP</w:t>
             </w:r>
-            <w:bookmarkStart w:id="2" w:name="_GoBack"/>
-            <w:bookmarkEnd w:id="2"/>
           </w:p>
         </w:tc>
         <w:tc>
@@ -1867,7 +1433,7 @@
           <w:szCs w:val="48"/>
         </w:rPr>
       </w:pPr>
-      <w:bookmarkStart w:id="3" w:name="_Toc313356751"/>
+      <w:bookmarkStart w:id="2" w:name="_Toc313356751"/>
       <w:r>
         <w:rPr>
           <w:rFonts w:ascii="標楷體" w:eastAsia="標楷體" w:hAnsi="標楷體" w:hint="eastAsia"/>
@@ -1885,14 +1451,14 @@
         </w:rPr>
         <w:t>專案內容</w:t>
       </w:r>
-      <w:bookmarkStart w:id="4" w:name="_Toc291593402"/>
-      <w:bookmarkStart w:id="5" w:name="_Toc291593364"/>
-      <w:bookmarkStart w:id="6" w:name="_Toc291593283"/>
-      <w:bookmarkStart w:id="7" w:name="_Toc291539823"/>
-      <w:bookmarkStart w:id="8" w:name="_Toc291539700"/>
-      <w:bookmarkStart w:id="9" w:name="_Toc291539390"/>
-      <w:bookmarkStart w:id="10" w:name="_Toc291539175"/>
-      <w:bookmarkEnd w:id="3"/>
+      <w:bookmarkStart w:id="3" w:name="_Toc291593402"/>
+      <w:bookmarkStart w:id="4" w:name="_Toc291593364"/>
+      <w:bookmarkStart w:id="5" w:name="_Toc291593283"/>
+      <w:bookmarkStart w:id="6" w:name="_Toc291539823"/>
+      <w:bookmarkStart w:id="7" w:name="_Toc291539700"/>
+      <w:bookmarkStart w:id="8" w:name="_Toc291539390"/>
+      <w:bookmarkStart w:id="9" w:name="_Toc291539175"/>
+      <w:bookmarkEnd w:id="2"/>
     </w:p>
     <w:p>
       <w:pPr>
@@ -1904,7 +1470,7 @@
           <w:b/>
         </w:rPr>
       </w:pPr>
-      <w:bookmarkStart w:id="11" w:name="_Toc313356752"/>
+      <w:bookmarkStart w:id="10" w:name="_Toc313356752"/>
       <w:r>
         <w:rPr>
           <w:rFonts w:ascii="標楷體" w:eastAsia="標楷體" w:hAnsi="標楷體" w:hint="eastAsia"/>
@@ -1912,6 +1478,7 @@
         </w:rPr>
         <w:t>1.1專案起源</w:t>
       </w:r>
+      <w:bookmarkEnd w:id="3"/>
       <w:bookmarkEnd w:id="4"/>
       <w:bookmarkEnd w:id="5"/>
       <w:bookmarkEnd w:id="6"/>
@@ -1919,7 +1486,6 @@
       <w:bookmarkEnd w:id="8"/>
       <w:bookmarkEnd w:id="9"/>
       <w:bookmarkEnd w:id="10"/>
-      <w:bookmarkEnd w:id="11"/>
     </w:p>
     <w:p>
       <w:pPr>
@@ -2018,14 +1584,14 @@
           <w:b/>
         </w:rPr>
       </w:pPr>
-      <w:bookmarkStart w:id="12" w:name="_Toc291593403"/>
-      <w:bookmarkStart w:id="13" w:name="_Toc291593365"/>
-      <w:bookmarkStart w:id="14" w:name="_Toc291593284"/>
-      <w:bookmarkStart w:id="15" w:name="_Toc291539824"/>
-      <w:bookmarkStart w:id="16" w:name="_Toc291539701"/>
-      <w:bookmarkStart w:id="17" w:name="_Toc291539391"/>
-      <w:bookmarkStart w:id="18" w:name="_Toc291539176"/>
-      <w:bookmarkStart w:id="19" w:name="_Toc313356753"/>
+      <w:bookmarkStart w:id="11" w:name="_Toc291593403"/>
+      <w:bookmarkStart w:id="12" w:name="_Toc291593365"/>
+      <w:bookmarkStart w:id="13" w:name="_Toc291593284"/>
+      <w:bookmarkStart w:id="14" w:name="_Toc291539824"/>
+      <w:bookmarkStart w:id="15" w:name="_Toc291539701"/>
+      <w:bookmarkStart w:id="16" w:name="_Toc291539391"/>
+      <w:bookmarkStart w:id="17" w:name="_Toc291539176"/>
+      <w:bookmarkStart w:id="18" w:name="_Toc313356753"/>
       <w:r>
         <w:rPr>
           <w:rFonts w:ascii="標楷體" w:eastAsia="標楷體" w:hAnsi="標楷體" w:hint="eastAsia"/>
@@ -2033,6 +1599,7 @@
         </w:rPr>
         <w:t>1.2開發工具與資料管理</w:t>
       </w:r>
+      <w:bookmarkEnd w:id="11"/>
       <w:bookmarkEnd w:id="12"/>
       <w:bookmarkEnd w:id="13"/>
       <w:bookmarkEnd w:id="14"/>
@@ -2040,140 +1607,330 @@
       <w:bookmarkEnd w:id="16"/>
       <w:bookmarkEnd w:id="17"/>
       <w:bookmarkEnd w:id="18"/>
+    </w:p>
+    <w:p>
+      <w:pPr>
+        <w:pStyle w:val="a3"/>
+        <w:ind w:leftChars="0" w:left="0" w:hanging="54"/>
+        <w:rPr>
+          <w:rFonts w:ascii="標楷體" w:eastAsia="標楷體" w:hAnsi="標楷體"/>
+        </w:rPr>
+      </w:pPr>
+      <w:r>
+        <w:rPr>
+          <w:rFonts w:ascii="標楷體" w:eastAsia="標楷體" w:hAnsi="標楷體" w:hint="eastAsia"/>
+        </w:rPr>
+        <w:tab/>
+      </w:r>
+      <w:r>
+        <w:rPr>
+          <w:rFonts w:ascii="標楷體" w:eastAsia="標楷體" w:hAnsi="標楷體" w:hint="eastAsia"/>
+        </w:rPr>
+        <w:tab/>
+        <w:t>本專案使用的網頁伺服器為</w:t>
+      </w:r>
+      <w:r>
+        <w:rPr>
+          <w:rFonts w:ascii="標楷體" w:eastAsia="標楷體" w:hAnsi="標楷體" w:hint="eastAsia"/>
+        </w:rPr>
+        <w:t>Apache T</w:t>
+      </w:r>
+      <w:r>
+        <w:rPr>
+          <w:rFonts w:ascii="標楷體" w:eastAsia="標楷體" w:hAnsi="標楷體" w:hint="eastAsia"/>
+        </w:rPr>
+        <w:t>omcat</w:t>
+      </w:r>
+      <w:r>
+        <w:rPr>
+          <w:rFonts w:ascii="標楷體" w:eastAsia="標楷體" w:hAnsi="標楷體" w:hint="eastAsia"/>
+        </w:rPr>
+        <w:t>7.0</w:t>
+      </w:r>
+      <w:r>
+        <w:rPr>
+          <w:rFonts w:ascii="標楷體" w:eastAsia="標楷體" w:hAnsi="標楷體" w:hint="eastAsia"/>
+        </w:rPr>
+        <w:t>.21</w:t>
+      </w:r>
+      <w:r>
+        <w:rPr>
+          <w:rFonts w:ascii="標楷體" w:eastAsia="標楷體" w:hAnsi="標楷體" w:hint="eastAsia"/>
+        </w:rPr>
+        <w:t>，資料庫系統為MySQL</w:t>
+      </w:r>
+      <w:r>
+        <w:rPr>
+          <w:rFonts w:ascii="標楷體" w:eastAsia="標楷體" w:hAnsi="標楷體" w:hint="eastAsia"/>
+        </w:rPr>
+        <w:t xml:space="preserve"> </w:t>
+      </w:r>
+      <w:r>
+        <w:rPr>
+          <w:rFonts w:ascii="標楷體" w:eastAsia="標楷體" w:hAnsi="標楷體"/>
+        </w:rPr>
+        <w:t>5.5.19</w:t>
+      </w:r>
+      <w:r>
+        <w:rPr>
+          <w:rFonts w:ascii="標楷體" w:eastAsia="標楷體" w:hAnsi="標楷體" w:hint="eastAsia"/>
+        </w:rPr>
+        <w:t>，會議記錄使用</w:t>
+      </w:r>
+      <w:r>
+        <w:rPr>
+          <w:rFonts w:ascii="標楷體" w:eastAsia="標楷體" w:hAnsi="標楷體" w:hint="eastAsia"/>
+        </w:rPr>
+        <w:t>Microsoft Office</w:t>
+      </w:r>
+      <w:r>
+        <w:rPr>
+          <w:rFonts w:ascii="標楷體" w:eastAsia="標楷體" w:hAnsi="標楷體" w:hint="eastAsia"/>
+        </w:rPr>
+        <w:t xml:space="preserve"> 201</w:t>
+      </w:r>
+      <w:r>
+        <w:rPr>
+          <w:rFonts w:ascii="標楷體" w:eastAsia="標楷體" w:hAnsi="標楷體"/>
+        </w:rPr>
+        <w:t>3</w:t>
+      </w:r>
+      <w:r>
+        <w:rPr>
+          <w:rFonts w:ascii="標楷體" w:eastAsia="標楷體" w:hAnsi="標楷體" w:hint="eastAsia"/>
+        </w:rPr>
+        <w:t>，所有工作產品使用</w:t>
+      </w:r>
+      <w:proofErr w:type="spellStart"/>
+      <w:r>
+        <w:rPr>
+          <w:rFonts w:ascii="標楷體" w:eastAsia="標楷體" w:hAnsi="標楷體" w:hint="eastAsia"/>
+        </w:rPr>
+        <w:t>G</w:t>
+      </w:r>
+      <w:r>
+        <w:rPr>
+          <w:rFonts w:ascii="標楷體" w:eastAsia="標楷體" w:hAnsi="標楷體"/>
+        </w:rPr>
+        <w:t>itHub</w:t>
+      </w:r>
+      <w:proofErr w:type="spellEnd"/>
+      <w:r>
+        <w:rPr>
+          <w:rFonts w:ascii="標楷體" w:eastAsia="標楷體" w:hAnsi="標楷體" w:hint="eastAsia"/>
+        </w:rPr>
+        <w:t>進行資料控管</w:t>
+      </w:r>
+      <w:r>
+        <w:rPr>
+          <w:rFonts w:ascii="標楷體" w:eastAsia="標楷體" w:hAnsi="標楷體" w:hint="eastAsia"/>
+        </w:rPr>
+        <w:t>。</w:t>
+      </w:r>
+    </w:p>
+    <w:p>
+      <w:pPr>
+        <w:widowControl/>
+        <w:rPr>
+          <w:rFonts w:ascii="標楷體" w:eastAsia="標楷體" w:hAnsi="標楷體"/>
+        </w:rPr>
+      </w:pPr>
+      <w:r>
+        <w:rPr>
+          <w:rFonts w:ascii="標楷體" w:eastAsia="標楷體" w:hAnsi="標楷體"/>
+        </w:rPr>
+        <w:br w:type="page"/>
+      </w:r>
+    </w:p>
+    <w:p>
+      <w:pPr>
+        <w:pStyle w:val="1"/>
+        <w:rPr>
+          <w:rFonts w:ascii="標楷體" w:eastAsia="標楷體" w:hAnsi="標楷體"/>
+          <w:sz w:val="48"/>
+          <w:szCs w:val="48"/>
+        </w:rPr>
+      </w:pPr>
+      <w:bookmarkStart w:id="19" w:name="_Toc313356754"/>
+      <w:r>
+        <w:rPr>
+          <w:noProof/>
+        </w:rPr>
+        <w:lastRenderedPageBreak/>
+        <w:drawing>
+          <wp:anchor distT="0" distB="0" distL="114300" distR="114300" simplePos="0" relativeHeight="251658240" behindDoc="1" locked="0" layoutInCell="1" allowOverlap="1">
+            <wp:simplePos x="0" y="0"/>
+            <wp:positionH relativeFrom="column">
+              <wp:posOffset>-87630</wp:posOffset>
+            </wp:positionH>
+            <wp:positionV relativeFrom="paragraph">
+              <wp:posOffset>554355</wp:posOffset>
+            </wp:positionV>
+            <wp:extent cx="5268595" cy="8697595"/>
+            <wp:effectExtent l="0" t="0" r="0" b="0"/>
+            <wp:wrapThrough wrapText="bothSides">
+              <wp:wrapPolygon edited="0">
+                <wp:start x="0" y="0"/>
+                <wp:lineTo x="0" y="21573"/>
+                <wp:lineTo x="21556" y="21573"/>
+                <wp:lineTo x="21556" y="0"/>
+                <wp:lineTo x="0" y="0"/>
+              </wp:wrapPolygon>
+            </wp:wrapThrough>
+            <wp:docPr id="3" name="圖片 3" descr="D:\Users\Robin\Desktop\未命名-1.jpg"/>
+            <wp:cNvGraphicFramePr>
+              <a:graphicFrameLocks xmlns:a="http://schemas.openxmlformats.org/drawingml/2006/main" noChangeAspect="1"/>
+            </wp:cNvGraphicFramePr>
+            <a:graphic xmlns:a="http://schemas.openxmlformats.org/drawingml/2006/main">
+              <a:graphicData uri="http://schemas.openxmlformats.org/drawingml/2006/picture">
+                <pic:pic xmlns:pic="http://schemas.openxmlformats.org/drawingml/2006/picture">
+                  <pic:nvPicPr>
+                    <pic:cNvPr id="0" name="Picture 1" descr="D:\Users\Robin\Desktop\未命名-1.jpg"/>
+                    <pic:cNvPicPr>
+                      <a:picLocks noChangeAspect="1" noChangeArrowheads="1"/>
+                    </pic:cNvPicPr>
+                  </pic:nvPicPr>
+                  <pic:blipFill>
+                    <a:blip r:embed="rId9">
+                      <a:extLst>
+                        <a:ext uri="{28A0092B-C50C-407E-A947-70E740481C1C}">
+                          <a14:useLocalDpi xmlns:a14="http://schemas.microsoft.com/office/drawing/2010/main" val="0"/>
+                        </a:ext>
+                      </a:extLst>
+                    </a:blip>
+                    <a:srcRect/>
+                    <a:stretch>
+                      <a:fillRect/>
+                    </a:stretch>
+                  </pic:blipFill>
+                  <pic:spPr bwMode="auto">
+                    <a:xfrm>
+                      <a:off x="0" y="0"/>
+                      <a:ext cx="5268595" cy="8697595"/>
+                    </a:xfrm>
+                    <a:prstGeom prst="rect">
+                      <a:avLst/>
+                    </a:prstGeom>
+                    <a:noFill/>
+                    <a:ln>
+                      <a:noFill/>
+                    </a:ln>
+                  </pic:spPr>
+                </pic:pic>
+              </a:graphicData>
+            </a:graphic>
+            <wp14:sizeRelH relativeFrom="page">
+              <wp14:pctWidth>0</wp14:pctWidth>
+            </wp14:sizeRelH>
+            <wp14:sizeRelV relativeFrom="page">
+              <wp14:pctHeight>0</wp14:pctHeight>
+            </wp14:sizeRelV>
+          </wp:anchor>
+        </w:drawing>
+      </w:r>
+      <w:r>
+        <w:rPr>
+          <w:rFonts w:ascii="標楷體" w:eastAsia="標楷體" w:hAnsi="標楷體" w:hint="eastAsia"/>
+          <w:sz w:val="48"/>
+          <w:szCs w:val="48"/>
+        </w:rPr>
+        <w:t>2.</w:t>
+      </w:r>
+      <w:r>
+        <w:rPr>
+          <w:rFonts w:hint="eastAsia"/>
+        </w:rPr>
+        <w:t xml:space="preserve"> </w:t>
+      </w:r>
+      <w:r>
+        <w:rPr>
+          <w:rFonts w:ascii="標楷體" w:eastAsia="標楷體" w:hAnsi="標楷體" w:hint="eastAsia"/>
+          <w:sz w:val="48"/>
+          <w:szCs w:val="48"/>
+        </w:rPr>
+        <w:t>專案生命週期與工作分配</w:t>
+      </w:r>
       <w:bookmarkEnd w:id="19"/>
     </w:p>
     <w:p>
-      <w:pPr>
-        <w:pStyle w:val="a3"/>
-        <w:ind w:leftChars="0" w:left="0" w:hanging="54"/>
-        <w:rPr>
-          <w:rFonts w:ascii="標楷體" w:eastAsia="標楷體" w:hAnsi="標楷體"/>
-        </w:rPr>
-      </w:pPr>
-      <w:r>
-        <w:rPr>
-          <w:rFonts w:ascii="標楷體" w:eastAsia="標楷體" w:hAnsi="標楷體" w:hint="eastAsia"/>
-        </w:rPr>
-        <w:tab/>
-      </w:r>
-      <w:r>
-        <w:rPr>
-          <w:rFonts w:ascii="標楷體" w:eastAsia="標楷體" w:hAnsi="標楷體" w:hint="eastAsia"/>
-        </w:rPr>
-        <w:tab/>
-        <w:t>本專案使用的網頁伺服器為</w:t>
-      </w:r>
-      <w:r>
-        <w:rPr>
-          <w:rFonts w:ascii="標楷體" w:eastAsia="標楷體" w:hAnsi="標楷體" w:hint="eastAsia"/>
-        </w:rPr>
-        <w:t>Apache T</w:t>
-      </w:r>
-      <w:r>
-        <w:rPr>
-          <w:rFonts w:ascii="標楷體" w:eastAsia="標楷體" w:hAnsi="標楷體" w:hint="eastAsia"/>
-        </w:rPr>
-        <w:t>omcat</w:t>
-      </w:r>
-      <w:r>
-        <w:rPr>
-          <w:rFonts w:ascii="標楷體" w:eastAsia="標楷體" w:hAnsi="標楷體" w:hint="eastAsia"/>
-        </w:rPr>
-        <w:t>7.0</w:t>
-      </w:r>
-      <w:r>
-        <w:rPr>
-          <w:rFonts w:ascii="標楷體" w:eastAsia="標楷體" w:hAnsi="標楷體" w:hint="eastAsia"/>
-        </w:rPr>
-        <w:t>.21</w:t>
-      </w:r>
-      <w:r>
-        <w:rPr>
-          <w:rFonts w:ascii="標楷體" w:eastAsia="標楷體" w:hAnsi="標楷體" w:hint="eastAsia"/>
-        </w:rPr>
-        <w:t>，資料庫系統為MySQL</w:t>
-      </w:r>
-      <w:r>
-        <w:rPr>
-          <w:rFonts w:ascii="標楷體" w:eastAsia="標楷體" w:hAnsi="標楷體" w:hint="eastAsia"/>
-        </w:rPr>
-        <w:t xml:space="preserve"> </w:t>
-      </w:r>
-      <w:r>
-        <w:rPr>
-          <w:rFonts w:ascii="標楷體" w:eastAsia="標楷體" w:hAnsi="標楷體"/>
-        </w:rPr>
-        <w:t>5.5.19</w:t>
-      </w:r>
-      <w:r>
-        <w:rPr>
-          <w:rFonts w:ascii="標楷體" w:eastAsia="標楷體" w:hAnsi="標楷體" w:hint="eastAsia"/>
-        </w:rPr>
-        <w:t>，會議記錄使用</w:t>
-      </w:r>
-      <w:r>
-        <w:rPr>
-          <w:rFonts w:ascii="標楷體" w:eastAsia="標楷體" w:hAnsi="標楷體" w:hint="eastAsia"/>
-        </w:rPr>
-        <w:t>Microsoft Office</w:t>
-      </w:r>
-      <w:r>
-        <w:rPr>
-          <w:rFonts w:ascii="標楷體" w:eastAsia="標楷體" w:hAnsi="標楷體" w:hint="eastAsia"/>
-        </w:rPr>
-        <w:t xml:space="preserve"> 201</w:t>
-      </w:r>
-      <w:r>
-        <w:rPr>
-          <w:rFonts w:ascii="標楷體" w:eastAsia="標楷體" w:hAnsi="標楷體"/>
-        </w:rPr>
-        <w:t>3</w:t>
-      </w:r>
-      <w:r>
-        <w:rPr>
-          <w:rFonts w:ascii="標楷體" w:eastAsia="標楷體" w:hAnsi="標楷體" w:hint="eastAsia"/>
-        </w:rPr>
-        <w:t>，所有工作產品使用</w:t>
-      </w:r>
-      <w:proofErr w:type="spellStart"/>
-      <w:r>
-        <w:rPr>
-          <w:rFonts w:ascii="標楷體" w:eastAsia="標楷體" w:hAnsi="標楷體" w:hint="eastAsia"/>
-        </w:rPr>
-        <w:t>G</w:t>
-      </w:r>
-      <w:r>
-        <w:rPr>
-          <w:rFonts w:ascii="標楷體" w:eastAsia="標楷體" w:hAnsi="標楷體"/>
-        </w:rPr>
-        <w:t>itHub</w:t>
-      </w:r>
-      <w:proofErr w:type="spellEnd"/>
-      <w:r>
-        <w:rPr>
-          <w:rFonts w:ascii="標楷體" w:eastAsia="標楷體" w:hAnsi="標楷體" w:hint="eastAsia"/>
-        </w:rPr>
-        <w:t>進行資料控管</w:t>
-      </w:r>
-      <w:r>
-        <w:rPr>
-          <w:rFonts w:ascii="標楷體" w:eastAsia="標楷體" w:hAnsi="標楷體" w:hint="eastAsia"/>
-        </w:rPr>
-        <w:t>。</w:t>
+      <w:r>
+        <w:rPr>
+          <w:noProof/>
+        </w:rPr>
+        <w:lastRenderedPageBreak/>
+        <w:drawing>
+          <wp:inline distT="0" distB="0" distL="0" distR="0" wp14:anchorId="2818E291" wp14:editId="5DB88E25">
+            <wp:extent cx="5273040" cy="4320540"/>
+            <wp:effectExtent l="0" t="0" r="0" b="0"/>
+            <wp:docPr id="1" name="圖片 1" descr="D:\Users\Robin\Desktop\未命名-1.jpg"/>
+            <wp:cNvGraphicFramePr>
+              <a:graphicFrameLocks xmlns:a="http://schemas.openxmlformats.org/drawingml/2006/main" noChangeAspect="1"/>
+            </wp:cNvGraphicFramePr>
+            <a:graphic xmlns:a="http://schemas.openxmlformats.org/drawingml/2006/main">
+              <a:graphicData uri="http://schemas.openxmlformats.org/drawingml/2006/picture">
+                <pic:pic xmlns:pic="http://schemas.openxmlformats.org/drawingml/2006/picture">
+                  <pic:nvPicPr>
+                    <pic:cNvPr id="0" name="Picture 1" descr="D:\Users\Robin\Desktop\未命名-1.jpg"/>
+                    <pic:cNvPicPr>
+                      <a:picLocks noChangeAspect="1" noChangeArrowheads="1"/>
+                    </pic:cNvPicPr>
+                  </pic:nvPicPr>
+                  <pic:blipFill>
+                    <a:blip r:embed="rId10">
+                      <a:extLst>
+                        <a:ext uri="{28A0092B-C50C-407E-A947-70E740481C1C}">
+                          <a14:useLocalDpi xmlns:a14="http://schemas.microsoft.com/office/drawing/2010/main" val="0"/>
+                        </a:ext>
+                      </a:extLst>
+                    </a:blip>
+                    <a:srcRect/>
+                    <a:stretch>
+                      <a:fillRect/>
+                    </a:stretch>
+                  </pic:blipFill>
+                  <pic:spPr bwMode="auto">
+                    <a:xfrm>
+                      <a:off x="0" y="0"/>
+                      <a:ext cx="5273040" cy="4320540"/>
+                    </a:xfrm>
+                    <a:prstGeom prst="rect">
+                      <a:avLst/>
+                    </a:prstGeom>
+                    <a:noFill/>
+                    <a:ln>
+                      <a:noFill/>
+                    </a:ln>
+                  </pic:spPr>
+                </pic:pic>
+              </a:graphicData>
+            </a:graphic>
+          </wp:inline>
+        </w:drawing>
       </w:r>
     </w:p>
     <w:p>
-      <w:pPr>
-        <w:widowControl/>
-        <w:rPr>
-          <w:rFonts w:ascii="標楷體" w:eastAsia="標楷體" w:hAnsi="標楷體"/>
-        </w:rPr>
-      </w:pPr>
-      <w:r>
-        <w:rPr>
-          <w:rFonts w:ascii="標楷體" w:eastAsia="標楷體" w:hAnsi="標楷體"/>
-        </w:rPr>
-        <w:br w:type="page"/>
+      <w:r>
+        <w:t>P</w:t>
+      </w:r>
+      <w:r>
+        <w:rPr>
+          <w:rFonts w:hint="eastAsia"/>
+        </w:rPr>
+        <w:t xml:space="preserve">s : </w:t>
+      </w:r>
+      <w:proofErr w:type="gramStart"/>
+      <w:r>
+        <w:rPr>
+          <w:rFonts w:hint="eastAsia"/>
+        </w:rPr>
+        <w:t>週</w:t>
+      </w:r>
+      <w:proofErr w:type="gramEnd"/>
+      <w:r>
+        <w:rPr>
+          <w:rFonts w:hint="eastAsia"/>
+        </w:rPr>
+        <w:t>休二日將部會排定工作</w:t>
       </w:r>
     </w:p>
     <w:p>
@@ -2186,21 +1943,14 @@
           <w:szCs w:val="48"/>
         </w:rPr>
       </w:pPr>
-      <w:bookmarkStart w:id="20" w:name="_Toc313356754"/>
+      <w:bookmarkStart w:id="20" w:name="_Toc313356755"/>
       <w:r>
         <w:rPr>
           <w:rFonts w:ascii="標楷體" w:eastAsia="標楷體" w:hAnsi="標楷體" w:hint="eastAsia"/>
           <w:sz w:val="48"/>
           <w:szCs w:val="48"/>
         </w:rPr>
-        <w:lastRenderedPageBreak/>
-        <w:t>2.</w:t>
-      </w:r>
-      <w:r>
-        <w:rPr>
-          <w:rFonts w:hint="eastAsia"/>
-        </w:rPr>
-        <w:t xml:space="preserve"> </w:t>
+        <w:t>3</w:t>
       </w:r>
       <w:r>
         <w:rPr>
@@ -2208,1527 +1958,23 @@
           <w:sz w:val="48"/>
           <w:szCs w:val="48"/>
         </w:rPr>
-        <w:t>專案生命週期與工作分配</w:t>
-      </w:r>
-      <w:bookmarkEnd w:id="20"/>
-    </w:p>
-    <w:p>
-      <w:pPr>
-        <w:pStyle w:val="af0"/>
-        <w:rPr>
-          <w:rFonts w:ascii="Times New Roman" w:eastAsia="標楷體" w:hAnsi="Times New Roman"/>
-          <w:sz w:val="24"/>
-        </w:rPr>
-      </w:pPr>
-      <w:r>
-        <w:rPr>
-          <w:rFonts w:ascii="Times New Roman" w:eastAsia="標楷體" w:hAnsi="Times New Roman" w:hint="eastAsia"/>
-          <w:sz w:val="24"/>
-        </w:rPr>
-        <w:t>※括號內代表工作完成天數</w:t>
-      </w:r>
-    </w:p>
-    <w:p>
-      <w:pPr>
-        <w:pStyle w:val="a3"/>
-        <w:numPr>
-          <w:ilvl w:val="0"/>
-          <w:numId w:val="5"/>
-        </w:numPr>
-        <w:ind w:leftChars="0"/>
-        <w:rPr>
-          <w:rFonts w:ascii="標楷體" w:eastAsia="標楷體" w:hAnsi="標楷體"/>
-        </w:rPr>
-      </w:pPr>
-      <w:r>
-        <w:rPr>
-          <w:rFonts w:ascii="標楷體" w:eastAsia="標楷體" w:hAnsi="標楷體"/>
-        </w:rPr>
-        <w:t>Survey(7)</w:t>
-      </w:r>
-    </w:p>
-    <w:p>
-      <w:pPr>
-        <w:rPr>
-          <w:rFonts w:ascii="標楷體" w:eastAsia="標楷體" w:hAnsi="標楷體"/>
-        </w:rPr>
-      </w:pPr>
-      <w:r>
-        <w:rPr>
-          <w:rFonts w:ascii="標楷體" w:eastAsia="標楷體" w:hAnsi="標楷體" w:hint="eastAsia"/>
-        </w:rPr>
-        <w:tab/>
-        <w:t>-SWOT分析(7)</w:t>
-      </w:r>
-    </w:p>
-    <w:p>
-      <w:pPr>
-        <w:rPr>
-          <w:rFonts w:ascii="標楷體" w:eastAsia="標楷體" w:hAnsi="標楷體"/>
-        </w:rPr>
-      </w:pPr>
-      <w:r>
-        <w:rPr>
-          <w:rFonts w:ascii="標楷體" w:eastAsia="標楷體" w:hAnsi="標楷體" w:hint="eastAsia"/>
-        </w:rPr>
-        <w:tab/>
-        <w:t>-五力分析(7)</w:t>
-      </w:r>
-    </w:p>
-    <w:p>
-      <w:pPr>
-        <w:rPr>
-          <w:rFonts w:ascii="標楷體" w:eastAsia="標楷體" w:hAnsi="標楷體"/>
-        </w:rPr>
-      </w:pPr>
-      <w:r>
-        <w:rPr>
-          <w:rFonts w:ascii="標楷體" w:eastAsia="標楷體" w:hAnsi="標楷體" w:hint="eastAsia"/>
-        </w:rPr>
-        <w:tab/>
-        <w:t>-線上市調(7)</w:t>
-      </w:r>
-    </w:p>
-    <w:p>
-      <w:pPr>
-        <w:rPr>
-          <w:rFonts w:ascii="標楷體" w:eastAsia="標楷體" w:hAnsi="標楷體"/>
-        </w:rPr>
-      </w:pPr>
-    </w:p>
-    <w:p>
-      <w:pPr>
-        <w:pStyle w:val="a3"/>
-        <w:numPr>
-          <w:ilvl w:val="0"/>
-          <w:numId w:val="5"/>
-        </w:numPr>
-        <w:ind w:leftChars="0"/>
-        <w:rPr>
-          <w:rFonts w:ascii="標楷體" w:eastAsia="標楷體" w:hAnsi="標楷體"/>
-        </w:rPr>
-      </w:pPr>
-      <w:r>
-        <w:rPr>
-          <w:rFonts w:ascii="標楷體" w:eastAsia="標楷體" w:hAnsi="標楷體" w:hint="eastAsia"/>
-        </w:rPr>
-        <w:t>專案規劃(2)</w:t>
-      </w:r>
-    </w:p>
-    <w:p>
-      <w:pPr>
-        <w:rPr>
-          <w:rFonts w:ascii="標楷體" w:eastAsia="標楷體" w:hAnsi="標楷體"/>
-        </w:rPr>
-      </w:pPr>
-      <w:r>
-        <w:rPr>
-          <w:rFonts w:ascii="標楷體" w:eastAsia="標楷體" w:hAnsi="標楷體" w:hint="eastAsia"/>
-        </w:rPr>
-        <w:tab/>
-        <w:t>-發展WBS(1)</w:t>
-      </w:r>
-    </w:p>
-    <w:p>
-      <w:pPr>
-        <w:rPr>
-          <w:rFonts w:ascii="標楷體" w:eastAsia="標楷體" w:hAnsi="標楷體"/>
-        </w:rPr>
-      </w:pPr>
-      <w:r>
-        <w:rPr>
-          <w:rFonts w:ascii="標楷體" w:eastAsia="標楷體" w:hAnsi="標楷體" w:hint="eastAsia"/>
-        </w:rPr>
-        <w:tab/>
-        <w:t>-發展專案計畫書(1)</w:t>
-      </w:r>
-    </w:p>
-    <w:p>
-      <w:pPr>
-        <w:rPr>
-          <w:rFonts w:ascii="標楷體" w:eastAsia="標楷體" w:hAnsi="標楷體"/>
-        </w:rPr>
-      </w:pPr>
-    </w:p>
-    <w:p>
-      <w:pPr>
-        <w:pStyle w:val="a3"/>
-        <w:numPr>
-          <w:ilvl w:val="0"/>
-          <w:numId w:val="5"/>
-        </w:numPr>
-        <w:ind w:leftChars="0"/>
-        <w:rPr>
-          <w:rFonts w:ascii="標楷體" w:eastAsia="標楷體" w:hAnsi="標楷體"/>
-        </w:rPr>
-      </w:pPr>
-      <w:r>
-        <w:rPr>
-          <w:rFonts w:ascii="標楷體" w:eastAsia="標楷體" w:hAnsi="標楷體" w:hint="eastAsia"/>
-        </w:rPr>
-        <w:t>需求分析(7)</w:t>
-      </w:r>
-    </w:p>
-    <w:p>
-      <w:pPr>
-        <w:rPr>
-          <w:rFonts w:ascii="標楷體" w:eastAsia="標楷體" w:hAnsi="標楷體"/>
-        </w:rPr>
-      </w:pPr>
-      <w:r>
-        <w:rPr>
-          <w:rFonts w:ascii="標楷體" w:eastAsia="標楷體" w:hAnsi="標楷體" w:hint="eastAsia"/>
-        </w:rPr>
-        <w:tab/>
-        <w:t>-需求擷取(1)</w:t>
-      </w:r>
-    </w:p>
-    <w:p>
-      <w:pPr>
-        <w:rPr>
-          <w:rFonts w:ascii="標楷體" w:eastAsia="標楷體" w:hAnsi="標楷體"/>
-        </w:rPr>
-      </w:pPr>
-      <w:r>
-        <w:rPr>
-          <w:rFonts w:ascii="標楷體" w:eastAsia="標楷體" w:hAnsi="標楷體" w:hint="eastAsia"/>
-        </w:rPr>
-        <w:tab/>
-        <w:t>-訂定目標(1)</w:t>
-      </w:r>
-    </w:p>
-    <w:p>
-      <w:pPr>
-        <w:rPr>
-          <w:rFonts w:ascii="標楷體" w:eastAsia="標楷體" w:hAnsi="標楷體"/>
-        </w:rPr>
-      </w:pPr>
-      <w:r>
-        <w:rPr>
-          <w:rFonts w:ascii="標楷體" w:eastAsia="標楷體" w:hAnsi="標楷體" w:hint="eastAsia"/>
-        </w:rPr>
-        <w:tab/>
-        <w:t>-定義角色(1)</w:t>
-      </w:r>
-    </w:p>
-    <w:p>
-      <w:pPr>
-        <w:rPr>
-          <w:rFonts w:ascii="標楷體" w:eastAsia="標楷體" w:hAnsi="標楷體"/>
-        </w:rPr>
-      </w:pPr>
-      <w:r>
-        <w:rPr>
-          <w:rFonts w:ascii="標楷體" w:eastAsia="標楷體" w:hAnsi="標楷體" w:hint="eastAsia"/>
-        </w:rPr>
-        <w:tab/>
-        <w:t>-發展使用案例(1)</w:t>
-      </w:r>
-    </w:p>
-    <w:p>
-      <w:pPr>
-        <w:rPr>
-          <w:rFonts w:ascii="標楷體" w:eastAsia="標楷體" w:hAnsi="標楷體"/>
-        </w:rPr>
-      </w:pPr>
-      <w:r>
-        <w:rPr>
-          <w:rFonts w:ascii="標楷體" w:eastAsia="標楷體" w:hAnsi="標楷體" w:hint="eastAsia"/>
-        </w:rPr>
-        <w:tab/>
-        <w:t>-發展Data Dictionary(1)</w:t>
-      </w:r>
-    </w:p>
-    <w:p>
-      <w:pPr>
-        <w:rPr>
-          <w:rFonts w:ascii="標楷體" w:eastAsia="標楷體" w:hAnsi="標楷體"/>
-        </w:rPr>
-      </w:pPr>
-      <w:r>
-        <w:rPr>
-          <w:rFonts w:ascii="標楷體" w:eastAsia="標楷體" w:hAnsi="標楷體" w:hint="eastAsia"/>
-        </w:rPr>
-        <w:tab/>
-        <w:t>-發展系統架構(2)</w:t>
-      </w:r>
-    </w:p>
-    <w:p>
-      <w:pPr>
-        <w:rPr>
-          <w:rFonts w:ascii="標楷體" w:eastAsia="標楷體" w:hAnsi="標楷體"/>
-        </w:rPr>
-      </w:pPr>
-      <w:r>
-        <w:rPr>
-          <w:rFonts w:ascii="標楷體" w:eastAsia="標楷體" w:hAnsi="標楷體" w:hint="eastAsia"/>
-        </w:rPr>
-        <w:tab/>
-        <w:t>-撰寫需求文件(2)</w:t>
-      </w:r>
-    </w:p>
-    <w:p>
-      <w:pPr>
-        <w:rPr>
-          <w:rFonts w:ascii="標楷體" w:eastAsia="標楷體" w:hAnsi="標楷體"/>
-        </w:rPr>
-      </w:pPr>
-      <w:r>
-        <w:rPr>
-          <w:rFonts w:ascii="標楷體" w:eastAsia="標楷體" w:hAnsi="標楷體" w:hint="eastAsia"/>
-        </w:rPr>
-        <w:tab/>
-        <w:t>-</w:t>
-      </w:r>
-      <w:r>
-        <w:rPr>
-          <w:rFonts w:ascii="標楷體" w:eastAsia="標楷體" w:hAnsi="標楷體" w:hint="eastAsia"/>
-          <w:b/>
-          <w:sz w:val="28"/>
-        </w:rPr>
-        <w:t>M1:</w:t>
-      </w:r>
-      <w:r>
-        <w:rPr>
-          <w:rFonts w:ascii="標楷體" w:eastAsia="標楷體" w:hAnsi="標楷體" w:hint="eastAsia"/>
-        </w:rPr>
-        <w:t>需求文件產出(2)</w:t>
-      </w:r>
-    </w:p>
-    <w:p>
-      <w:pPr>
-        <w:rPr>
-          <w:rFonts w:ascii="標楷體" w:eastAsia="標楷體" w:hAnsi="標楷體"/>
-        </w:rPr>
-      </w:pPr>
-    </w:p>
-    <w:p>
-      <w:pPr>
-        <w:pStyle w:val="a3"/>
-        <w:numPr>
-          <w:ilvl w:val="0"/>
-          <w:numId w:val="5"/>
-        </w:numPr>
-        <w:ind w:leftChars="0"/>
-        <w:rPr>
-          <w:rFonts w:ascii="標楷體" w:eastAsia="標楷體" w:hAnsi="標楷體"/>
-        </w:rPr>
-      </w:pPr>
-      <w:r>
-        <w:rPr>
-          <w:rFonts w:ascii="標楷體" w:eastAsia="標楷體" w:hAnsi="標楷體" w:hint="eastAsia"/>
-        </w:rPr>
-        <w:t>系統設計(14)</w:t>
-      </w:r>
-    </w:p>
-    <w:p>
-      <w:pPr>
-        <w:rPr>
-          <w:rFonts w:ascii="標楷體" w:eastAsia="標楷體" w:hAnsi="標楷體"/>
-        </w:rPr>
-      </w:pPr>
-      <w:r>
-        <w:rPr>
-          <w:rFonts w:ascii="標楷體" w:eastAsia="標楷體" w:hAnsi="標楷體" w:hint="eastAsia"/>
-        </w:rPr>
-        <w:tab/>
-        <w:t>-介面設計(7)</w:t>
-      </w:r>
-    </w:p>
-    <w:p>
-      <w:pPr>
-        <w:rPr>
-          <w:rFonts w:ascii="標楷體" w:eastAsia="標楷體" w:hAnsi="標楷體"/>
-        </w:rPr>
-      </w:pPr>
-      <w:r>
-        <w:rPr>
-          <w:rFonts w:ascii="標楷體" w:eastAsia="標楷體" w:hAnsi="標楷體" w:hint="eastAsia"/>
-        </w:rPr>
-        <w:tab/>
-      </w:r>
-      <w:r>
-        <w:rPr>
-          <w:rFonts w:ascii="標楷體" w:eastAsia="標楷體" w:hAnsi="標楷體" w:hint="eastAsia"/>
-        </w:rPr>
-        <w:tab/>
-        <w:t>-使用者(7)</w:t>
-      </w:r>
-    </w:p>
-    <w:p>
-      <w:pPr>
-        <w:rPr>
-          <w:rFonts w:ascii="標楷體" w:eastAsia="標楷體" w:hAnsi="標楷體"/>
-        </w:rPr>
-      </w:pPr>
-      <w:r>
-        <w:rPr>
-          <w:rFonts w:ascii="標楷體" w:eastAsia="標楷體" w:hAnsi="標楷體" w:hint="eastAsia"/>
-        </w:rPr>
-        <w:tab/>
-      </w:r>
-      <w:r>
-        <w:rPr>
-          <w:rFonts w:ascii="標楷體" w:eastAsia="標楷體" w:hAnsi="標楷體" w:hint="eastAsia"/>
-        </w:rPr>
-        <w:tab/>
-        <w:t>-管理者(7)</w:t>
-      </w:r>
-    </w:p>
-    <w:p>
-      <w:pPr>
-        <w:rPr>
-          <w:rFonts w:ascii="標楷體" w:eastAsia="標楷體" w:hAnsi="標楷體"/>
-        </w:rPr>
-      </w:pPr>
-      <w:r>
-        <w:rPr>
-          <w:rFonts w:ascii="標楷體" w:eastAsia="標楷體" w:hAnsi="標楷體" w:hint="eastAsia"/>
-        </w:rPr>
-        <w:tab/>
-        <w:t>-功能性需求設計(7)</w:t>
-      </w:r>
-    </w:p>
-    <w:p>
-      <w:pPr>
-        <w:rPr>
-          <w:rFonts w:ascii="標楷體" w:eastAsia="標楷體" w:hAnsi="標楷體"/>
-        </w:rPr>
-      </w:pPr>
-      <w:r>
-        <w:rPr>
-          <w:rFonts w:ascii="標楷體" w:eastAsia="標楷體" w:hAnsi="標楷體"/>
-        </w:rPr>
-        <w:tab/>
-        <w:t>-</w:t>
-      </w:r>
-      <w:r>
-        <w:rPr>
-          <w:rFonts w:ascii="標楷體" w:eastAsia="標楷體" w:hAnsi="標楷體"/>
-          <w:b/>
-          <w:sz w:val="28"/>
-        </w:rPr>
-        <w:t>M2:</w:t>
-      </w:r>
-      <w:r>
-        <w:rPr>
-          <w:rFonts w:ascii="標楷體" w:eastAsia="標楷體" w:hAnsi="標楷體" w:hint="eastAsia"/>
-        </w:rPr>
-        <w:t>設計文件產出(7)</w:t>
-      </w:r>
-    </w:p>
-    <w:p>
-      <w:pPr>
-        <w:rPr>
-          <w:rFonts w:ascii="標楷體" w:eastAsia="標楷體" w:hAnsi="標楷體"/>
-        </w:rPr>
-      </w:pPr>
-    </w:p>
-    <w:p>
-      <w:pPr>
-        <w:pStyle w:val="a3"/>
-        <w:numPr>
-          <w:ilvl w:val="0"/>
-          <w:numId w:val="5"/>
-        </w:numPr>
-        <w:ind w:leftChars="0"/>
-        <w:rPr>
-          <w:rFonts w:ascii="標楷體" w:eastAsia="標楷體" w:hAnsi="標楷體"/>
-        </w:rPr>
-      </w:pPr>
-      <w:r>
-        <w:rPr>
-          <w:rFonts w:ascii="標楷體" w:eastAsia="標楷體" w:hAnsi="標楷體" w:hint="eastAsia"/>
-        </w:rPr>
-        <w:t>採購作業階段(7)</w:t>
-      </w:r>
-    </w:p>
-    <w:p>
-      <w:pPr>
-        <w:rPr>
-          <w:rFonts w:ascii="標楷體" w:eastAsia="標楷體" w:hAnsi="標楷體"/>
-        </w:rPr>
-      </w:pPr>
-      <w:r>
-        <w:rPr>
-          <w:rFonts w:ascii="標楷體" w:eastAsia="標楷體" w:hAnsi="標楷體" w:hint="eastAsia"/>
-        </w:rPr>
-        <w:tab/>
-        <w:t>-條列採購清單(1)</w:t>
-      </w:r>
-    </w:p>
-    <w:p>
-      <w:pPr>
-        <w:rPr>
-          <w:rFonts w:ascii="標楷體" w:eastAsia="標楷體" w:hAnsi="標楷體"/>
-        </w:rPr>
-      </w:pPr>
-      <w:r>
-        <w:rPr>
-          <w:rFonts w:ascii="標楷體" w:eastAsia="標楷體" w:hAnsi="標楷體" w:hint="eastAsia"/>
-        </w:rPr>
-        <w:tab/>
-        <w:t>-請購作業(7)</w:t>
-      </w:r>
-    </w:p>
-    <w:p>
-      <w:pPr>
-        <w:rPr>
-          <w:rFonts w:ascii="標楷體" w:eastAsia="標楷體" w:hAnsi="標楷體"/>
-        </w:rPr>
-      </w:pPr>
-      <w:r>
-        <w:rPr>
-          <w:rFonts w:ascii="標楷體" w:eastAsia="標楷體" w:hAnsi="標楷體" w:hint="eastAsia"/>
-        </w:rPr>
-        <w:tab/>
-        <w:t>-採購作業階段(3)</w:t>
-      </w:r>
-    </w:p>
-    <w:p>
-      <w:pPr>
-        <w:rPr>
-          <w:rFonts w:ascii="標楷體" w:eastAsia="標楷體" w:hAnsi="標楷體"/>
-        </w:rPr>
-      </w:pPr>
-    </w:p>
-    <w:p>
-      <w:pPr>
-        <w:pStyle w:val="a3"/>
-        <w:numPr>
-          <w:ilvl w:val="0"/>
-          <w:numId w:val="5"/>
-        </w:numPr>
-        <w:ind w:leftChars="0"/>
-        <w:rPr>
-          <w:rFonts w:ascii="標楷體" w:eastAsia="標楷體" w:hAnsi="標楷體"/>
-        </w:rPr>
-      </w:pPr>
-      <w:r>
-        <w:rPr>
-          <w:rFonts w:ascii="標楷體" w:eastAsia="標楷體" w:hAnsi="標楷體" w:hint="eastAsia"/>
-        </w:rPr>
-        <w:t>設備交付(3)</w:t>
-      </w:r>
-    </w:p>
-    <w:p>
-      <w:pPr>
-        <w:rPr>
-          <w:rFonts w:ascii="標楷體" w:eastAsia="標楷體" w:hAnsi="標楷體"/>
-        </w:rPr>
-      </w:pPr>
-      <w:r>
-        <w:rPr>
-          <w:rFonts w:ascii="標楷體" w:eastAsia="標楷體" w:hAnsi="標楷體" w:hint="eastAsia"/>
-        </w:rPr>
-        <w:lastRenderedPageBreak/>
-        <w:tab/>
-        <w:t>-硬體(2)</w:t>
-      </w:r>
-    </w:p>
-    <w:p>
-      <w:pPr>
-        <w:rPr>
-          <w:rFonts w:ascii="標楷體" w:eastAsia="標楷體" w:hAnsi="標楷體"/>
-        </w:rPr>
-      </w:pPr>
-      <w:r>
-        <w:rPr>
-          <w:rFonts w:ascii="標楷體" w:eastAsia="標楷體" w:hAnsi="標楷體" w:hint="eastAsia"/>
-        </w:rPr>
-        <w:tab/>
-        <w:t>-軟體(1)</w:t>
-      </w:r>
-    </w:p>
-    <w:p>
-      <w:pPr>
-        <w:rPr>
-          <w:rFonts w:ascii="標楷體" w:eastAsia="標楷體" w:hAnsi="標楷體"/>
-        </w:rPr>
-      </w:pPr>
-      <w:r>
-        <w:rPr>
-          <w:rFonts w:ascii="標楷體" w:eastAsia="標楷體" w:hAnsi="標楷體"/>
-        </w:rPr>
-        <w:tab/>
-        <w:t>-</w:t>
-      </w:r>
-      <w:r>
-        <w:rPr>
-          <w:rFonts w:ascii="標楷體" w:eastAsia="標楷體" w:hAnsi="標楷體"/>
-          <w:b/>
-          <w:sz w:val="28"/>
-        </w:rPr>
-        <w:t>M3:</w:t>
-      </w:r>
-      <w:r>
-        <w:rPr>
-          <w:rFonts w:ascii="標楷體" w:eastAsia="標楷體" w:hAnsi="標楷體" w:hint="eastAsia"/>
-        </w:rPr>
-        <w:t>設備交付完成</w:t>
-      </w:r>
-      <w:r>
-        <w:rPr>
-          <w:rFonts w:ascii="標楷體" w:eastAsia="標楷體" w:hAnsi="標楷體" w:hint="eastAsia"/>
-        </w:rPr>
-        <w:t>驗收</w:t>
-      </w:r>
-      <w:r>
-        <w:rPr>
-          <w:rFonts w:ascii="標楷體" w:eastAsia="標楷體" w:hAnsi="標楷體" w:hint="eastAsia"/>
-        </w:rPr>
-        <w:t>(</w:t>
-      </w:r>
-      <w:r>
-        <w:rPr>
-          <w:rFonts w:ascii="標楷體" w:eastAsia="標楷體" w:hAnsi="標楷體"/>
-        </w:rPr>
-        <w:t>1</w:t>
-      </w:r>
-      <w:r>
-        <w:rPr>
-          <w:rFonts w:ascii="標楷體" w:eastAsia="標楷體" w:hAnsi="標楷體" w:hint="eastAsia"/>
-        </w:rPr>
-        <w:t>)</w:t>
-      </w:r>
-    </w:p>
-    <w:p>
-      <w:pPr>
-        <w:rPr>
-          <w:rFonts w:ascii="標楷體" w:eastAsia="標楷體" w:hAnsi="標楷體"/>
-        </w:rPr>
-      </w:pPr>
-    </w:p>
-    <w:p>
-      <w:pPr>
-        <w:pStyle w:val="a3"/>
-        <w:numPr>
-          <w:ilvl w:val="0"/>
-          <w:numId w:val="5"/>
-        </w:numPr>
-        <w:ind w:leftChars="0"/>
-        <w:rPr>
-          <w:rFonts w:ascii="標楷體" w:eastAsia="標楷體" w:hAnsi="標楷體"/>
-        </w:rPr>
-      </w:pPr>
-      <w:r>
-        <w:rPr>
-          <w:rFonts w:ascii="標楷體" w:eastAsia="標楷體" w:hAnsi="標楷體" w:hint="eastAsia"/>
-        </w:rPr>
-        <w:t>系統實作(37)</w:t>
-      </w:r>
-    </w:p>
-    <w:p>
-      <w:pPr>
-        <w:rPr>
-          <w:rFonts w:ascii="標楷體" w:eastAsia="標楷體" w:hAnsi="標楷體"/>
-        </w:rPr>
-      </w:pPr>
-      <w:r>
-        <w:rPr>
-          <w:rFonts w:ascii="標楷體" w:eastAsia="標楷體" w:hAnsi="標楷體" w:hint="eastAsia"/>
-        </w:rPr>
-        <w:tab/>
-        <w:t>-介面實作(7)</w:t>
-      </w:r>
-    </w:p>
-    <w:p>
-      <w:pPr>
-        <w:rPr>
-          <w:rFonts w:ascii="標楷體" w:eastAsia="標楷體" w:hAnsi="標楷體"/>
-        </w:rPr>
-      </w:pPr>
-      <w:r>
-        <w:rPr>
-          <w:rFonts w:ascii="標楷體" w:eastAsia="標楷體" w:hAnsi="標楷體" w:hint="eastAsia"/>
-        </w:rPr>
-        <w:tab/>
-      </w:r>
-      <w:r>
-        <w:rPr>
-          <w:rFonts w:ascii="標楷體" w:eastAsia="標楷體" w:hAnsi="標楷體" w:hint="eastAsia"/>
-        </w:rPr>
-        <w:tab/>
-        <w:t>-使用者(7)</w:t>
-      </w:r>
-    </w:p>
-    <w:p>
-      <w:pPr>
-        <w:rPr>
-          <w:rFonts w:ascii="標楷體" w:eastAsia="標楷體" w:hAnsi="標楷體"/>
-        </w:rPr>
-      </w:pPr>
-      <w:r>
-        <w:rPr>
-          <w:rFonts w:ascii="標楷體" w:eastAsia="標楷體" w:hAnsi="標楷體" w:hint="eastAsia"/>
-        </w:rPr>
-        <w:tab/>
-      </w:r>
-      <w:r>
-        <w:rPr>
-          <w:rFonts w:ascii="標楷體" w:eastAsia="標楷體" w:hAnsi="標楷體" w:hint="eastAsia"/>
-        </w:rPr>
-        <w:tab/>
-        <w:t>-管理者(7)</w:t>
-      </w:r>
-    </w:p>
-    <w:p>
-      <w:pPr>
-        <w:rPr>
-          <w:rFonts w:ascii="標楷體" w:eastAsia="標楷體" w:hAnsi="標楷體"/>
-        </w:rPr>
-      </w:pPr>
-      <w:r>
-        <w:rPr>
-          <w:rFonts w:ascii="標楷體" w:eastAsia="標楷體" w:hAnsi="標楷體" w:hint="eastAsia"/>
-        </w:rPr>
-        <w:tab/>
-        <w:t>-功能性需求實作(30)</w:t>
-      </w:r>
-    </w:p>
-    <w:p>
-      <w:pPr>
-        <w:rPr>
-          <w:rFonts w:ascii="標楷體" w:eastAsia="標楷體" w:hAnsi="標楷體"/>
-        </w:rPr>
-      </w:pPr>
-      <w:r>
-        <w:rPr>
-          <w:rFonts w:ascii="標楷體" w:eastAsia="標楷體" w:hAnsi="標楷體"/>
-        </w:rPr>
-        <w:tab/>
-      </w:r>
-      <w:r>
-        <w:rPr>
-          <w:rFonts w:ascii="標楷體" w:eastAsia="標楷體" w:hAnsi="標楷體"/>
-        </w:rPr>
-        <w:t>-</w:t>
-      </w:r>
-      <w:r>
-        <w:rPr>
-          <w:rFonts w:ascii="標楷體" w:eastAsia="標楷體" w:hAnsi="標楷體"/>
-          <w:b/>
-          <w:sz w:val="28"/>
-        </w:rPr>
-        <w:t>M4:</w:t>
-      </w:r>
-      <w:r>
-        <w:rPr>
-          <w:rFonts w:ascii="標楷體" w:eastAsia="標楷體" w:hAnsi="標楷體" w:hint="eastAsia"/>
-        </w:rPr>
-        <w:t>系統實作完成</w:t>
-      </w:r>
-    </w:p>
-    <w:p>
-      <w:pPr>
-        <w:pStyle w:val="a3"/>
-        <w:numPr>
-          <w:ilvl w:val="0"/>
-          <w:numId w:val="5"/>
-        </w:numPr>
-        <w:ind w:leftChars="0"/>
-        <w:rPr>
-          <w:rFonts w:ascii="標楷體" w:eastAsia="標楷體" w:hAnsi="標楷體"/>
-        </w:rPr>
-      </w:pPr>
-      <w:r>
-        <w:rPr>
-          <w:rFonts w:ascii="標楷體" w:eastAsia="標楷體" w:hAnsi="標楷體" w:hint="eastAsia"/>
-        </w:rPr>
-        <w:t>環境設定與安裝(7)</w:t>
-      </w:r>
-    </w:p>
-    <w:p>
-      <w:pPr>
-        <w:rPr>
-          <w:rFonts w:ascii="標楷體" w:eastAsia="標楷體" w:hAnsi="標楷體"/>
-        </w:rPr>
-      </w:pPr>
-      <w:r>
-        <w:rPr>
-          <w:rFonts w:ascii="標楷體" w:eastAsia="標楷體" w:hAnsi="標楷體" w:hint="eastAsia"/>
-        </w:rPr>
-        <w:tab/>
-        <w:t>-機房環境架設(3)</w:t>
-      </w:r>
-    </w:p>
-    <w:p>
-      <w:pPr>
-        <w:rPr>
-          <w:rFonts w:ascii="標楷體" w:eastAsia="標楷體" w:hAnsi="標楷體"/>
-        </w:rPr>
-      </w:pPr>
-      <w:r>
-        <w:rPr>
-          <w:rFonts w:ascii="標楷體" w:eastAsia="標楷體" w:hAnsi="標楷體" w:hint="eastAsia"/>
-        </w:rPr>
-        <w:tab/>
-        <w:t>-硬體(3)</w:t>
-      </w:r>
-    </w:p>
-    <w:p>
-      <w:pPr>
-        <w:rPr>
-          <w:rFonts w:ascii="標楷體" w:eastAsia="標楷體" w:hAnsi="標楷體"/>
-        </w:rPr>
-      </w:pPr>
-      <w:r>
-        <w:rPr>
-          <w:rFonts w:ascii="標楷體" w:eastAsia="標楷體" w:hAnsi="標楷體" w:hint="eastAsia"/>
-        </w:rPr>
-        <w:tab/>
-      </w:r>
-      <w:r>
-        <w:rPr>
-          <w:rFonts w:ascii="標楷體" w:eastAsia="標楷體" w:hAnsi="標楷體" w:hint="eastAsia"/>
-        </w:rPr>
-        <w:tab/>
-        <w:t>-伺服器(3)</w:t>
-      </w:r>
-    </w:p>
-    <w:p>
-      <w:pPr>
-        <w:rPr>
-          <w:rFonts w:ascii="標楷體" w:eastAsia="標楷體" w:hAnsi="標楷體"/>
-        </w:rPr>
-      </w:pPr>
-      <w:r>
-        <w:rPr>
-          <w:rFonts w:ascii="標楷體" w:eastAsia="標楷體" w:hAnsi="標楷體" w:hint="eastAsia"/>
-        </w:rPr>
-        <w:tab/>
-        <w:t>-軟體(2)</w:t>
-      </w:r>
-    </w:p>
-    <w:p>
-      <w:pPr>
-        <w:rPr>
-          <w:rFonts w:ascii="標楷體" w:eastAsia="標楷體" w:hAnsi="標楷體"/>
-        </w:rPr>
-      </w:pPr>
-      <w:r>
-        <w:rPr>
-          <w:rFonts w:ascii="標楷體" w:eastAsia="標楷體" w:hAnsi="標楷體" w:hint="eastAsia"/>
-        </w:rPr>
-        <w:tab/>
-      </w:r>
-      <w:r>
-        <w:rPr>
-          <w:rFonts w:ascii="標楷體" w:eastAsia="標楷體" w:hAnsi="標楷體" w:hint="eastAsia"/>
-        </w:rPr>
-        <w:tab/>
-        <w:t>-安裝執行環境(1)</w:t>
-      </w:r>
-    </w:p>
-    <w:p>
-      <w:pPr>
-        <w:rPr>
-          <w:rFonts w:ascii="標楷體" w:eastAsia="標楷體" w:hAnsi="標楷體"/>
-        </w:rPr>
-      </w:pPr>
-      <w:r>
-        <w:rPr>
-          <w:rFonts w:ascii="標楷體" w:eastAsia="標楷體" w:hAnsi="標楷體"/>
-        </w:rPr>
-        <w:tab/>
-      </w:r>
-      <w:r>
-        <w:rPr>
-          <w:rFonts w:ascii="標楷體" w:eastAsia="標楷體" w:hAnsi="標楷體"/>
-        </w:rPr>
-        <w:tab/>
-        <w:t>-</w:t>
-      </w:r>
-      <w:proofErr w:type="spellStart"/>
-      <w:r>
-        <w:rPr>
-          <w:rFonts w:ascii="標楷體" w:eastAsia="標楷體" w:hAnsi="標楷體"/>
-        </w:rPr>
-        <w:t>Intergration</w:t>
-      </w:r>
-      <w:proofErr w:type="spellEnd"/>
-      <w:r>
-        <w:rPr>
-          <w:rFonts w:ascii="標楷體" w:eastAsia="標楷體" w:hAnsi="標楷體"/>
+        <w:t>.</w:t>
+      </w:r>
+      <w:r>
+        <w:rPr>
+          <w:rFonts w:hint="eastAsia"/>
         </w:rPr>
         <w:t xml:space="preserve"> </w:t>
       </w:r>
-      <w:proofErr w:type="gramStart"/>
-      <w:r>
-        <w:rPr>
-          <w:rFonts w:ascii="標楷體" w:eastAsia="標楷體" w:hAnsi="標楷體"/>
-        </w:rPr>
-        <w:t>Test(</w:t>
-      </w:r>
-      <w:proofErr w:type="gramEnd"/>
-      <w:r>
-        <w:rPr>
-          <w:rFonts w:ascii="標楷體" w:eastAsia="標楷體" w:hAnsi="標楷體"/>
-        </w:rPr>
-        <w:t>1)</w:t>
-      </w:r>
-    </w:p>
-    <w:p>
-      <w:pPr>
-        <w:rPr>
-          <w:rFonts w:ascii="標楷體" w:eastAsia="標楷體" w:hAnsi="標楷體"/>
-        </w:rPr>
-      </w:pPr>
-      <w:r>
-        <w:rPr>
-          <w:rFonts w:ascii="標楷體" w:eastAsia="標楷體" w:hAnsi="標楷體" w:hint="eastAsia"/>
-        </w:rPr>
-        <w:tab/>
-        <w:t>-狀態確認(1)</w:t>
-      </w:r>
-    </w:p>
-    <w:p>
-      <w:pPr>
-        <w:rPr>
-          <w:rFonts w:ascii="標楷體" w:eastAsia="標楷體" w:hAnsi="標楷體"/>
-        </w:rPr>
-      </w:pPr>
-      <w:r>
-        <w:rPr>
-          <w:rFonts w:ascii="標楷體" w:eastAsia="標楷體" w:hAnsi="標楷體"/>
-        </w:rPr>
-        <w:tab/>
-        <w:t>-</w:t>
-      </w:r>
-      <w:proofErr w:type="spellStart"/>
-      <w:r>
-        <w:rPr>
-          <w:rFonts w:ascii="標楷體" w:eastAsia="標楷體" w:hAnsi="標楷體"/>
-        </w:rPr>
-        <w:t>Intergration</w:t>
-      </w:r>
-      <w:proofErr w:type="spellEnd"/>
-      <w:r>
-        <w:rPr>
-          <w:rFonts w:ascii="標楷體" w:eastAsia="標楷體" w:hAnsi="標楷體"/>
-        </w:rPr>
-        <w:t xml:space="preserve"> </w:t>
-      </w:r>
-      <w:proofErr w:type="gramStart"/>
-      <w:r>
-        <w:rPr>
-          <w:rFonts w:ascii="標楷體" w:eastAsia="標楷體" w:hAnsi="標楷體"/>
-        </w:rPr>
-        <w:t>Test(</w:t>
-      </w:r>
-      <w:proofErr w:type="gramEnd"/>
-      <w:r>
-        <w:rPr>
-          <w:rFonts w:ascii="標楷體" w:eastAsia="標楷體" w:hAnsi="標楷體"/>
-        </w:rPr>
-        <w:t>3)</w:t>
-      </w:r>
-    </w:p>
-    <w:p>
-      <w:pPr>
-        <w:rPr>
-          <w:rFonts w:ascii="標楷體" w:eastAsia="標楷體" w:hAnsi="標楷體"/>
-        </w:rPr>
-      </w:pPr>
-      <w:r>
-        <w:rPr>
-          <w:rFonts w:ascii="標楷體" w:eastAsia="標楷體" w:hAnsi="標楷體" w:hint="eastAsia"/>
-        </w:rPr>
-        <w:tab/>
-        <w:t>-狀態確認(1)</w:t>
-      </w:r>
-    </w:p>
-    <w:p>
-      <w:pPr>
-        <w:rPr>
-          <w:rFonts w:ascii="標楷體" w:eastAsia="標楷體" w:hAnsi="標楷體"/>
-        </w:rPr>
-      </w:pPr>
-    </w:p>
-    <w:p>
-      <w:pPr>
-        <w:pStyle w:val="a3"/>
-        <w:numPr>
-          <w:ilvl w:val="0"/>
-          <w:numId w:val="5"/>
-        </w:numPr>
-        <w:ind w:leftChars="0"/>
-        <w:rPr>
-          <w:rFonts w:ascii="標楷體" w:eastAsia="標楷體" w:hAnsi="標楷體"/>
-        </w:rPr>
-      </w:pPr>
-      <w:r>
-        <w:rPr>
-          <w:rFonts w:ascii="標楷體" w:eastAsia="標楷體" w:hAnsi="標楷體" w:hint="eastAsia"/>
-        </w:rPr>
-        <w:t>系統測試(5)</w:t>
-      </w:r>
-    </w:p>
-    <w:p>
-      <w:pPr>
-        <w:rPr>
-          <w:rFonts w:ascii="標楷體" w:eastAsia="標楷體" w:hAnsi="標楷體"/>
-        </w:rPr>
-      </w:pPr>
-      <w:r>
-        <w:rPr>
-          <w:rFonts w:ascii="標楷體" w:eastAsia="標楷體" w:hAnsi="標楷體" w:hint="eastAsia"/>
-        </w:rPr>
-        <w:tab/>
-        <w:t>-功能性測試(5)</w:t>
-      </w:r>
-    </w:p>
-    <w:p>
-      <w:pPr>
-        <w:rPr>
-          <w:rFonts w:ascii="標楷體" w:eastAsia="標楷體" w:hAnsi="標楷體"/>
-        </w:rPr>
-      </w:pPr>
-      <w:r>
-        <w:rPr>
-          <w:rFonts w:ascii="標楷體" w:eastAsia="標楷體" w:hAnsi="標楷體"/>
-        </w:rPr>
-        <w:tab/>
-        <w:t>-</w:t>
-      </w:r>
-      <w:r>
-        <w:rPr>
-          <w:rFonts w:ascii="標楷體" w:eastAsia="標楷體" w:hAnsi="標楷體" w:hint="eastAsia"/>
-          <w:b/>
-          <w:sz w:val="28"/>
-        </w:rPr>
-        <w:t>M</w:t>
-      </w:r>
-      <w:r>
-        <w:rPr>
-          <w:rFonts w:ascii="標楷體" w:eastAsia="標楷體" w:hAnsi="標楷體"/>
-          <w:b/>
-          <w:sz w:val="28"/>
-        </w:rPr>
-        <w:t>5:</w:t>
-      </w:r>
-      <w:r>
-        <w:rPr>
-          <w:rFonts w:ascii="標楷體" w:eastAsia="標楷體" w:hAnsi="標楷體" w:hint="eastAsia"/>
-        </w:rPr>
-        <w:t>系統測試文件產出(5)</w:t>
-      </w:r>
-    </w:p>
-    <w:p>
-      <w:pPr>
-        <w:rPr>
-          <w:rFonts w:ascii="標楷體" w:eastAsia="標楷體" w:hAnsi="標楷體"/>
-        </w:rPr>
-      </w:pPr>
-    </w:p>
-    <w:p>
-      <w:pPr>
-        <w:pStyle w:val="a3"/>
-        <w:numPr>
-          <w:ilvl w:val="0"/>
-          <w:numId w:val="5"/>
-        </w:numPr>
-        <w:ind w:leftChars="0"/>
-        <w:rPr>
-          <w:rFonts w:ascii="標楷體" w:eastAsia="標楷體" w:hAnsi="標楷體"/>
-        </w:rPr>
-      </w:pPr>
-      <w:r>
-        <w:rPr>
-          <w:rFonts w:ascii="標楷體" w:eastAsia="標楷體" w:hAnsi="標楷體" w:hint="eastAsia"/>
-        </w:rPr>
-        <w:t>驗收測試(7)</w:t>
-      </w:r>
-    </w:p>
-    <w:p>
-      <w:pPr>
-        <w:rPr>
-          <w:rFonts w:ascii="標楷體" w:eastAsia="標楷體" w:hAnsi="標楷體"/>
-        </w:rPr>
-      </w:pPr>
-      <w:r>
-        <w:rPr>
-          <w:rFonts w:ascii="標楷體" w:eastAsia="標楷體" w:hAnsi="標楷體" w:hint="eastAsia"/>
-        </w:rPr>
-        <w:tab/>
-        <w:t>-壓力測試(Stress Test)(7)</w:t>
-      </w:r>
-    </w:p>
-    <w:p>
-      <w:pPr>
-        <w:rPr>
-          <w:rFonts w:ascii="標楷體" w:eastAsia="標楷體" w:hAnsi="標楷體"/>
-        </w:rPr>
-      </w:pPr>
-      <w:r>
-        <w:rPr>
-          <w:rFonts w:ascii="標楷體" w:eastAsia="標楷體" w:hAnsi="標楷體" w:hint="eastAsia"/>
-        </w:rPr>
-        <w:tab/>
-        <w:t>-即時接管機制測試(HACMP)(7)</w:t>
-      </w:r>
-    </w:p>
-    <w:p>
-      <w:pPr>
-        <w:rPr>
-          <w:rFonts w:ascii="標楷體" w:eastAsia="標楷體" w:hAnsi="標楷體"/>
-        </w:rPr>
-      </w:pPr>
-      <w:r>
-        <w:rPr>
-          <w:rFonts w:ascii="標楷體" w:eastAsia="標楷體" w:hAnsi="標楷體"/>
-        </w:rPr>
-        <w:tab/>
-        <w:t xml:space="preserve">-Customer </w:t>
-      </w:r>
-      <w:proofErr w:type="gramStart"/>
-      <w:r>
-        <w:rPr>
-          <w:rFonts w:ascii="標楷體" w:eastAsia="標楷體" w:hAnsi="標楷體"/>
-        </w:rPr>
-        <w:t>Test(</w:t>
-      </w:r>
-      <w:proofErr w:type="gramEnd"/>
-      <w:r>
-        <w:rPr>
-          <w:rFonts w:ascii="標楷體" w:eastAsia="標楷體" w:hAnsi="標楷體"/>
-        </w:rPr>
-        <w:t>7)</w:t>
-      </w:r>
-    </w:p>
-    <w:p>
-      <w:pPr>
-        <w:rPr>
-          <w:rFonts w:ascii="標楷體" w:eastAsia="標楷體" w:hAnsi="標楷體"/>
-        </w:rPr>
-      </w:pPr>
-      <w:r>
-        <w:rPr>
-          <w:rFonts w:ascii="標楷體" w:eastAsia="標楷體" w:hAnsi="標楷體"/>
-        </w:rPr>
-        <w:tab/>
-        <w:t>-</w:t>
-      </w:r>
-      <w:r>
-        <w:rPr>
-          <w:rFonts w:ascii="標楷體" w:eastAsia="標楷體" w:hAnsi="標楷體"/>
-          <w:b/>
-          <w:sz w:val="28"/>
-        </w:rPr>
-        <w:t>M6</w:t>
-      </w:r>
-      <w:r>
-        <w:rPr>
-          <w:rFonts w:ascii="標楷體" w:eastAsia="標楷體" w:hAnsi="標楷體"/>
-          <w:b/>
-          <w:sz w:val="28"/>
-        </w:rPr>
-        <w:t>:</w:t>
-      </w:r>
-      <w:r>
-        <w:rPr>
-          <w:rFonts w:ascii="標楷體" w:eastAsia="標楷體" w:hAnsi="標楷體" w:hint="eastAsia"/>
-        </w:rPr>
-        <w:t>整體測試完成</w:t>
-      </w:r>
-    </w:p>
-    <w:p>
-      <w:pPr>
-        <w:rPr>
-          <w:rFonts w:ascii="標楷體" w:eastAsia="標楷體" w:hAnsi="標楷體"/>
-        </w:rPr>
-      </w:pPr>
-    </w:p>
-    <w:p>
-      <w:pPr>
-        <w:pStyle w:val="a3"/>
-        <w:numPr>
-          <w:ilvl w:val="0"/>
-          <w:numId w:val="5"/>
-        </w:numPr>
-        <w:ind w:leftChars="0"/>
-        <w:rPr>
-          <w:rFonts w:ascii="標楷體" w:eastAsia="標楷體" w:hAnsi="標楷體"/>
-        </w:rPr>
-      </w:pPr>
-      <w:r>
-        <w:rPr>
-          <w:rFonts w:ascii="標楷體" w:eastAsia="標楷體" w:hAnsi="標楷體" w:hint="eastAsia"/>
-        </w:rPr>
-        <w:t>導入作業(1)</w:t>
-      </w:r>
-    </w:p>
-    <w:p>
-      <w:pPr>
-        <w:rPr>
-          <w:rFonts w:ascii="標楷體" w:eastAsia="標楷體" w:hAnsi="標楷體"/>
-        </w:rPr>
-      </w:pPr>
-      <w:r>
-        <w:rPr>
-          <w:rFonts w:ascii="標楷體" w:eastAsia="標楷體" w:hAnsi="標楷體" w:hint="eastAsia"/>
-        </w:rPr>
-        <w:tab/>
-        <w:t>-人員(管理者)培訓(1)</w:t>
-      </w:r>
-    </w:p>
-    <w:p>
-      <w:pPr>
-        <w:rPr>
-          <w:rFonts w:ascii="標楷體" w:eastAsia="標楷體" w:hAnsi="標楷體"/>
-        </w:rPr>
-      </w:pPr>
-    </w:p>
-    <w:p>
-      <w:pPr>
-        <w:pStyle w:val="a3"/>
-        <w:numPr>
-          <w:ilvl w:val="0"/>
-          <w:numId w:val="5"/>
-        </w:numPr>
-        <w:ind w:leftChars="0"/>
-        <w:rPr>
-          <w:rFonts w:ascii="標楷體" w:eastAsia="標楷體" w:hAnsi="標楷體"/>
-        </w:rPr>
-      </w:pPr>
-      <w:r>
-        <w:rPr>
-          <w:rFonts w:ascii="標楷體" w:eastAsia="標楷體" w:hAnsi="標楷體" w:hint="eastAsia"/>
-        </w:rPr>
-        <w:lastRenderedPageBreak/>
-        <w:t>系統上線(11)</w:t>
-      </w:r>
-    </w:p>
-    <w:p>
-      <w:pPr>
-        <w:rPr>
-          <w:rFonts w:ascii="標楷體" w:eastAsia="標楷體" w:hAnsi="標楷體"/>
-        </w:rPr>
-      </w:pPr>
-      <w:r>
-        <w:rPr>
-          <w:rFonts w:ascii="標楷體" w:eastAsia="標楷體" w:hAnsi="標楷體" w:hint="eastAsia"/>
-        </w:rPr>
-        <w:tab/>
-        <w:t>-舉辦上線說明會(9)</w:t>
-      </w:r>
-    </w:p>
-    <w:p>
-      <w:pPr>
-        <w:rPr>
-          <w:rFonts w:ascii="標楷體" w:eastAsia="標楷體" w:hAnsi="標楷體"/>
-        </w:rPr>
-      </w:pPr>
-      <w:r>
-        <w:rPr>
-          <w:rFonts w:ascii="標楷體" w:eastAsia="標楷體" w:hAnsi="標楷體" w:hint="eastAsia"/>
-        </w:rPr>
-        <w:tab/>
-      </w:r>
-      <w:r>
-        <w:rPr>
-          <w:rFonts w:ascii="標楷體" w:eastAsia="標楷體" w:hAnsi="標楷體" w:hint="eastAsia"/>
-        </w:rPr>
-        <w:tab/>
-        <w:t>-各學校圖書館/慈善團體邀約(1)</w:t>
-      </w:r>
-    </w:p>
-    <w:p>
-      <w:pPr>
-        <w:rPr>
-          <w:rFonts w:ascii="標楷體" w:eastAsia="標楷體" w:hAnsi="標楷體"/>
-        </w:rPr>
-      </w:pPr>
-      <w:r>
-        <w:rPr>
-          <w:rFonts w:ascii="標楷體" w:eastAsia="標楷體" w:hAnsi="標楷體" w:hint="eastAsia"/>
-        </w:rPr>
-        <w:tab/>
-      </w:r>
-      <w:r>
-        <w:rPr>
-          <w:rFonts w:ascii="標楷體" w:eastAsia="標楷體" w:hAnsi="標楷體" w:hint="eastAsia"/>
-        </w:rPr>
-        <w:tab/>
-        <w:t>-會前準備(ex:說明文件)(7)</w:t>
-      </w:r>
-    </w:p>
-    <w:p>
-      <w:pPr>
-        <w:rPr>
-          <w:rFonts w:ascii="標楷體" w:eastAsia="標楷體" w:hAnsi="標楷體"/>
-        </w:rPr>
-      </w:pPr>
-      <w:r>
-        <w:rPr>
-          <w:rFonts w:ascii="標楷體" w:eastAsia="標楷體" w:hAnsi="標楷體" w:hint="eastAsia"/>
-        </w:rPr>
-        <w:tab/>
-      </w:r>
-      <w:r>
-        <w:rPr>
-          <w:rFonts w:ascii="標楷體" w:eastAsia="標楷體" w:hAnsi="標楷體" w:hint="eastAsia"/>
-        </w:rPr>
-        <w:tab/>
-        <w:t>-說明會(1)</w:t>
-      </w:r>
-    </w:p>
-    <w:p>
-      <w:pPr>
-        <w:rPr>
-          <w:rFonts w:ascii="標楷體" w:eastAsia="標楷體" w:hAnsi="標楷體"/>
-        </w:rPr>
-      </w:pPr>
-      <w:r>
-        <w:rPr>
-          <w:rFonts w:ascii="標楷體" w:eastAsia="標楷體" w:hAnsi="標楷體" w:hint="eastAsia"/>
-        </w:rPr>
-        <w:tab/>
-        <w:t>-接受註冊(使用者/慈善團體)(1)</w:t>
-      </w:r>
-    </w:p>
-    <w:p>
-      <w:pPr>
-        <w:rPr>
-          <w:rFonts w:ascii="標楷體" w:eastAsia="標楷體" w:hAnsi="標楷體"/>
-        </w:rPr>
-      </w:pPr>
-      <w:r>
-        <w:rPr>
-          <w:rFonts w:ascii="標楷體" w:eastAsia="標楷體" w:hAnsi="標楷體" w:hint="eastAsia"/>
-        </w:rPr>
-        <w:tab/>
-        <w:t>-</w:t>
-      </w:r>
-      <w:r>
-        <w:rPr>
-          <w:rFonts w:ascii="標楷體" w:eastAsia="標楷體" w:hAnsi="標楷體" w:hint="eastAsia"/>
-          <w:b/>
-          <w:sz w:val="28"/>
-        </w:rPr>
-        <w:t>M7:</w:t>
-      </w:r>
-      <w:r>
-        <w:rPr>
-          <w:rFonts w:ascii="標楷體" w:eastAsia="標楷體" w:hAnsi="標楷體" w:hint="eastAsia"/>
-        </w:rPr>
-        <w:t>正式上線(1)</w:t>
-      </w:r>
-    </w:p>
-    <w:p>
-      <w:pPr>
-        <w:rPr>
-          <w:rFonts w:ascii="標楷體" w:eastAsia="標楷體" w:hAnsi="標楷體"/>
-        </w:rPr>
-      </w:pPr>
-    </w:p>
-    <w:p>
-      <w:pPr>
-        <w:pStyle w:val="a3"/>
-        <w:numPr>
-          <w:ilvl w:val="0"/>
-          <w:numId w:val="5"/>
-        </w:numPr>
-        <w:ind w:leftChars="0"/>
-        <w:rPr>
-          <w:rFonts w:ascii="標楷體" w:eastAsia="標楷體" w:hAnsi="標楷體"/>
-        </w:rPr>
-      </w:pPr>
-      <w:r>
-        <w:rPr>
-          <w:rFonts w:ascii="標楷體" w:eastAsia="標楷體" w:hAnsi="標楷體" w:hint="eastAsia"/>
-        </w:rPr>
-        <w:t>結案報告(5)</w:t>
-      </w:r>
-    </w:p>
-    <w:p>
-      <w:pPr>
-        <w:rPr>
-          <w:rFonts w:ascii="標楷體" w:eastAsia="標楷體" w:hAnsi="標楷體"/>
-        </w:rPr>
-      </w:pPr>
-      <w:r>
-        <w:rPr>
-          <w:rFonts w:ascii="標楷體" w:eastAsia="標楷體" w:hAnsi="標楷體" w:hint="eastAsia"/>
-        </w:rPr>
-        <w:tab/>
-        <w:t>-專案結果蒐集(4)</w:t>
-      </w:r>
-    </w:p>
-    <w:p>
-      <w:pPr>
-        <w:rPr>
-          <w:rFonts w:ascii="標楷體" w:eastAsia="標楷體" w:hAnsi="標楷體"/>
-        </w:rPr>
-      </w:pPr>
-      <w:r>
-        <w:rPr>
-          <w:rFonts w:ascii="標楷體" w:eastAsia="標楷體" w:hAnsi="標楷體" w:hint="eastAsia"/>
-        </w:rPr>
-        <w:tab/>
-        <w:t>-書面報告(1)</w:t>
-      </w:r>
-    </w:p>
-    <w:p>
-      <w:pPr>
-        <w:pStyle w:val="a3"/>
-        <w:numPr>
-          <w:ilvl w:val="0"/>
-          <w:numId w:val="5"/>
-        </w:numPr>
-        <w:ind w:leftChars="0"/>
-        <w:rPr>
-          <w:rFonts w:ascii="標楷體" w:eastAsia="標楷體" w:hAnsi="標楷體"/>
-        </w:rPr>
-      </w:pPr>
-      <w:r>
-        <w:rPr>
-          <w:rFonts w:ascii="標楷體" w:eastAsia="標楷體" w:hAnsi="標楷體" w:hint="eastAsia"/>
-        </w:rPr>
-        <w:t>結案(1)</w:t>
-      </w:r>
-    </w:p>
-    <w:p>
-      <w:pPr>
-        <w:ind w:left="480"/>
-        <w:rPr>
-          <w:rFonts w:ascii="標楷體" w:eastAsia="標楷體" w:hAnsi="標楷體"/>
-        </w:rPr>
-      </w:pPr>
-      <w:r>
-        <w:rPr>
-          <w:rFonts w:ascii="標楷體" w:eastAsia="標楷體" w:hAnsi="標楷體" w:hint="eastAsia"/>
-        </w:rPr>
-        <w:t>-</w:t>
-      </w:r>
-      <w:r>
-        <w:rPr>
-          <w:rFonts w:ascii="標楷體" w:eastAsia="標楷體" w:hAnsi="標楷體" w:hint="eastAsia"/>
-          <w:b/>
-          <w:sz w:val="28"/>
-        </w:rPr>
-        <w:t>M</w:t>
-      </w:r>
-      <w:r>
-        <w:rPr>
-          <w:rFonts w:ascii="標楷體" w:eastAsia="標楷體" w:hAnsi="標楷體"/>
-          <w:b/>
-          <w:sz w:val="28"/>
-        </w:rPr>
-        <w:t>8:</w:t>
-      </w:r>
-      <w:r>
-        <w:rPr>
-          <w:rFonts w:ascii="標楷體" w:eastAsia="標楷體" w:hAnsi="標楷體" w:hint="eastAsia"/>
-        </w:rPr>
-        <w:t>專案結束</w:t>
-      </w:r>
-    </w:p>
-    <w:p>
-      <w:pPr>
-        <w:pStyle w:val="a3"/>
-        <w:numPr>
-          <w:ilvl w:val="0"/>
-          <w:numId w:val="5"/>
-        </w:numPr>
-        <w:ind w:leftChars="0"/>
-        <w:rPr>
-          <w:rFonts w:ascii="標楷體" w:eastAsia="標楷體" w:hAnsi="標楷體"/>
-        </w:rPr>
-      </w:pPr>
-      <w:r>
-        <w:rPr>
-          <w:rFonts w:ascii="標楷體" w:eastAsia="標楷體" w:hAnsi="標楷體" w:hint="eastAsia"/>
-        </w:rPr>
-        <w:t>使用與維護(無限)</w:t>
-      </w:r>
-    </w:p>
-    <w:p>
-      <w:pPr>
-        <w:rPr>
-          <w:rFonts w:ascii="標楷體" w:eastAsia="標楷體" w:hAnsi="標楷體"/>
-        </w:rPr>
-      </w:pPr>
-      <w:r>
-        <w:rPr>
-          <w:rFonts w:ascii="標楷體" w:eastAsia="標楷體" w:hAnsi="標楷體" w:hint="eastAsia"/>
-        </w:rPr>
-        <w:tab/>
-        <w:t>-問題與修正</w:t>
-      </w:r>
-    </w:p>
-    <w:p>
-      <w:pPr>
-        <w:jc w:val="center"/>
-        <w:rPr>
-          <w:rFonts w:ascii="標楷體" w:eastAsia="標楷體" w:hAnsi="標楷體"/>
-        </w:rPr>
-      </w:pPr>
-    </w:p>
-    <w:p>
-      <w:pPr>
-        <w:widowControl/>
-        <w:rPr>
-          <w:rFonts w:ascii="標楷體" w:eastAsia="標楷體" w:hAnsi="標楷體" w:cstheme="majorBidi"/>
-          <w:b/>
-          <w:bCs/>
-          <w:kern w:val="52"/>
-          <w:sz w:val="16"/>
-          <w:szCs w:val="48"/>
-        </w:rPr>
-      </w:pPr>
-      <w:r>
-        <w:rPr>
-          <w:rFonts w:ascii="標楷體" w:eastAsia="標楷體" w:hAnsi="標楷體"/>
+      <w:r>
+        <w:rPr>
+          <w:rFonts w:ascii="標楷體" w:eastAsia="標楷體" w:hAnsi="標楷體" w:hint="eastAsia"/>
           <w:sz w:val="48"/>
           <w:szCs w:val="48"/>
         </w:rPr>
-        <w:br w:type="page"/>
-      </w:r>
-    </w:p>
-    <w:p>
-      <w:pPr>
-        <w:pStyle w:val="1"/>
-        <w:rPr>
-          <w:rFonts w:ascii="標楷體" w:eastAsia="標楷體" w:hAnsi="標楷體"/>
-          <w:b w:val="0"/>
-          <w:sz w:val="48"/>
-          <w:szCs w:val="48"/>
-        </w:rPr>
-      </w:pPr>
-      <w:bookmarkStart w:id="21" w:name="_Toc313356755"/>
-      <w:r>
-        <w:rPr>
-          <w:rFonts w:ascii="標楷體" w:eastAsia="標楷體" w:hAnsi="標楷體" w:hint="eastAsia"/>
-          <w:sz w:val="48"/>
-          <w:szCs w:val="48"/>
-        </w:rPr>
-        <w:lastRenderedPageBreak/>
-        <w:t>3</w:t>
-      </w:r>
-      <w:r>
-        <w:rPr>
-          <w:rFonts w:ascii="標楷體" w:eastAsia="標楷體" w:hAnsi="標楷體" w:hint="eastAsia"/>
-          <w:sz w:val="48"/>
-          <w:szCs w:val="48"/>
-        </w:rPr>
-        <w:t>.</w:t>
-      </w:r>
-      <w:r>
-        <w:rPr>
-          <w:rFonts w:hint="eastAsia"/>
-        </w:rPr>
-        <w:t xml:space="preserve"> </w:t>
-      </w:r>
-      <w:r>
-        <w:rPr>
-          <w:rFonts w:ascii="標楷體" w:eastAsia="標楷體" w:hAnsi="標楷體" w:hint="eastAsia"/>
-          <w:sz w:val="48"/>
-          <w:szCs w:val="48"/>
-        </w:rPr>
         <w:t>里程碑</w:t>
       </w:r>
-      <w:bookmarkEnd w:id="21"/>
+      <w:bookmarkEnd w:id="20"/>
       <w:r>
         <w:rPr>
           <w:rFonts w:ascii="標楷體" w:eastAsia="標楷體" w:hAnsi="標楷體" w:hint="eastAsia"/>
@@ -3878,6 +2124,13 @@
                 <w:szCs w:val="24"/>
               </w:rPr>
             </w:pPr>
+            <w:r>
+              <w:rPr>
+                <w:rFonts w:ascii="標楷體" w:eastAsia="標楷體" w:hAnsi="標楷體" w:hint="eastAsia"/>
+                <w:szCs w:val="24"/>
+              </w:rPr>
+              <w:t>5/20</w:t>
+            </w:r>
           </w:p>
         </w:tc>
         <w:tc>
@@ -3941,6 +2194,13 @@
                 <w:szCs w:val="24"/>
               </w:rPr>
             </w:pPr>
+            <w:r>
+              <w:rPr>
+                <w:rFonts w:ascii="標楷體" w:eastAsia="標楷體" w:hAnsi="標楷體" w:hint="eastAsia"/>
+                <w:szCs w:val="24"/>
+              </w:rPr>
+              <w:t>6/10</w:t>
+            </w:r>
           </w:p>
         </w:tc>
         <w:tc>
@@ -4004,6 +2264,13 @@
                 <w:szCs w:val="24"/>
               </w:rPr>
             </w:pPr>
+            <w:r>
+              <w:rPr>
+                <w:rFonts w:ascii="標楷體" w:eastAsia="標楷體" w:hAnsi="標楷體" w:hint="eastAsia"/>
+                <w:szCs w:val="24"/>
+              </w:rPr>
+              <w:t>6/19</w:t>
+            </w:r>
           </w:p>
         </w:tc>
         <w:tc>
@@ -4067,6 +2334,13 @@
                 <w:szCs w:val="24"/>
               </w:rPr>
             </w:pPr>
+            <w:r>
+              <w:rPr>
+                <w:rFonts w:ascii="標楷體" w:eastAsia="標楷體" w:hAnsi="標楷體" w:hint="eastAsia"/>
+                <w:szCs w:val="24"/>
+              </w:rPr>
+              <w:t>8/9</w:t>
+            </w:r>
           </w:p>
         </w:tc>
         <w:tc>
@@ -4137,6 +2411,13 @@
                 <w:szCs w:val="24"/>
               </w:rPr>
             </w:pPr>
+            <w:r>
+              <w:rPr>
+                <w:rFonts w:ascii="標楷體" w:eastAsia="標楷體" w:hAnsi="標楷體" w:hint="eastAsia"/>
+                <w:szCs w:val="24"/>
+              </w:rPr>
+              <w:t>9/3</w:t>
+            </w:r>
           </w:p>
         </w:tc>
         <w:tc>
@@ -4200,6 +2481,13 @@
                 <w:szCs w:val="24"/>
               </w:rPr>
             </w:pPr>
+            <w:r>
+              <w:rPr>
+                <w:rFonts w:ascii="標楷體" w:eastAsia="標楷體" w:hAnsi="標楷體" w:hint="eastAsia"/>
+                <w:szCs w:val="24"/>
+              </w:rPr>
+              <w:t>9/13</w:t>
+            </w:r>
           </w:p>
         </w:tc>
         <w:tc>
@@ -4222,6 +2510,148 @@
               </w:rPr>
               <w:t>驗收測試</w:t>
             </w:r>
+          </w:p>
+        </w:tc>
+      </w:tr>
+      <w:tr>
+        <w:tc>
+          <w:tcPr>
+            <w:tcW w:w="2268" w:type="dxa"/>
+          </w:tcPr>
+          <w:p>
+            <w:pPr>
+              <w:pStyle w:val="a3"/>
+              <w:ind w:leftChars="0" w:left="0" w:hanging="54"/>
+              <w:jc w:val="center"/>
+              <w:rPr>
+                <w:rFonts w:ascii="標楷體" w:eastAsia="標楷體" w:hAnsi="標楷體" w:hint="eastAsia"/>
+                <w:szCs w:val="24"/>
+              </w:rPr>
+            </w:pPr>
+            <w:r>
+              <w:rPr>
+                <w:rFonts w:ascii="標楷體" w:eastAsia="標楷體" w:hAnsi="標楷體" w:hint="eastAsia"/>
+                <w:szCs w:val="24"/>
+              </w:rPr>
+              <w:t>M7</w:t>
+            </w:r>
+          </w:p>
+        </w:tc>
+        <w:tc>
+          <w:tcPr>
+            <w:tcW w:w="2127" w:type="dxa"/>
+          </w:tcPr>
+          <w:p>
+            <w:pPr>
+              <w:pStyle w:val="a3"/>
+              <w:ind w:leftChars="0" w:left="0" w:hanging="54"/>
+              <w:jc w:val="center"/>
+              <w:rPr>
+                <w:rFonts w:ascii="標楷體" w:eastAsia="標楷體" w:hAnsi="標楷體" w:hint="eastAsia"/>
+                <w:szCs w:val="24"/>
+              </w:rPr>
+            </w:pPr>
+            <w:r>
+              <w:rPr>
+                <w:rFonts w:ascii="標楷體" w:eastAsia="標楷體" w:hAnsi="標楷體" w:hint="eastAsia"/>
+                <w:szCs w:val="24"/>
+              </w:rPr>
+              <w:t>9/30</w:t>
+            </w:r>
+          </w:p>
+        </w:tc>
+        <w:tc>
+          <w:tcPr>
+            <w:tcW w:w="4019" w:type="dxa"/>
+          </w:tcPr>
+          <w:p>
+            <w:pPr>
+              <w:pStyle w:val="a3"/>
+              <w:ind w:leftChars="0" w:left="0" w:hanging="54"/>
+              <w:rPr>
+                <w:rFonts w:ascii="標楷體" w:eastAsia="標楷體" w:hAnsi="標楷體" w:hint="eastAsia"/>
+                <w:szCs w:val="24"/>
+              </w:rPr>
+            </w:pPr>
+            <w:r>
+              <w:rPr>
+                <w:rFonts w:ascii="標楷體" w:eastAsia="標楷體" w:hAnsi="標楷體" w:hint="eastAsia"/>
+                <w:szCs w:val="24"/>
+              </w:rPr>
+              <w:t>正式上線</w:t>
+            </w:r>
+          </w:p>
+        </w:tc>
+      </w:tr>
+      <w:tr>
+        <w:tc>
+          <w:tcPr>
+            <w:tcW w:w="2268" w:type="dxa"/>
+          </w:tcPr>
+          <w:p>
+            <w:pPr>
+              <w:pStyle w:val="a3"/>
+              <w:ind w:leftChars="0" w:left="0" w:hanging="54"/>
+              <w:jc w:val="center"/>
+              <w:rPr>
+                <w:rFonts w:ascii="標楷體" w:eastAsia="標楷體" w:hAnsi="標楷體" w:hint="eastAsia"/>
+                <w:szCs w:val="24"/>
+              </w:rPr>
+            </w:pPr>
+            <w:r>
+              <w:rPr>
+                <w:rFonts w:ascii="標楷體" w:eastAsia="標楷體" w:hAnsi="標楷體" w:hint="eastAsia"/>
+                <w:szCs w:val="24"/>
+              </w:rPr>
+              <w:t>M8</w:t>
+            </w:r>
+          </w:p>
+        </w:tc>
+        <w:tc>
+          <w:tcPr>
+            <w:tcW w:w="2127" w:type="dxa"/>
+          </w:tcPr>
+          <w:p>
+            <w:pPr>
+              <w:pStyle w:val="a3"/>
+              <w:ind w:leftChars="0" w:left="0" w:hanging="54"/>
+              <w:jc w:val="center"/>
+              <w:rPr>
+                <w:rFonts w:ascii="標楷體" w:eastAsia="標楷體" w:hAnsi="標楷體" w:hint="eastAsia"/>
+                <w:szCs w:val="24"/>
+              </w:rPr>
+            </w:pPr>
+            <w:r>
+              <w:rPr>
+                <w:rFonts w:ascii="標楷體" w:eastAsia="標楷體" w:hAnsi="標楷體" w:hint="eastAsia"/>
+                <w:szCs w:val="24"/>
+              </w:rPr>
+              <w:t>10/7</w:t>
+            </w:r>
+          </w:p>
+        </w:tc>
+        <w:tc>
+          <w:tcPr>
+            <w:tcW w:w="4019" w:type="dxa"/>
+          </w:tcPr>
+          <w:p>
+            <w:pPr>
+              <w:pStyle w:val="a3"/>
+              <w:ind w:leftChars="0" w:left="0" w:hanging="54"/>
+              <w:rPr>
+                <w:rFonts w:ascii="標楷體" w:eastAsia="標楷體" w:hAnsi="標楷體" w:hint="eastAsia"/>
+                <w:szCs w:val="24"/>
+              </w:rPr>
+            </w:pPr>
+            <w:r>
+              <w:rPr>
+                <w:rFonts w:ascii="標楷體" w:eastAsia="標楷體" w:hAnsi="標楷體" w:hint="eastAsia"/>
+                <w:szCs w:val="24"/>
+              </w:rPr>
+              <w:t>專案結束</w:t>
+            </w:r>
+            <w:bookmarkStart w:id="21" w:name="_GoBack"/>
+            <w:bookmarkEnd w:id="21"/>
           </w:p>
         </w:tc>
       </w:tr>
@@ -4289,6 +2719,28 @@
       <w:bookmarkStart w:id="27" w:name="_Toc291593368"/>
       <w:bookmarkStart w:id="28" w:name="_Toc291593406"/>
       <w:bookmarkStart w:id="29" w:name="_Toc313356756"/>
+    </w:p>
+    <w:p>
+      <w:pPr>
+        <w:outlineLvl w:val="0"/>
+        <w:rPr>
+          <w:rFonts w:ascii="標楷體" w:eastAsia="標楷體" w:hAnsi="標楷體"/>
+          <w:b/>
+          <w:sz w:val="48"/>
+          <w:szCs w:val="48"/>
+        </w:rPr>
+      </w:pPr>
+    </w:p>
+    <w:p>
+      <w:pPr>
+        <w:outlineLvl w:val="0"/>
+        <w:rPr>
+          <w:rFonts w:ascii="標楷體" w:eastAsia="標楷體" w:hAnsi="標楷體"/>
+          <w:b/>
+          <w:sz w:val="48"/>
+          <w:szCs w:val="48"/>
+        </w:rPr>
+      </w:pPr>
       <w:r>
         <w:rPr>
           <w:rFonts w:ascii="標楷體" w:eastAsia="標楷體" w:hAnsi="標楷體" w:hint="eastAsia"/>
@@ -8623,7 +7075,7 @@
       </w:pPr>
     </w:p>
     <w:sectPr>
-      <w:footerReference w:type="default" r:id="rId8"/>
+      <w:footerReference w:type="default" r:id="rId11"/>
       <w:pgSz w:w="11906" w:h="16838"/>
       <w:pgMar w:top="1440" w:right="1800" w:bottom="1440" w:left="1800" w:header="851" w:footer="992" w:gutter="0"/>
       <w:cols w:space="425"/>
@@ -8634,7 +7086,7 @@
 </file>
 
 <file path=word/endnotes.xml><?xml version="1.0" encoding="utf-8"?>
-<w:endnotes xmlns:wpc="http://schemas.microsoft.com/office/word/2010/wordprocessingCanvas" xmlns:mc="http://schemas.openxmlformats.org/markup-compatibility/2006" xmlns:o="urn:schemas-microsoft-com:office:office" xmlns:r="http://schemas.openxmlformats.org/officeDocument/2006/relationships" xmlns:m="http://schemas.openxmlformats.org/officeDocument/2006/math" xmlns:v="urn:schemas-microsoft-com:vml" xmlns:wp14="http://schemas.microsoft.com/office/word/2010/wordprocessingDrawing" xmlns:wp="http://schemas.openxmlformats.org/drawingml/2006/wordprocessingDrawing" xmlns:w10="urn:schemas-microsoft-com:office:word" xmlns:w="http://schemas.openxmlformats.org/wordprocessingml/2006/main" xmlns:w14="http://schemas.microsoft.com/office/word/2010/wordml" xmlns:w15="http://schemas.microsoft.com/office/word/2012/wordml" xmlns:wpg="http://schemas.microsoft.com/office/word/2010/wordprocessingGroup" xmlns:wpi="http://schemas.microsoft.com/office/word/2010/wordprocessingInk" xmlns:wne="http://schemas.microsoft.com/office/word/2006/wordml" xmlns:wps="http://schemas.microsoft.com/office/word/2010/wordprocessingShape" mc:Ignorable="w14 w15 wp14">
+<w:endnotes xmlns:wpc="http://schemas.microsoft.com/office/word/2010/wordprocessingCanvas" xmlns:mc="http://schemas.openxmlformats.org/markup-compatibility/2006" xmlns:o="urn:schemas-microsoft-com:office:office" xmlns:r="http://schemas.openxmlformats.org/officeDocument/2006/relationships" xmlns:m="http://schemas.openxmlformats.org/officeDocument/2006/math" xmlns:v="urn:schemas-microsoft-com:vml" xmlns:wp14="http://schemas.microsoft.com/office/word/2010/wordprocessingDrawing" xmlns:wp="http://schemas.openxmlformats.org/drawingml/2006/wordprocessingDrawing" xmlns:w10="urn:schemas-microsoft-com:office:word" xmlns:w="http://schemas.openxmlformats.org/wordprocessingml/2006/main" xmlns:w14="http://schemas.microsoft.com/office/word/2010/wordml" xmlns:wpg="http://schemas.microsoft.com/office/word/2010/wordprocessingGroup" xmlns:wpi="http://schemas.microsoft.com/office/word/2010/wordprocessingInk" xmlns:wne="http://schemas.microsoft.com/office/word/2006/wordml" xmlns:wps="http://schemas.microsoft.com/office/word/2010/wordprocessingShape" mc:Ignorable="w14 wp14">
   <w:endnote w:type="separator" w:id="-1">
     <w:p>
       <w:r>
@@ -8653,7 +7105,7 @@
 </file>
 
 <file path=word/footer1.xml><?xml version="1.0" encoding="utf-8"?>
-<w:ftr xmlns:wpc="http://schemas.microsoft.com/office/word/2010/wordprocessingCanvas" xmlns:mc="http://schemas.openxmlformats.org/markup-compatibility/2006" xmlns:o="urn:schemas-microsoft-com:office:office" xmlns:r="http://schemas.openxmlformats.org/officeDocument/2006/relationships" xmlns:m="http://schemas.openxmlformats.org/officeDocument/2006/math" xmlns:v="urn:schemas-microsoft-com:vml" xmlns:wp14="http://schemas.microsoft.com/office/word/2010/wordprocessingDrawing" xmlns:wp="http://schemas.openxmlformats.org/drawingml/2006/wordprocessingDrawing" xmlns:w10="urn:schemas-microsoft-com:office:word" xmlns:w="http://schemas.openxmlformats.org/wordprocessingml/2006/main" xmlns:w14="http://schemas.microsoft.com/office/word/2010/wordml" xmlns:w15="http://schemas.microsoft.com/office/word/2012/wordml" xmlns:wpg="http://schemas.microsoft.com/office/word/2010/wordprocessingGroup" xmlns:wpi="http://schemas.microsoft.com/office/word/2010/wordprocessingInk" xmlns:wne="http://schemas.microsoft.com/office/word/2006/wordml" xmlns:wps="http://schemas.microsoft.com/office/word/2010/wordprocessingShape" mc:Ignorable="w14 w15 wp14">
+<w:ftr xmlns:wpc="http://schemas.microsoft.com/office/word/2010/wordprocessingCanvas" xmlns:mc="http://schemas.openxmlformats.org/markup-compatibility/2006" xmlns:o="urn:schemas-microsoft-com:office:office" xmlns:r="http://schemas.openxmlformats.org/officeDocument/2006/relationships" xmlns:m="http://schemas.openxmlformats.org/officeDocument/2006/math" xmlns:v="urn:schemas-microsoft-com:vml" xmlns:wp14="http://schemas.microsoft.com/office/word/2010/wordprocessingDrawing" xmlns:wp="http://schemas.openxmlformats.org/drawingml/2006/wordprocessingDrawing" xmlns:w10="urn:schemas-microsoft-com:office:word" xmlns:w="http://schemas.openxmlformats.org/wordprocessingml/2006/main" xmlns:w14="http://schemas.microsoft.com/office/word/2010/wordml" xmlns:wpg="http://schemas.microsoft.com/office/word/2010/wordprocessingGroup" xmlns:wpi="http://schemas.microsoft.com/office/word/2010/wordprocessingInk" xmlns:wne="http://schemas.microsoft.com/office/word/2006/wordml" xmlns:wps="http://schemas.microsoft.com/office/word/2010/wordprocessingShape" mc:Ignorable="w14 wp14">
   <w:sdt>
     <w:sdtPr>
       <w:id w:val="777220580"/>
@@ -8683,7 +7135,7 @@
             <w:noProof/>
             <w:lang w:val="zh-TW"/>
           </w:rPr>
-          <w:t>11</w:t>
+          <w:t>6</w:t>
         </w:r>
         <w:r>
           <w:fldChar w:fldCharType="end"/>
@@ -8700,7 +7152,7 @@
 </file>
 
 <file path=word/footnotes.xml><?xml version="1.0" encoding="utf-8"?>
-<w:footnotes xmlns:wpc="http://schemas.microsoft.com/office/word/2010/wordprocessingCanvas" xmlns:mc="http://schemas.openxmlformats.org/markup-compatibility/2006" xmlns:o="urn:schemas-microsoft-com:office:office" xmlns:r="http://schemas.openxmlformats.org/officeDocument/2006/relationships" xmlns:m="http://schemas.openxmlformats.org/officeDocument/2006/math" xmlns:v="urn:schemas-microsoft-com:vml" xmlns:wp14="http://schemas.microsoft.com/office/word/2010/wordprocessingDrawing" xmlns:wp="http://schemas.openxmlformats.org/drawingml/2006/wordprocessingDrawing" xmlns:w10="urn:schemas-microsoft-com:office:word" xmlns:w="http://schemas.openxmlformats.org/wordprocessingml/2006/main" xmlns:w14="http://schemas.microsoft.com/office/word/2010/wordml" xmlns:w15="http://schemas.microsoft.com/office/word/2012/wordml" xmlns:wpg="http://schemas.microsoft.com/office/word/2010/wordprocessingGroup" xmlns:wpi="http://schemas.microsoft.com/office/word/2010/wordprocessingInk" xmlns:wne="http://schemas.microsoft.com/office/word/2006/wordml" xmlns:wps="http://schemas.microsoft.com/office/word/2010/wordprocessingShape" mc:Ignorable="w14 w15 wp14">
+<w:footnotes xmlns:wpc="http://schemas.microsoft.com/office/word/2010/wordprocessingCanvas" xmlns:mc="http://schemas.openxmlformats.org/markup-compatibility/2006" xmlns:o="urn:schemas-microsoft-com:office:office" xmlns:r="http://schemas.openxmlformats.org/officeDocument/2006/relationships" xmlns:m="http://schemas.openxmlformats.org/officeDocument/2006/math" xmlns:v="urn:schemas-microsoft-com:vml" xmlns:wp14="http://schemas.microsoft.com/office/word/2010/wordprocessingDrawing" xmlns:wp="http://schemas.openxmlformats.org/drawingml/2006/wordprocessingDrawing" xmlns:w10="urn:schemas-microsoft-com:office:word" xmlns:w="http://schemas.openxmlformats.org/wordprocessingml/2006/main" xmlns:w14="http://schemas.microsoft.com/office/word/2010/wordml" xmlns:wpg="http://schemas.microsoft.com/office/word/2010/wordprocessingGroup" xmlns:wpi="http://schemas.microsoft.com/office/word/2010/wordprocessingInk" xmlns:wne="http://schemas.microsoft.com/office/word/2006/wordml" xmlns:wps="http://schemas.microsoft.com/office/word/2010/wordprocessingShape" mc:Ignorable="w14 wp14">
   <w:footnote w:type="separator" w:id="-1">
     <w:p>
       <w:r>
@@ -8719,7 +7171,7 @@
 </file>
 
 <file path=word/numbering.xml><?xml version="1.0" encoding="utf-8"?>
-<w:numbering xmlns:wpc="http://schemas.microsoft.com/office/word/2010/wordprocessingCanvas" xmlns:mc="http://schemas.openxmlformats.org/markup-compatibility/2006" xmlns:o="urn:schemas-microsoft-com:office:office" xmlns:r="http://schemas.openxmlformats.org/officeDocument/2006/relationships" xmlns:m="http://schemas.openxmlformats.org/officeDocument/2006/math" xmlns:v="urn:schemas-microsoft-com:vml" xmlns:wp14="http://schemas.microsoft.com/office/word/2010/wordprocessingDrawing" xmlns:wp="http://schemas.openxmlformats.org/drawingml/2006/wordprocessingDrawing" xmlns:w10="urn:schemas-microsoft-com:office:word" xmlns:w="http://schemas.openxmlformats.org/wordprocessingml/2006/main" xmlns:w14="http://schemas.microsoft.com/office/word/2010/wordml" xmlns:w15="http://schemas.microsoft.com/office/word/2012/wordml" xmlns:wpg="http://schemas.microsoft.com/office/word/2010/wordprocessingGroup" xmlns:wpi="http://schemas.microsoft.com/office/word/2010/wordprocessingInk" xmlns:wne="http://schemas.microsoft.com/office/word/2006/wordml" xmlns:wps="http://schemas.microsoft.com/office/word/2010/wordprocessingShape" mc:Ignorable="w14 w15 wp14">
+<w:numbering xmlns:wpc="http://schemas.microsoft.com/office/word/2010/wordprocessingCanvas" xmlns:mc="http://schemas.openxmlformats.org/markup-compatibility/2006" xmlns:o="urn:schemas-microsoft-com:office:office" xmlns:r="http://schemas.openxmlformats.org/officeDocument/2006/relationships" xmlns:m="http://schemas.openxmlformats.org/officeDocument/2006/math" xmlns:v="urn:schemas-microsoft-com:vml" xmlns:wp14="http://schemas.microsoft.com/office/word/2010/wordprocessingDrawing" xmlns:wp="http://schemas.openxmlformats.org/drawingml/2006/wordprocessingDrawing" xmlns:w10="urn:schemas-microsoft-com:office:word" xmlns:w="http://schemas.openxmlformats.org/wordprocessingml/2006/main" xmlns:w14="http://schemas.microsoft.com/office/word/2010/wordml" xmlns:wpg="http://schemas.microsoft.com/office/word/2010/wordprocessingGroup" xmlns:wpi="http://schemas.microsoft.com/office/word/2010/wordprocessingInk" xmlns:wne="http://schemas.microsoft.com/office/word/2006/wordml" xmlns:wps="http://schemas.microsoft.com/office/word/2010/wordprocessingShape" mc:Ignorable="w14 wp14">
   <w:abstractNum w:abstractNumId="0">
     <w:nsid w:val="13653512"/>
     <w:multiLevelType w:val="hybridMultilevel"/>
@@ -9253,7 +7705,7 @@
 </file>
 
 <file path=word/styles.xml><?xml version="1.0" encoding="utf-8"?>
-<w:styles xmlns:mc="http://schemas.openxmlformats.org/markup-compatibility/2006" xmlns:r="http://schemas.openxmlformats.org/officeDocument/2006/relationships" xmlns:w="http://schemas.openxmlformats.org/wordprocessingml/2006/main" xmlns:w14="http://schemas.microsoft.com/office/word/2010/wordml" xmlns:w15="http://schemas.microsoft.com/office/word/2012/wordml" mc:Ignorable="w14 w15">
+<w:styles xmlns:mc="http://schemas.openxmlformats.org/markup-compatibility/2006" xmlns:r="http://schemas.openxmlformats.org/officeDocument/2006/relationships" xmlns:w="http://schemas.openxmlformats.org/wordprocessingml/2006/main" xmlns:w14="http://schemas.microsoft.com/office/word/2010/wordml" mc:Ignorable="w14">
   <w:docDefaults>
     <w:rPrDefault>
       <w:rPr>
@@ -9266,378 +7718,144 @@
     </w:rPrDefault>
     <w:pPrDefault/>
   </w:docDefaults>
-  <w:latentStyles w:defLockedState="0" w:defUIPriority="99" w:defSemiHidden="0" w:defUnhideWhenUsed="0" w:defQFormat="0" w:count="371">
-    <w:lsdException w:name="Normal" w:uiPriority="0" w:qFormat="1"/>
-    <w:lsdException w:name="heading 1" w:uiPriority="9" w:qFormat="1"/>
-    <w:lsdException w:name="heading 2" w:semiHidden="1" w:uiPriority="9" w:unhideWhenUsed="1" w:qFormat="1"/>
-    <w:lsdException w:name="heading 3" w:semiHidden="1" w:uiPriority="9" w:unhideWhenUsed="1" w:qFormat="1"/>
-    <w:lsdException w:name="heading 4" w:semiHidden="1" w:uiPriority="9" w:unhideWhenUsed="1" w:qFormat="1"/>
-    <w:lsdException w:name="heading 5" w:semiHidden="1" w:uiPriority="9" w:unhideWhenUsed="1" w:qFormat="1"/>
-    <w:lsdException w:name="heading 6" w:semiHidden="1" w:uiPriority="9" w:unhideWhenUsed="1" w:qFormat="1"/>
-    <w:lsdException w:name="heading 7" w:semiHidden="1" w:uiPriority="9" w:unhideWhenUsed="1" w:qFormat="1"/>
-    <w:lsdException w:name="heading 8" w:semiHidden="1" w:uiPriority="9" w:unhideWhenUsed="1" w:qFormat="1"/>
-    <w:lsdException w:name="heading 9" w:semiHidden="1" w:uiPriority="9" w:unhideWhenUsed="1" w:qFormat="1"/>
-    <w:lsdException w:name="index 1" w:semiHidden="1" w:unhideWhenUsed="1"/>
-    <w:lsdException w:name="index 2" w:semiHidden="1" w:unhideWhenUsed="1"/>
-    <w:lsdException w:name="index 3" w:semiHidden="1" w:unhideWhenUsed="1"/>
-    <w:lsdException w:name="index 4" w:semiHidden="1" w:unhideWhenUsed="1"/>
-    <w:lsdException w:name="index 5" w:semiHidden="1" w:unhideWhenUsed="1"/>
-    <w:lsdException w:name="index 6" w:semiHidden="1" w:unhideWhenUsed="1"/>
-    <w:lsdException w:name="index 7" w:semiHidden="1" w:unhideWhenUsed="1"/>
-    <w:lsdException w:name="index 8" w:semiHidden="1" w:unhideWhenUsed="1"/>
-    <w:lsdException w:name="index 9" w:semiHidden="1" w:unhideWhenUsed="1"/>
-    <w:lsdException w:name="toc 1" w:semiHidden="1" w:uiPriority="39" w:unhideWhenUsed="1"/>
-    <w:lsdException w:name="toc 2" w:semiHidden="1" w:uiPriority="39" w:unhideWhenUsed="1"/>
-    <w:lsdException w:name="toc 3" w:semiHidden="1" w:uiPriority="39" w:unhideWhenUsed="1"/>
-    <w:lsdException w:name="toc 4" w:semiHidden="1" w:uiPriority="39" w:unhideWhenUsed="1"/>
-    <w:lsdException w:name="toc 5" w:semiHidden="1" w:uiPriority="39" w:unhideWhenUsed="1"/>
-    <w:lsdException w:name="toc 6" w:semiHidden="1" w:uiPriority="39" w:unhideWhenUsed="1"/>
-    <w:lsdException w:name="toc 7" w:semiHidden="1" w:uiPriority="39" w:unhideWhenUsed="1"/>
-    <w:lsdException w:name="toc 8" w:semiHidden="1" w:uiPriority="39" w:unhideWhenUsed="1"/>
-    <w:lsdException w:name="toc 9" w:semiHidden="1" w:uiPriority="39" w:unhideWhenUsed="1"/>
-    <w:lsdException w:name="Normal Indent" w:semiHidden="1" w:unhideWhenUsed="1"/>
-    <w:lsdException w:name="footnote text" w:semiHidden="1" w:unhideWhenUsed="1"/>
-    <w:lsdException w:name="annotation text" w:semiHidden="1" w:unhideWhenUsed="1"/>
-    <w:lsdException w:name="header" w:semiHidden="1" w:unhideWhenUsed="1"/>
-    <w:lsdException w:name="footer" w:semiHidden="1" w:unhideWhenUsed="1"/>
-    <w:lsdException w:name="index heading" w:semiHidden="1" w:unhideWhenUsed="1"/>
-    <w:lsdException w:name="caption" w:semiHidden="1" w:uiPriority="35" w:unhideWhenUsed="1" w:qFormat="1"/>
-    <w:lsdException w:name="table of figures" w:semiHidden="1" w:unhideWhenUsed="1"/>
-    <w:lsdException w:name="envelope address" w:semiHidden="1" w:unhideWhenUsed="1"/>
-    <w:lsdException w:name="envelope return" w:semiHidden="1" w:unhideWhenUsed="1"/>
-    <w:lsdException w:name="footnote reference" w:semiHidden="1" w:unhideWhenUsed="1"/>
-    <w:lsdException w:name="annotation reference" w:semiHidden="1" w:unhideWhenUsed="1"/>
-    <w:lsdException w:name="line number" w:semiHidden="1" w:unhideWhenUsed="1"/>
-    <w:lsdException w:name="page number" w:semiHidden="1" w:unhideWhenUsed="1"/>
-    <w:lsdException w:name="endnote reference" w:semiHidden="1" w:unhideWhenUsed="1"/>
-    <w:lsdException w:name="endnote text" w:semiHidden="1" w:unhideWhenUsed="1"/>
-    <w:lsdException w:name="table of authorities" w:semiHidden="1" w:unhideWhenUsed="1"/>
-    <w:lsdException w:name="macro" w:semiHidden="1" w:unhideWhenUsed="1"/>
-    <w:lsdException w:name="toa heading" w:semiHidden="1" w:unhideWhenUsed="1"/>
-    <w:lsdException w:name="List" w:semiHidden="1" w:unhideWhenUsed="1"/>
-    <w:lsdException w:name="List Bullet" w:semiHidden="1" w:unhideWhenUsed="1"/>
-    <w:lsdException w:name="List Number" w:semiHidden="1" w:unhideWhenUsed="1"/>
-    <w:lsdException w:name="List 2" w:semiHidden="1" w:unhideWhenUsed="1"/>
-    <w:lsdException w:name="List 3" w:semiHidden="1" w:unhideWhenUsed="1"/>
-    <w:lsdException w:name="List 4" w:semiHidden="1" w:unhideWhenUsed="1"/>
-    <w:lsdException w:name="List 5" w:semiHidden="1" w:unhideWhenUsed="1"/>
-    <w:lsdException w:name="List Bullet 2" w:semiHidden="1" w:unhideWhenUsed="1"/>
-    <w:lsdException w:name="List Bullet 3" w:semiHidden="1" w:unhideWhenUsed="1"/>
-    <w:lsdException w:name="List Bullet 4" w:semiHidden="1" w:unhideWhenUsed="1"/>
-    <w:lsdException w:name="List Bullet 5" w:semiHidden="1" w:unhideWhenUsed="1"/>
-    <w:lsdException w:name="List Number 2" w:semiHidden="1" w:unhideWhenUsed="1"/>
-    <w:lsdException w:name="List Number 3" w:semiHidden="1" w:unhideWhenUsed="1"/>
-    <w:lsdException w:name="List Number 4" w:semiHidden="1" w:unhideWhenUsed="1"/>
-    <w:lsdException w:name="List Number 5" w:semiHidden="1" w:unhideWhenUsed="1"/>
-    <w:lsdException w:name="Title" w:uiPriority="10" w:qFormat="1"/>
-    <w:lsdException w:name="Closing" w:semiHidden="1" w:unhideWhenUsed="1"/>
-    <w:lsdException w:name="Signature" w:semiHidden="1" w:unhideWhenUsed="1"/>
-    <w:lsdException w:name="Default Paragraph Font" w:semiHidden="1" w:uiPriority="1" w:unhideWhenUsed="1"/>
-    <w:lsdException w:name="Body Text" w:semiHidden="1" w:unhideWhenUsed="1"/>
-    <w:lsdException w:name="Body Text Indent" w:semiHidden="1" w:unhideWhenUsed="1"/>
-    <w:lsdException w:name="List Continue" w:semiHidden="1" w:unhideWhenUsed="1"/>
-    <w:lsdException w:name="List Continue 2" w:semiHidden="1" w:unhideWhenUsed="1"/>
-    <w:lsdException w:name="List Continue 3" w:semiHidden="1" w:unhideWhenUsed="1"/>
-    <w:lsdException w:name="List Continue 4" w:semiHidden="1" w:unhideWhenUsed="1"/>
-    <w:lsdException w:name="List Continue 5" w:semiHidden="1" w:unhideWhenUsed="1"/>
-    <w:lsdException w:name="Message Header" w:semiHidden="1" w:unhideWhenUsed="1"/>
-    <w:lsdException w:name="Subtitle" w:uiPriority="11" w:qFormat="1"/>
-    <w:lsdException w:name="Salutation" w:semiHidden="1" w:unhideWhenUsed="1"/>
-    <w:lsdException w:name="Date" w:semiHidden="1" w:unhideWhenUsed="1"/>
-    <w:lsdException w:name="Body Text First Indent" w:semiHidden="1" w:unhideWhenUsed="1"/>
-    <w:lsdException w:name="Body Text First Indent 2" w:semiHidden="1" w:unhideWhenUsed="1"/>
-    <w:lsdException w:name="Note Heading" w:semiHidden="1" w:unhideWhenUsed="1"/>
-    <w:lsdException w:name="Body Text 2" w:semiHidden="1" w:unhideWhenUsed="1"/>
-    <w:lsdException w:name="Body Text 3" w:semiHidden="1" w:unhideWhenUsed="1"/>
-    <w:lsdException w:name="Body Text Indent 2" w:semiHidden="1" w:unhideWhenUsed="1"/>
-    <w:lsdException w:name="Body Text Indent 3" w:semiHidden="1" w:unhideWhenUsed="1"/>
-    <w:lsdException w:name="Block Text" w:semiHidden="1" w:unhideWhenUsed="1"/>
-    <w:lsdException w:name="Hyperlink" w:semiHidden="1" w:unhideWhenUsed="1"/>
-    <w:lsdException w:name="FollowedHyperlink" w:semiHidden="1" w:unhideWhenUsed="1"/>
-    <w:lsdException w:name="Strong" w:uiPriority="22" w:qFormat="1"/>
-    <w:lsdException w:name="Emphasis" w:uiPriority="20" w:qFormat="1"/>
-    <w:lsdException w:name="Document Map" w:semiHidden="1" w:unhideWhenUsed="1"/>
-    <w:lsdException w:name="Plain Text" w:semiHidden="1" w:unhideWhenUsed="1"/>
-    <w:lsdException w:name="E-mail Signature" w:semiHidden="1" w:unhideWhenUsed="1"/>
-    <w:lsdException w:name="HTML Top of Form" w:semiHidden="1" w:unhideWhenUsed="1"/>
-    <w:lsdException w:name="HTML Bottom of Form" w:semiHidden="1" w:unhideWhenUsed="1"/>
-    <w:lsdException w:name="Normal (Web)" w:semiHidden="1" w:unhideWhenUsed="1"/>
-    <w:lsdException w:name="HTML Acronym" w:semiHidden="1" w:unhideWhenUsed="1"/>
-    <w:lsdException w:name="HTML Address" w:semiHidden="1" w:unhideWhenUsed="1"/>
-    <w:lsdException w:name="HTML Cite" w:semiHidden="1" w:unhideWhenUsed="1"/>
-    <w:lsdException w:name="HTML Code" w:semiHidden="1" w:unhideWhenUsed="1"/>
-    <w:lsdException w:name="HTML Definition" w:semiHidden="1" w:unhideWhenUsed="1"/>
-    <w:lsdException w:name="HTML Keyboard" w:semiHidden="1" w:unhideWhenUsed="1"/>
-    <w:lsdException w:name="HTML Preformatted" w:semiHidden="1" w:unhideWhenUsed="1"/>
-    <w:lsdException w:name="HTML Sample" w:semiHidden="1" w:unhideWhenUsed="1"/>
-    <w:lsdException w:name="HTML Typewriter" w:semiHidden="1" w:unhideWhenUsed="1"/>
-    <w:lsdException w:name="HTML Variable" w:semiHidden="1" w:unhideWhenUsed="1"/>
-    <w:lsdException w:name="Normal Table" w:semiHidden="1" w:unhideWhenUsed="1"/>
-    <w:lsdException w:name="annotation subject" w:semiHidden="1" w:unhideWhenUsed="1"/>
-    <w:lsdException w:name="No List" w:semiHidden="1" w:unhideWhenUsed="1"/>
-    <w:lsdException w:name="Outline List 1" w:semiHidden="1" w:unhideWhenUsed="1"/>
-    <w:lsdException w:name="Outline List 2" w:semiHidden="1" w:unhideWhenUsed="1"/>
-    <w:lsdException w:name="Outline List 3" w:semiHidden="1" w:unhideWhenUsed="1"/>
-    <w:lsdException w:name="Table Simple 1" w:semiHidden="1" w:unhideWhenUsed="1"/>
-    <w:lsdException w:name="Table Simple 2" w:semiHidden="1" w:unhideWhenUsed="1"/>
-    <w:lsdException w:name="Table Simple 3" w:semiHidden="1" w:unhideWhenUsed="1"/>
-    <w:lsdException w:name="Table Classic 1" w:semiHidden="1" w:unhideWhenUsed="1"/>
-    <w:lsdException w:name="Table Classic 2" w:semiHidden="1" w:unhideWhenUsed="1"/>
-    <w:lsdException w:name="Table Classic 3" w:semiHidden="1" w:unhideWhenUsed="1"/>
-    <w:lsdException w:name="Table Classic 4" w:semiHidden="1" w:unhideWhenUsed="1"/>
-    <w:lsdException w:name="Table Colorful 1" w:semiHidden="1" w:unhideWhenUsed="1"/>
-    <w:lsdException w:name="Table Colorful 2" w:semiHidden="1" w:unhideWhenUsed="1"/>
-    <w:lsdException w:name="Table Colorful 3" w:semiHidden="1" w:unhideWhenUsed="1"/>
-    <w:lsdException w:name="Table Columns 1" w:semiHidden="1" w:unhideWhenUsed="1"/>
-    <w:lsdException w:name="Table Columns 2" w:semiHidden="1" w:unhideWhenUsed="1"/>
-    <w:lsdException w:name="Table Columns 3" w:semiHidden="1" w:unhideWhenUsed="1"/>
-    <w:lsdException w:name="Table Columns 4" w:semiHidden="1" w:unhideWhenUsed="1"/>
-    <w:lsdException w:name="Table Columns 5" w:semiHidden="1" w:unhideWhenUsed="1"/>
-    <w:lsdException w:name="Table Grid 1" w:semiHidden="1" w:unhideWhenUsed="1"/>
-    <w:lsdException w:name="Table Grid 2" w:semiHidden="1" w:unhideWhenUsed="1"/>
-    <w:lsdException w:name="Table Grid 3" w:semiHidden="1" w:unhideWhenUsed="1"/>
-    <w:lsdException w:name="Table Grid 4" w:semiHidden="1" w:unhideWhenUsed="1"/>
-    <w:lsdException w:name="Table Grid 5" w:semiHidden="1" w:unhideWhenUsed="1"/>
-    <w:lsdException w:name="Table Grid 6" w:semiHidden="1" w:unhideWhenUsed="1"/>
-    <w:lsdException w:name="Table Grid 7" w:semiHidden="1" w:unhideWhenUsed="1"/>
-    <w:lsdException w:name="Table Grid 8" w:semiHidden="1" w:unhideWhenUsed="1"/>
-    <w:lsdException w:name="Table List 1" w:semiHidden="1" w:unhideWhenUsed="1"/>
-    <w:lsdException w:name="Table List 2" w:semiHidden="1" w:unhideWhenUsed="1"/>
-    <w:lsdException w:name="Table List 3" w:semiHidden="1" w:unhideWhenUsed="1"/>
-    <w:lsdException w:name="Table List 4" w:semiHidden="1" w:unhideWhenUsed="1"/>
-    <w:lsdException w:name="Table List 5" w:semiHidden="1" w:unhideWhenUsed="1"/>
-    <w:lsdException w:name="Table List 6" w:semiHidden="1" w:unhideWhenUsed="1"/>
-    <w:lsdException w:name="Table List 7" w:semiHidden="1" w:unhideWhenUsed="1"/>
-    <w:lsdException w:name="Table List 8" w:semiHidden="1" w:unhideWhenUsed="1"/>
-    <w:lsdException w:name="Table 3D effects 1" w:semiHidden="1" w:unhideWhenUsed="1"/>
-    <w:lsdException w:name="Table 3D effects 2" w:semiHidden="1" w:unhideWhenUsed="1"/>
-    <w:lsdException w:name="Table 3D effects 3" w:semiHidden="1" w:unhideWhenUsed="1"/>
-    <w:lsdException w:name="Table Contemporary" w:semiHidden="1" w:unhideWhenUsed="1"/>
-    <w:lsdException w:name="Table Elegant" w:semiHidden="1" w:unhideWhenUsed="1"/>
-    <w:lsdException w:name="Table Professional" w:semiHidden="1" w:unhideWhenUsed="1"/>
-    <w:lsdException w:name="Table Subtle 1" w:semiHidden="1" w:unhideWhenUsed="1"/>
-    <w:lsdException w:name="Table Subtle 2" w:semiHidden="1" w:unhideWhenUsed="1"/>
-    <w:lsdException w:name="Table Web 1" w:semiHidden="1" w:unhideWhenUsed="1"/>
-    <w:lsdException w:name="Table Web 2" w:semiHidden="1" w:unhideWhenUsed="1"/>
-    <w:lsdException w:name="Table Web 3" w:semiHidden="1" w:unhideWhenUsed="1"/>
-    <w:lsdException w:name="Balloon Text" w:semiHidden="1" w:unhideWhenUsed="1"/>
-    <w:lsdException w:name="Table Grid" w:uiPriority="59"/>
-    <w:lsdException w:name="Table Theme" w:semiHidden="1" w:unhideWhenUsed="1"/>
-    <w:lsdException w:name="Placeholder Text" w:semiHidden="1"/>
-    <w:lsdException w:name="No Spacing" w:uiPriority="1" w:qFormat="1"/>
-    <w:lsdException w:name="Light Shading" w:uiPriority="60"/>
-    <w:lsdException w:name="Light List" w:uiPriority="61"/>
-    <w:lsdException w:name="Light Grid" w:uiPriority="62"/>
-    <w:lsdException w:name="Medium Shading 1" w:uiPriority="63"/>
-    <w:lsdException w:name="Medium Shading 2" w:uiPriority="64"/>
-    <w:lsdException w:name="Medium List 1" w:uiPriority="65"/>
-    <w:lsdException w:name="Medium List 2" w:uiPriority="66"/>
-    <w:lsdException w:name="Medium Grid 1" w:uiPriority="67"/>
-    <w:lsdException w:name="Medium Grid 2" w:uiPriority="68"/>
-    <w:lsdException w:name="Medium Grid 3" w:uiPriority="69"/>
-    <w:lsdException w:name="Dark List" w:uiPriority="70"/>
-    <w:lsdException w:name="Colorful Shading" w:uiPriority="71"/>
-    <w:lsdException w:name="Colorful List" w:uiPriority="72"/>
-    <w:lsdException w:name="Colorful Grid" w:uiPriority="73"/>
-    <w:lsdException w:name="Light Shading Accent 1" w:uiPriority="60"/>
-    <w:lsdException w:name="Light List Accent 1" w:uiPriority="61"/>
-    <w:lsdException w:name="Light Grid Accent 1" w:uiPriority="62"/>
-    <w:lsdException w:name="Medium Shading 1 Accent 1" w:uiPriority="63"/>
-    <w:lsdException w:name="Medium Shading 2 Accent 1" w:uiPriority="64"/>
-    <w:lsdException w:name="Medium List 1 Accent 1" w:uiPriority="65"/>
-    <w:lsdException w:name="Revision" w:semiHidden="1"/>
-    <w:lsdException w:name="List Paragraph" w:uiPriority="34" w:qFormat="1"/>
-    <w:lsdException w:name="Quote" w:uiPriority="29" w:qFormat="1"/>
-    <w:lsdException w:name="Intense Quote" w:uiPriority="30" w:qFormat="1"/>
-    <w:lsdException w:name="Medium List 2 Accent 1" w:uiPriority="66"/>
-    <w:lsdException w:name="Medium Grid 1 Accent 1" w:uiPriority="67"/>
-    <w:lsdException w:name="Medium Grid 2 Accent 1" w:uiPriority="68"/>
-    <w:lsdException w:name="Medium Grid 3 Accent 1" w:uiPriority="69"/>
-    <w:lsdException w:name="Dark List Accent 1" w:uiPriority="70"/>
-    <w:lsdException w:name="Colorful Shading Accent 1" w:uiPriority="71"/>
-    <w:lsdException w:name="Colorful List Accent 1" w:uiPriority="72"/>
-    <w:lsdException w:name="Colorful Grid Accent 1" w:uiPriority="73"/>
-    <w:lsdException w:name="Light Shading Accent 2" w:uiPriority="60"/>
-    <w:lsdException w:name="Light List Accent 2" w:uiPriority="61"/>
-    <w:lsdException w:name="Light Grid Accent 2" w:uiPriority="62"/>
-    <w:lsdException w:name="Medium Shading 1 Accent 2" w:uiPriority="63"/>
-    <w:lsdException w:name="Medium Shading 2 Accent 2" w:uiPriority="64"/>
-    <w:lsdException w:name="Medium List 1 Accent 2" w:uiPriority="65"/>
-    <w:lsdException w:name="Medium List 2 Accent 2" w:uiPriority="66"/>
-    <w:lsdException w:name="Medium Grid 1 Accent 2" w:uiPriority="67"/>
-    <w:lsdException w:name="Medium Grid 2 Accent 2" w:uiPriority="68"/>
-    <w:lsdException w:name="Medium Grid 3 Accent 2" w:uiPriority="69"/>
-    <w:lsdException w:name="Dark List Accent 2" w:uiPriority="70"/>
-    <w:lsdException w:name="Colorful Shading Accent 2" w:uiPriority="71"/>
-    <w:lsdException w:name="Colorful List Accent 2" w:uiPriority="72"/>
-    <w:lsdException w:name="Colorful Grid Accent 2" w:uiPriority="73"/>
-    <w:lsdException w:name="Light Shading Accent 3" w:uiPriority="60"/>
-    <w:lsdException w:name="Light List Accent 3" w:uiPriority="61"/>
-    <w:lsdException w:name="Light Grid Accent 3" w:uiPriority="62"/>
-    <w:lsdException w:name="Medium Shading 1 Accent 3" w:uiPriority="63"/>
-    <w:lsdException w:name="Medium Shading 2 Accent 3" w:uiPriority="64"/>
-    <w:lsdException w:name="Medium List 1 Accent 3" w:uiPriority="65"/>
-    <w:lsdException w:name="Medium List 2 Accent 3" w:uiPriority="66"/>
-    <w:lsdException w:name="Medium Grid 1 Accent 3" w:uiPriority="67"/>
-    <w:lsdException w:name="Medium Grid 2 Accent 3" w:uiPriority="68"/>
-    <w:lsdException w:name="Medium Grid 3 Accent 3" w:uiPriority="69"/>
-    <w:lsdException w:name="Dark List Accent 3" w:uiPriority="70"/>
-    <w:lsdException w:name="Colorful Shading Accent 3" w:uiPriority="71"/>
-    <w:lsdException w:name="Colorful List Accent 3" w:uiPriority="72"/>
-    <w:lsdException w:name="Colorful Grid Accent 3" w:uiPriority="73"/>
-    <w:lsdException w:name="Light Shading Accent 4" w:uiPriority="60"/>
-    <w:lsdException w:name="Light List Accent 4" w:uiPriority="61"/>
-    <w:lsdException w:name="Light Grid Accent 4" w:uiPriority="62"/>
-    <w:lsdException w:name="Medium Shading 1 Accent 4" w:uiPriority="63"/>
-    <w:lsdException w:name="Medium Shading 2 Accent 4" w:uiPriority="64"/>
-    <w:lsdException w:name="Medium List 1 Accent 4" w:uiPriority="65"/>
-    <w:lsdException w:name="Medium List 2 Accent 4" w:uiPriority="66"/>
-    <w:lsdException w:name="Medium Grid 1 Accent 4" w:uiPriority="67"/>
-    <w:lsdException w:name="Medium Grid 2 Accent 4" w:uiPriority="68"/>
-    <w:lsdException w:name="Medium Grid 3 Accent 4" w:uiPriority="69"/>
-    <w:lsdException w:name="Dark List Accent 4" w:uiPriority="70"/>
-    <w:lsdException w:name="Colorful Shading Accent 4" w:uiPriority="71"/>
-    <w:lsdException w:name="Colorful List Accent 4" w:uiPriority="72"/>
-    <w:lsdException w:name="Colorful Grid Accent 4" w:uiPriority="73"/>
-    <w:lsdException w:name="Light Shading Accent 5" w:uiPriority="60"/>
-    <w:lsdException w:name="Light List Accent 5" w:uiPriority="61"/>
-    <w:lsdException w:name="Light Grid Accent 5" w:uiPriority="62"/>
-    <w:lsdException w:name="Medium Shading 1 Accent 5" w:uiPriority="63"/>
-    <w:lsdException w:name="Medium Shading 2 Accent 5" w:uiPriority="64"/>
-    <w:lsdException w:name="Medium List 1 Accent 5" w:uiPriority="65"/>
-    <w:lsdException w:name="Medium List 2 Accent 5" w:uiPriority="66"/>
-    <w:lsdException w:name="Medium Grid 1 Accent 5" w:uiPriority="67"/>
-    <w:lsdException w:name="Medium Grid 2 Accent 5" w:uiPriority="68"/>
-    <w:lsdException w:name="Medium Grid 3 Accent 5" w:uiPriority="69"/>
-    <w:lsdException w:name="Dark List Accent 5" w:uiPriority="70"/>
-    <w:lsdException w:name="Colorful Shading Accent 5" w:uiPriority="71"/>
-    <w:lsdException w:name="Colorful List Accent 5" w:uiPriority="72"/>
-    <w:lsdException w:name="Colorful Grid Accent 5" w:uiPriority="73"/>
-    <w:lsdException w:name="Light Shading Accent 6" w:uiPriority="60"/>
-    <w:lsdException w:name="Light List Accent 6" w:uiPriority="61"/>
-    <w:lsdException w:name="Light Grid Accent 6" w:uiPriority="62"/>
-    <w:lsdException w:name="Medium Shading 1 Accent 6" w:uiPriority="63"/>
-    <w:lsdException w:name="Medium Shading 2 Accent 6" w:uiPriority="64"/>
-    <w:lsdException w:name="Medium List 1 Accent 6" w:uiPriority="65"/>
-    <w:lsdException w:name="Medium List 2 Accent 6" w:uiPriority="66"/>
-    <w:lsdException w:name="Medium Grid 1 Accent 6" w:uiPriority="67"/>
-    <w:lsdException w:name="Medium Grid 2 Accent 6" w:uiPriority="68"/>
-    <w:lsdException w:name="Medium Grid 3 Accent 6" w:uiPriority="69"/>
-    <w:lsdException w:name="Dark List Accent 6" w:uiPriority="70"/>
-    <w:lsdException w:name="Colorful Shading Accent 6" w:uiPriority="71"/>
-    <w:lsdException w:name="Colorful List Accent 6" w:uiPriority="72"/>
-    <w:lsdException w:name="Colorful Grid Accent 6" w:uiPriority="73"/>
-    <w:lsdException w:name="Subtle Emphasis" w:uiPriority="19" w:qFormat="1"/>
-    <w:lsdException w:name="Intense Emphasis" w:uiPriority="21" w:qFormat="1"/>
-    <w:lsdException w:name="Subtle Reference" w:uiPriority="31" w:qFormat="1"/>
-    <w:lsdException w:name="Intense Reference" w:uiPriority="32" w:qFormat="1"/>
-    <w:lsdException w:name="Book Title" w:uiPriority="33" w:qFormat="1"/>
-    <w:lsdException w:name="Bibliography" w:semiHidden="1" w:uiPriority="37" w:unhideWhenUsed="1"/>
-    <w:lsdException w:name="TOC Heading" w:semiHidden="1" w:uiPriority="39" w:unhideWhenUsed="1" w:qFormat="1"/>
-    <w:lsdException w:name="Plain Table 1" w:uiPriority="41"/>
-    <w:lsdException w:name="Plain Table 2" w:uiPriority="42"/>
-    <w:lsdException w:name="Plain Table 3" w:uiPriority="43"/>
-    <w:lsdException w:name="Plain Table 4" w:uiPriority="44"/>
-    <w:lsdException w:name="Plain Table 5" w:uiPriority="45"/>
-    <w:lsdException w:name="Grid Table Light" w:uiPriority="40"/>
-    <w:lsdException w:name="Grid Table 1 Light" w:uiPriority="46"/>
-    <w:lsdException w:name="Grid Table 2" w:uiPriority="47"/>
-    <w:lsdException w:name="Grid Table 3" w:uiPriority="48"/>
-    <w:lsdException w:name="Grid Table 4" w:uiPriority="49"/>
-    <w:lsdException w:name="Grid Table 5 Dark" w:uiPriority="50"/>
-    <w:lsdException w:name="Grid Table 6 Colorful" w:uiPriority="51"/>
-    <w:lsdException w:name="Grid Table 7 Colorful" w:uiPriority="52"/>
-    <w:lsdException w:name="Grid Table 1 Light Accent 1" w:uiPriority="46"/>
-    <w:lsdException w:name="Grid Table 2 Accent 1" w:uiPriority="47"/>
-    <w:lsdException w:name="Grid Table 3 Accent 1" w:uiPriority="48"/>
-    <w:lsdException w:name="Grid Table 4 Accent 1" w:uiPriority="49"/>
-    <w:lsdException w:name="Grid Table 5 Dark Accent 1" w:uiPriority="50"/>
-    <w:lsdException w:name="Grid Table 6 Colorful Accent 1" w:uiPriority="51"/>
-    <w:lsdException w:name="Grid Table 7 Colorful Accent 1" w:uiPriority="52"/>
-    <w:lsdException w:name="Grid Table 1 Light Accent 2" w:uiPriority="46"/>
-    <w:lsdException w:name="Grid Table 2 Accent 2" w:uiPriority="47"/>
-    <w:lsdException w:name="Grid Table 3 Accent 2" w:uiPriority="48"/>
-    <w:lsdException w:name="Grid Table 4 Accent 2" w:uiPriority="49"/>
-    <w:lsdException w:name="Grid Table 5 Dark Accent 2" w:uiPriority="50"/>
-    <w:lsdException w:name="Grid Table 6 Colorful Accent 2" w:uiPriority="51"/>
-    <w:lsdException w:name="Grid Table 7 Colorful Accent 2" w:uiPriority="52"/>
-    <w:lsdException w:name="Grid Table 1 Light Accent 3" w:uiPriority="46"/>
-    <w:lsdException w:name="Grid Table 2 Accent 3" w:uiPriority="47"/>
-    <w:lsdException w:name="Grid Table 3 Accent 3" w:uiPriority="48"/>
-    <w:lsdException w:name="Grid Table 4 Accent 3" w:uiPriority="49"/>
-    <w:lsdException w:name="Grid Table 5 Dark Accent 3" w:uiPriority="50"/>
-    <w:lsdException w:name="Grid Table 6 Colorful Accent 3" w:uiPriority="51"/>
-    <w:lsdException w:name="Grid Table 7 Colorful Accent 3" w:uiPriority="52"/>
-    <w:lsdException w:name="Grid Table 1 Light Accent 4" w:uiPriority="46"/>
-    <w:lsdException w:name="Grid Table 2 Accent 4" w:uiPriority="47"/>
-    <w:lsdException w:name="Grid Table 3 Accent 4" w:uiPriority="48"/>
-    <w:lsdException w:name="Grid Table 4 Accent 4" w:uiPriority="49"/>
-    <w:lsdException w:name="Grid Table 5 Dark Accent 4" w:uiPriority="50"/>
-    <w:lsdException w:name="Grid Table 6 Colorful Accent 4" w:uiPriority="51"/>
-    <w:lsdException w:name="Grid Table 7 Colorful Accent 4" w:uiPriority="52"/>
-    <w:lsdException w:name="Grid Table 1 Light Accent 5" w:uiPriority="46"/>
-    <w:lsdException w:name="Grid Table 2 Accent 5" w:uiPriority="47"/>
-    <w:lsdException w:name="Grid Table 3 Accent 5" w:uiPriority="48"/>
-    <w:lsdException w:name="Grid Table 4 Accent 5" w:uiPriority="49"/>
-    <w:lsdException w:name="Grid Table 5 Dark Accent 5" w:uiPriority="50"/>
-    <w:lsdException w:name="Grid Table 6 Colorful Accent 5" w:uiPriority="51"/>
-    <w:lsdException w:name="Grid Table 7 Colorful Accent 5" w:uiPriority="52"/>
-    <w:lsdException w:name="Grid Table 1 Light Accent 6" w:uiPriority="46"/>
-    <w:lsdException w:name="Grid Table 2 Accent 6" w:uiPriority="47"/>
-    <w:lsdException w:name="Grid Table 3 Accent 6" w:uiPriority="48"/>
-    <w:lsdException w:name="Grid Table 4 Accent 6" w:uiPriority="49"/>
-    <w:lsdException w:name="Grid Table 5 Dark Accent 6" w:uiPriority="50"/>
-    <w:lsdException w:name="Grid Table 6 Colorful Accent 6" w:uiPriority="51"/>
-    <w:lsdException w:name="Grid Table 7 Colorful Accent 6" w:uiPriority="52"/>
-    <w:lsdException w:name="List Table 1 Light" w:uiPriority="46"/>
-    <w:lsdException w:name="List Table 2" w:uiPriority="47"/>
-    <w:lsdException w:name="List Table 3" w:uiPriority="48"/>
-    <w:lsdException w:name="List Table 4" w:uiPriority="49"/>
-    <w:lsdException w:name="List Table 5 Dark" w:uiPriority="50"/>
-    <w:lsdException w:name="List Table 6 Colorful" w:uiPriority="51"/>
-    <w:lsdException w:name="List Table 7 Colorful" w:uiPriority="52"/>
-    <w:lsdException w:name="List Table 1 Light Accent 1" w:uiPriority="46"/>
-    <w:lsdException w:name="List Table 2 Accent 1" w:uiPriority="47"/>
-    <w:lsdException w:name="List Table 3 Accent 1" w:uiPriority="48"/>
-    <w:lsdException w:name="List Table 4 Accent 1" w:uiPriority="49"/>
-    <w:lsdException w:name="List Table 5 Dark Accent 1" w:uiPriority="50"/>
-    <w:lsdException w:name="List Table 6 Colorful Accent 1" w:uiPriority="51"/>
-    <w:lsdException w:name="List Table 7 Colorful Accent 1" w:uiPriority="52"/>
-    <w:lsdException w:name="List Table 1 Light Accent 2" w:uiPriority="46"/>
-    <w:lsdException w:name="List Table 2 Accent 2" w:uiPriority="47"/>
-    <w:lsdException w:name="List Table 3 Accent 2" w:uiPriority="48"/>
-    <w:lsdException w:name="List Table 4 Accent 2" w:uiPriority="49"/>
-    <w:lsdException w:name="List Table 5 Dark Accent 2" w:uiPriority="50"/>
-    <w:lsdException w:name="List Table 6 Colorful Accent 2" w:uiPriority="51"/>
-    <w:lsdException w:name="List Table 7 Colorful Accent 2" w:uiPriority="52"/>
-    <w:lsdException w:name="List Table 1 Light Accent 3" w:uiPriority="46"/>
-    <w:lsdException w:name="List Table 2 Accent 3" w:uiPriority="47"/>
-    <w:lsdException w:name="List Table 3 Accent 3" w:uiPriority="48"/>
-    <w:lsdException w:name="List Table 4 Accent 3" w:uiPriority="49"/>
-    <w:lsdException w:name="List Table 5 Dark Accent 3" w:uiPriority="50"/>
-    <w:lsdException w:name="List Table 6 Colorful Accent 3" w:uiPriority="51"/>
-    <w:lsdException w:name="List Table 7 Colorful Accent 3" w:uiPriority="52"/>
-    <w:lsdException w:name="List Table 1 Light Accent 4" w:uiPriority="46"/>
-    <w:lsdException w:name="List Table 2 Accent 4" w:uiPriority="47"/>
-    <w:lsdException w:name="List Table 3 Accent 4" w:uiPriority="48"/>
-    <w:lsdException w:name="List Table 4 Accent 4" w:uiPriority="49"/>
-    <w:lsdException w:name="List Table 5 Dark Accent 4" w:uiPriority="50"/>
-    <w:lsdException w:name="List Table 6 Colorful Accent 4" w:uiPriority="51"/>
-    <w:lsdException w:name="List Table 7 Colorful Accent 4" w:uiPriority="52"/>
-    <w:lsdException w:name="List Table 1 Light Accent 5" w:uiPriority="46"/>
-    <w:lsdException w:name="List Table 2 Accent 5" w:uiPriority="47"/>
-    <w:lsdException w:name="List Table 3 Accent 5" w:uiPriority="48"/>
-    <w:lsdException w:name="List Table 4 Accent 5" w:uiPriority="49"/>
-    <w:lsdException w:name="List Table 5 Dark Accent 5" w:uiPriority="50"/>
-    <w:lsdException w:name="List Table 6 Colorful Accent 5" w:uiPriority="51"/>
-    <w:lsdException w:name="List Table 7 Colorful Accent 5" w:uiPriority="52"/>
-    <w:lsdException w:name="List Table 1 Light Accent 6" w:uiPriority="46"/>
-    <w:lsdException w:name="List Table 2 Accent 6" w:uiPriority="47"/>
-    <w:lsdException w:name="List Table 3 Accent 6" w:uiPriority="48"/>
-    <w:lsdException w:name="List Table 4 Accent 6" w:uiPriority="49"/>
-    <w:lsdException w:name="List Table 5 Dark Accent 6" w:uiPriority="50"/>
-    <w:lsdException w:name="List Table 6 Colorful Accent 6" w:uiPriority="51"/>
-    <w:lsdException w:name="List Table 7 Colorful Accent 6" w:uiPriority="52"/>
+  <w:latentStyles w:defLockedState="0" w:defUIPriority="99" w:defSemiHidden="1" w:defUnhideWhenUsed="1" w:defQFormat="0" w:count="267">
+    <w:lsdException w:name="Normal" w:semiHidden="0" w:uiPriority="0" w:unhideWhenUsed="0" w:qFormat="1"/>
+    <w:lsdException w:name="heading 1" w:semiHidden="0" w:uiPriority="9" w:unhideWhenUsed="0" w:qFormat="1"/>
+    <w:lsdException w:name="heading 2" w:uiPriority="9" w:qFormat="1"/>
+    <w:lsdException w:name="heading 3" w:uiPriority="9" w:qFormat="1"/>
+    <w:lsdException w:name="heading 4" w:uiPriority="9" w:qFormat="1"/>
+    <w:lsdException w:name="heading 5" w:uiPriority="9" w:qFormat="1"/>
+    <w:lsdException w:name="heading 6" w:uiPriority="9" w:qFormat="1"/>
+    <w:lsdException w:name="heading 7" w:uiPriority="9" w:qFormat="1"/>
+    <w:lsdException w:name="heading 8" w:uiPriority="9" w:qFormat="1"/>
+    <w:lsdException w:name="heading 9" w:uiPriority="9" w:qFormat="1"/>
+    <w:lsdException w:name="toc 1" w:uiPriority="39"/>
+    <w:lsdException w:name="toc 2" w:uiPriority="39"/>
+    <w:lsdException w:name="toc 3" w:uiPriority="39"/>
+    <w:lsdException w:name="toc 4" w:uiPriority="39"/>
+    <w:lsdException w:name="toc 5" w:uiPriority="39"/>
+    <w:lsdException w:name="toc 6" w:uiPriority="39"/>
+    <w:lsdException w:name="toc 7" w:uiPriority="39"/>
+    <w:lsdException w:name="toc 8" w:uiPriority="39"/>
+    <w:lsdException w:name="toc 9" w:uiPriority="39"/>
+    <w:lsdException w:name="caption" w:uiPriority="35" w:qFormat="1"/>
+    <w:lsdException w:name="Title" w:semiHidden="0" w:uiPriority="10" w:unhideWhenUsed="0" w:qFormat="1"/>
+    <w:lsdException w:name="Default Paragraph Font" w:uiPriority="1"/>
+    <w:lsdException w:name="Subtitle" w:semiHidden="0" w:uiPriority="11" w:unhideWhenUsed="0" w:qFormat="1"/>
+    <w:lsdException w:name="Strong" w:semiHidden="0" w:uiPriority="22" w:unhideWhenUsed="0" w:qFormat="1"/>
+    <w:lsdException w:name="Emphasis" w:semiHidden="0" w:uiPriority="20" w:unhideWhenUsed="0" w:qFormat="1"/>
+    <w:lsdException w:name="Table Grid" w:semiHidden="0" w:uiPriority="59" w:unhideWhenUsed="0"/>
+    <w:lsdException w:name="Placeholder Text" w:unhideWhenUsed="0"/>
+    <w:lsdException w:name="No Spacing" w:semiHidden="0" w:uiPriority="1" w:unhideWhenUsed="0" w:qFormat="1"/>
+    <w:lsdException w:name="Light Shading" w:semiHidden="0" w:uiPriority="60" w:unhideWhenUsed="0"/>
+    <w:lsdException w:name="Light List" w:semiHidden="0" w:uiPriority="61" w:unhideWhenUsed="0"/>
+    <w:lsdException w:name="Light Grid" w:semiHidden="0" w:uiPriority="62" w:unhideWhenUsed="0"/>
+    <w:lsdException w:name="Medium Shading 1" w:semiHidden="0" w:uiPriority="63" w:unhideWhenUsed="0"/>
+    <w:lsdException w:name="Medium Shading 2" w:semiHidden="0" w:uiPriority="64" w:unhideWhenUsed="0"/>
+    <w:lsdException w:name="Medium List 1" w:semiHidden="0" w:uiPriority="65" w:unhideWhenUsed="0"/>
+    <w:lsdException w:name="Medium List 2" w:semiHidden="0" w:uiPriority="66" w:unhideWhenUsed="0"/>
+    <w:lsdException w:name="Medium Grid 1" w:semiHidden="0" w:uiPriority="67" w:unhideWhenUsed="0"/>
+    <w:lsdException w:name="Medium Grid 2" w:semiHidden="0" w:uiPriority="68" w:unhideWhenUsed="0"/>
+    <w:lsdException w:name="Medium Grid 3" w:semiHidden="0" w:uiPriority="69" w:unhideWhenUsed="0"/>
+    <w:lsdException w:name="Dark List" w:semiHidden="0" w:uiPriority="70" w:unhideWhenUsed="0"/>
+    <w:lsdException w:name="Colorful Shading" w:semiHidden="0" w:uiPriority="71" w:unhideWhenUsed="0"/>
+    <w:lsdException w:name="Colorful List" w:semiHidden="0" w:uiPriority="72" w:unhideWhenUsed="0"/>
+    <w:lsdException w:name="Colorful Grid" w:semiHidden="0" w:uiPriority="73" w:unhideWhenUsed="0"/>
+    <w:lsdException w:name="Light Shading Accent 1" w:semiHidden="0" w:uiPriority="60" w:unhideWhenUsed="0"/>
+    <w:lsdException w:name="Light List Accent 1" w:semiHidden="0" w:uiPriority="61" w:unhideWhenUsed="0"/>
+    <w:lsdException w:name="Light Grid Accent 1" w:semiHidden="0" w:uiPriority="62" w:unhideWhenUsed="0"/>
+    <w:lsdException w:name="Medium Shading 1 Accent 1" w:semiHidden="0" w:uiPriority="63" w:unhideWhenUsed="0"/>
+    <w:lsdException w:name="Medium Shading 2 Accent 1" w:semiHidden="0" w:uiPriority="64" w:unhideWhenUsed="0"/>
+    <w:lsdException w:name="Medium List 1 Accent 1" w:semiHidden="0" w:uiPriority="65" w:unhideWhenUsed="0"/>
+    <w:lsdException w:name="Revision" w:unhideWhenUsed="0"/>
+    <w:lsdException w:name="List Paragraph" w:semiHidden="0" w:uiPriority="34" w:unhideWhenUsed="0" w:qFormat="1"/>
+    <w:lsdException w:name="Quote" w:semiHidden="0" w:uiPriority="29" w:unhideWhenUsed="0" w:qFormat="1"/>
+    <w:lsdException w:name="Intense Quote" w:semiHidden="0" w:uiPriority="30" w:unhideWhenUsed="0" w:qFormat="1"/>
+    <w:lsdException w:name="Medium List 2 Accent 1" w:semiHidden="0" w:uiPriority="66" w:unhideWhenUsed="0"/>
+    <w:lsdException w:name="Medium Grid 1 Accent 1" w:semiHidden="0" w:uiPriority="67" w:unhideWhenUsed="0"/>
+    <w:lsdException w:name="Medium Grid 2 Accent 1" w:semiHidden="0" w:uiPriority="68" w:unhideWhenUsed="0"/>
+    <w:lsdException w:name="Medium Grid 3 Accent 1" w:semiHidden="0" w:uiPriority="69" w:unhideWhenUsed="0"/>
+    <w:lsdException w:name="Dark List Accent 1" w:semiHidden="0" w:uiPriority="70" w:unhideWhenUsed="0"/>
+    <w:lsdException w:name="Colorful Shading Accent 1" w:semiHidden="0" w:uiPriority="71" w:unhideWhenUsed="0"/>
+    <w:lsdException w:name="Colorful List Accent 1" w:semiHidden="0" w:uiPriority="72" w:unhideWhenUsed="0"/>
+    <w:lsdException w:name="Colorful Grid Accent 1" w:semiHidden="0" w:uiPriority="73" w:unhideWhenUsed="0"/>
+    <w:lsdException w:name="Light Shading Accent 2" w:semiHidden="0" w:uiPriority="60" w:unhideWhenUsed="0"/>
+    <w:lsdException w:name="Light List Accent 2" w:semiHidden="0" w:uiPriority="61" w:unhideWhenUsed="0"/>
+    <w:lsdException w:name="Light Grid Accent 2" w:semiHidden="0" w:uiPriority="62" w:unhideWhenUsed="0"/>
+    <w:lsdException w:name="Medium Shading 1 Accent 2" w:semiHidden="0" w:uiPriority="63" w:unhideWhenUsed="0"/>
+    <w:lsdException w:name="Medium Shading 2 Accent 2" w:semiHidden="0" w:uiPriority="64" w:unhideWhenUsed="0"/>
+    <w:lsdException w:name="Medium List 1 Accent 2" w:semiHidden="0" w:uiPriority="65" w:unhideWhenUsed="0"/>
+    <w:lsdException w:name="Medium List 2 Accent 2" w:semiHidden="0" w:uiPriority="66" w:unhideWhenUsed="0"/>
+    <w:lsdException w:name="Medium Grid 1 Accent 2" w:semiHidden="0" w:uiPriority="67" w:unhideWhenUsed="0"/>
+    <w:lsdException w:name="Medium Grid 2 Accent 2" w:semiHidden="0" w:uiPriority="68" w:unhideWhenUsed="0"/>
+    <w:lsdException w:name="Medium Grid 3 Accent 2" w:semiHidden="0" w:uiPriority="69" w:unhideWhenUsed="0"/>
+    <w:lsdException w:name="Dark List Accent 2" w:semiHidden="0" w:uiPriority="70" w:unhideWhenUsed="0"/>
+    <w:lsdException w:name="Colorful Shading Accent 2" w:semiHidden="0" w:uiPriority="71" w:unhideWhenUsed="0"/>
+    <w:lsdException w:name="Colorful List Accent 2" w:semiHidden="0" w:uiPriority="72" w:unhideWhenUsed="0"/>
+    <w:lsdException w:name="Colorful Grid Accent 2" w:semiHidden="0" w:uiPriority="73" w:unhideWhenUsed="0"/>
+    <w:lsdException w:name="Light Shading Accent 3" w:semiHidden="0" w:uiPriority="60" w:unhideWhenUsed="0"/>
+    <w:lsdException w:name="Light List Accent 3" w:semiHidden="0" w:uiPriority="61" w:unhideWhenUsed="0"/>
+    <w:lsdException w:name="Light Grid Accent 3" w:semiHidden="0" w:uiPriority="62" w:unhideWhenUsed="0"/>
+    <w:lsdException w:name="Medium Shading 1 Accent 3" w:semiHidden="0" w:uiPriority="63" w:unhideWhenUsed="0"/>
+    <w:lsdException w:name="Medium Shading 2 Accent 3" w:semiHidden="0" w:uiPriority="64" w:unhideWhenUsed="0"/>
+    <w:lsdException w:name="Medium List 1 Accent 3" w:semiHidden="0" w:uiPriority="65" w:unhideWhenUsed="0"/>
+    <w:lsdException w:name="Medium List 2 Accent 3" w:semiHidden="0" w:uiPriority="66" w:unhideWhenUsed="0"/>
+    <w:lsdException w:name="Medium Grid 1 Accent 3" w:semiHidden="0" w:uiPriority="67" w:unhideWhenUsed="0"/>
+    <w:lsdException w:name="Medium Grid 2 Accent 3" w:semiHidden="0" w:uiPriority="68" w:unhideWhenUsed="0"/>
+    <w:lsdException w:name="Medium Grid 3 Accent 3" w:semiHidden="0" w:uiPriority="69" w:unhideWhenUsed="0"/>
+    <w:lsdException w:name="Dark List Accent 3" w:semiHidden="0" w:uiPriority="70" w:unhideWhenUsed="0"/>
+    <w:lsdException w:name="Colorful Shading Accent 3" w:semiHidden="0" w:uiPriority="71" w:unhideWhenUsed="0"/>
+    <w:lsdException w:name="Colorful List Accent 3" w:semiHidden="0" w:uiPriority="72" w:unhideWhenUsed="0"/>
+    <w:lsdException w:name="Colorful Grid Accent 3" w:semiHidden="0" w:uiPriority="73" w:unhideWhenUsed="0"/>
+    <w:lsdException w:name="Light Shading Accent 4" w:semiHidden="0" w:uiPriority="60" w:unhideWhenUsed="0"/>
+    <w:lsdException w:name="Light List Accent 4" w:semiHidden="0" w:uiPriority="61" w:unhideWhenUsed="0"/>
+    <w:lsdException w:name="Light Grid Accent 4" w:semiHidden="0" w:uiPriority="62" w:unhideWhenUsed="0"/>
+    <w:lsdException w:name="Medium Shading 1 Accent 4" w:semiHidden="0" w:uiPriority="63" w:unhideWhenUsed="0"/>
+    <w:lsdException w:name="Medium Shading 2 Accent 4" w:semiHidden="0" w:uiPriority="64" w:unhideWhenUsed="0"/>
+    <w:lsdException w:name="Medium List 1 Accent 4" w:semiHidden="0" w:uiPriority="65" w:unhideWhenUsed="0"/>
+    <w:lsdException w:name="Medium List 2 Accent 4" w:semiHidden="0" w:uiPriority="66" w:unhideWhenUsed="0"/>
+    <w:lsdException w:name="Medium Grid 1 Accent 4" w:semiHidden="0" w:uiPriority="67" w:unhideWhenUsed="0"/>
+    <w:lsdException w:name="Medium Grid 2 Accent 4" w:semiHidden="0" w:uiPriority="68" w:unhideWhenUsed="0"/>
+    <w:lsdException w:name="Medium Grid 3 Accent 4" w:semiHidden="0" w:uiPriority="69" w:unhideWhenUsed="0"/>
+    <w:lsdException w:name="Dark List Accent 4" w:semiHidden="0" w:uiPriority="70" w:unhideWhenUsed="0"/>
+    <w:lsdException w:name="Colorful Shading Accent 4" w:semiHidden="0" w:uiPriority="71" w:unhideWhenUsed="0"/>
+    <w:lsdException w:name="Colorful List Accent 4" w:semiHidden="0" w:uiPriority="72" w:unhideWhenUsed="0"/>
+    <w:lsdException w:name="Colorful Grid Accent 4" w:semiHidden="0" w:uiPriority="73" w:unhideWhenUsed="0"/>
+    <w:lsdException w:name="Light Shading Accent 5" w:semiHidden="0" w:uiPriority="60" w:unhideWhenUsed="0"/>
+    <w:lsdException w:name="Light List Accent 5" w:semiHidden="0" w:uiPriority="61" w:unhideWhenUsed="0"/>
+    <w:lsdException w:name="Light Grid Accent 5" w:semiHidden="0" w:uiPriority="62" w:unhideWhenUsed="0"/>
+    <w:lsdException w:name="Medium Shading 1 Accent 5" w:semiHidden="0" w:uiPriority="63" w:unhideWhenUsed="0"/>
+    <w:lsdException w:name="Medium Shading 2 Accent 5" w:semiHidden="0" w:uiPriority="64" w:unhideWhenUsed="0"/>
+    <w:lsdException w:name="Medium List 1 Accent 5" w:semiHidden="0" w:uiPriority="65" w:unhideWhenUsed="0"/>
+    <w:lsdException w:name="Medium List 2 Accent 5" w:semiHidden="0" w:uiPriority="66" w:unhideWhenUsed="0"/>
+    <w:lsdException w:name="Medium Grid 1 Accent 5" w:semiHidden="0" w:uiPriority="67" w:unhideWhenUsed="0"/>
+    <w:lsdException w:name="Medium Grid 2 Accent 5" w:semiHidden="0" w:uiPriority="68" w:unhideWhenUsed="0"/>
+    <w:lsdException w:name="Medium Grid 3 Accent 5" w:semiHidden="0" w:uiPriority="69" w:unhideWhenUsed="0"/>
+    <w:lsdException w:name="Dark List Accent 5" w:semiHidden="0" w:uiPriority="70" w:unhideWhenUsed="0"/>
+    <w:lsdException w:name="Colorful Shading Accent 5" w:semiHidden="0" w:uiPriority="71" w:unhideWhenUsed="0"/>
+    <w:lsdException w:name="Colorful List Accent 5" w:semiHidden="0" w:uiPriority="72" w:unhideWhenUsed="0"/>
+    <w:lsdException w:name="Colorful Grid Accent 5" w:semiHidden="0" w:uiPriority="73" w:unhideWhenUsed="0"/>
+    <w:lsdException w:name="Light Shading Accent 6" w:semiHidden="0" w:uiPriority="60" w:unhideWhenUsed="0"/>
+    <w:lsdException w:name="Light List Accent 6" w:semiHidden="0" w:uiPriority="61" w:unhideWhenUsed="0"/>
+    <w:lsdException w:name="Light Grid Accent 6" w:semiHidden="0" w:uiPriority="62" w:unhideWhenUsed="0"/>
+    <w:lsdException w:name="Medium Shading 1 Accent 6" w:semiHidden="0" w:uiPriority="63" w:unhideWhenUsed="0"/>
+    <w:lsdException w:name="Medium Shading 2 Accent 6" w:semiHidden="0" w:uiPriority="64" w:unhideWhenUsed="0"/>
+    <w:lsdException w:name="Medium List 1 Accent 6" w:semiHidden="0" w:uiPriority="65" w:unhideWhenUsed="0"/>
+    <w:lsdException w:name="Medium List 2 Accent 6" w:semiHidden="0" w:uiPriority="66" w:unhideWhenUsed="0"/>
+    <w:lsdException w:name="Medium Grid 1 Accent 6" w:semiHidden="0" w:uiPriority="67" w:unhideWhenUsed="0"/>
+    <w:lsdException w:name="Medium Grid 2 Accent 6" w:semiHidden="0" w:uiPriority="68" w:unhideWhenUsed="0"/>
+    <w:lsdException w:name="Medium Grid 3 Accent 6" w:semiHidden="0" w:uiPriority="69" w:unhideWhenUsed="0"/>
+    <w:lsdException w:name="Dark List Accent 6" w:semiHidden="0" w:uiPriority="70" w:unhideWhenUsed="0"/>
+    <w:lsdException w:name="Colorful Shading Accent 6" w:semiHidden="0" w:uiPriority="71" w:unhideWhenUsed="0"/>
+    <w:lsdException w:name="Colorful List Accent 6" w:semiHidden="0" w:uiPriority="72" w:unhideWhenUsed="0"/>
+    <w:lsdException w:name="Colorful Grid Accent 6" w:semiHidden="0" w:uiPriority="73" w:unhideWhenUsed="0"/>
+    <w:lsdException w:name="Subtle Emphasis" w:semiHidden="0" w:uiPriority="19" w:unhideWhenUsed="0" w:qFormat="1"/>
+    <w:lsdException w:name="Intense Emphasis" w:semiHidden="0" w:uiPriority="21" w:unhideWhenUsed="0" w:qFormat="1"/>
+    <w:lsdException w:name="Subtle Reference" w:semiHidden="0" w:uiPriority="31" w:unhideWhenUsed="0" w:qFormat="1"/>
+    <w:lsdException w:name="Intense Reference" w:semiHidden="0" w:uiPriority="32" w:unhideWhenUsed="0" w:qFormat="1"/>
+    <w:lsdException w:name="Book Title" w:semiHidden="0" w:uiPriority="33" w:unhideWhenUsed="0" w:qFormat="1"/>
+    <w:lsdException w:name="Bibliography" w:uiPriority="37"/>
+    <w:lsdException w:name="TOC Heading" w:uiPriority="39" w:qFormat="1"/>
   </w:latentStyles>
   <w:style w:type="paragraph" w:default="1" w:styleId="a">
     <w:name w:val="Normal"/>
@@ -10374,6 +8592,196 @@
       <w:kern w:val="0"/>
       <w:szCs w:val="24"/>
     </w:rPr>
+  </w:style>
+</w:styles>
+</file>
+
+<file path=word/stylesWithEffects.xml><?xml version="1.0" encoding="utf-8"?>
+<w:styles xmlns:wpc="http://schemas.microsoft.com/office/word/2010/wordprocessingCanvas" xmlns:mc="http://schemas.openxmlformats.org/markup-compatibility/2006" xmlns:o="urn:schemas-microsoft-com:office:office" xmlns:r="http://schemas.openxmlformats.org/officeDocument/2006/relationships" xmlns:m="http://schemas.openxmlformats.org/officeDocument/2006/math" xmlns:v="urn:schemas-microsoft-com:vml" xmlns:wp14="http://schemas.microsoft.com/office/word/2010/wordprocessingDrawing" xmlns:wp="http://schemas.openxmlformats.org/drawingml/2006/wordprocessingDrawing" xmlns:w10="urn:schemas-microsoft-com:office:word" xmlns:w="http://schemas.openxmlformats.org/wordprocessingml/2006/main" xmlns:w14="http://schemas.microsoft.com/office/word/2010/wordml" xmlns:wpg="http://schemas.microsoft.com/office/word/2010/wordprocessingGroup" xmlns:wpi="http://schemas.microsoft.com/office/word/2010/wordprocessingInk" xmlns:wne="http://schemas.microsoft.com/office/word/2006/wordml" xmlns:wps="http://schemas.microsoft.com/office/word/2010/wordprocessingShape" mc:Ignorable="w14 wp14">
+  <w:docDefaults>
+    <w:rPrDefault>
+      <w:rPr>
+        <w:rFonts w:asciiTheme="minorHAnsi" w:eastAsiaTheme="minorEastAsia" w:hAnsiTheme="minorHAnsi" w:cstheme="minorBidi"/>
+        <w:kern w:val="2"/>
+        <w:sz w:val="24"/>
+        <w:szCs w:val="22"/>
+        <w:lang w:val="en-US" w:eastAsia="zh-TW" w:bidi="ar-SA"/>
+      </w:rPr>
+    </w:rPrDefault>
+    <w:pPrDefault/>
+  </w:docDefaults>
+  <w:latentStyles w:defLockedState="0" w:defUIPriority="99" w:defSemiHidden="1" w:defUnhideWhenUsed="1" w:defQFormat="0" w:count="267">
+    <w:lsdException w:name="Normal" w:semiHidden="0" w:uiPriority="0" w:unhideWhenUsed="0" w:qFormat="1"/>
+    <w:lsdException w:name="heading 1" w:semiHidden="0" w:uiPriority="9" w:unhideWhenUsed="0" w:qFormat="1"/>
+    <w:lsdException w:name="heading 2" w:uiPriority="9" w:qFormat="1"/>
+    <w:lsdException w:name="heading 3" w:uiPriority="9" w:qFormat="1"/>
+    <w:lsdException w:name="heading 4" w:uiPriority="9" w:qFormat="1"/>
+    <w:lsdException w:name="heading 5" w:uiPriority="9" w:qFormat="1"/>
+    <w:lsdException w:name="heading 6" w:uiPriority="9" w:qFormat="1"/>
+    <w:lsdException w:name="heading 7" w:uiPriority="9" w:qFormat="1"/>
+    <w:lsdException w:name="heading 8" w:uiPriority="9" w:qFormat="1"/>
+    <w:lsdException w:name="heading 9" w:uiPriority="9" w:qFormat="1"/>
+    <w:lsdException w:name="toc 1" w:uiPriority="39"/>
+    <w:lsdException w:name="toc 2" w:uiPriority="39"/>
+    <w:lsdException w:name="toc 3" w:uiPriority="39"/>
+    <w:lsdException w:name="toc 4" w:uiPriority="39"/>
+    <w:lsdException w:name="toc 5" w:uiPriority="39"/>
+    <w:lsdException w:name="toc 6" w:uiPriority="39"/>
+    <w:lsdException w:name="toc 7" w:uiPriority="39"/>
+    <w:lsdException w:name="toc 8" w:uiPriority="39"/>
+    <w:lsdException w:name="toc 9" w:uiPriority="39"/>
+    <w:lsdException w:name="caption" w:uiPriority="35" w:qFormat="1"/>
+    <w:lsdException w:name="Title" w:semiHidden="0" w:uiPriority="10" w:unhideWhenUsed="0" w:qFormat="1"/>
+    <w:lsdException w:name="Default Paragraph Font" w:uiPriority="1"/>
+    <w:lsdException w:name="Subtitle" w:semiHidden="0" w:uiPriority="11" w:unhideWhenUsed="0" w:qFormat="1"/>
+    <w:lsdException w:name="Strong" w:semiHidden="0" w:uiPriority="22" w:unhideWhenUsed="0" w:qFormat="1"/>
+    <w:lsdException w:name="Emphasis" w:semiHidden="0" w:uiPriority="20" w:unhideWhenUsed="0" w:qFormat="1"/>
+    <w:lsdException w:name="Table Grid" w:semiHidden="0" w:uiPriority="59" w:unhideWhenUsed="0"/>
+    <w:lsdException w:name="Placeholder Text" w:unhideWhenUsed="0"/>
+    <w:lsdException w:name="No Spacing" w:semiHidden="0" w:uiPriority="1" w:unhideWhenUsed="0" w:qFormat="1"/>
+    <w:lsdException w:name="Light Shading" w:semiHidden="0" w:uiPriority="60" w:unhideWhenUsed="0"/>
+    <w:lsdException w:name="Light List" w:semiHidden="0" w:uiPriority="61" w:unhideWhenUsed="0"/>
+    <w:lsdException w:name="Light Grid" w:semiHidden="0" w:uiPriority="62" w:unhideWhenUsed="0"/>
+    <w:lsdException w:name="Medium Shading 1" w:semiHidden="0" w:uiPriority="63" w:unhideWhenUsed="0"/>
+    <w:lsdException w:name="Medium Shading 2" w:semiHidden="0" w:uiPriority="64" w:unhideWhenUsed="0"/>
+    <w:lsdException w:name="Medium List 1" w:semiHidden="0" w:uiPriority="65" w:unhideWhenUsed="0"/>
+    <w:lsdException w:name="Medium List 2" w:semiHidden="0" w:uiPriority="66" w:unhideWhenUsed="0"/>
+    <w:lsdException w:name="Medium Grid 1" w:semiHidden="0" w:uiPriority="67" w:unhideWhenUsed="0"/>
+    <w:lsdException w:name="Medium Grid 2" w:semiHidden="0" w:uiPriority="68" w:unhideWhenUsed="0"/>
+    <w:lsdException w:name="Medium Grid 3" w:semiHidden="0" w:uiPriority="69" w:unhideWhenUsed="0"/>
+    <w:lsdException w:name="Dark List" w:semiHidden="0" w:uiPriority="70" w:unhideWhenUsed="0"/>
+    <w:lsdException w:name="Colorful Shading" w:semiHidden="0" w:uiPriority="71" w:unhideWhenUsed="0"/>
+    <w:lsdException w:name="Colorful List" w:semiHidden="0" w:uiPriority="72" w:unhideWhenUsed="0"/>
+    <w:lsdException w:name="Colorful Grid" w:semiHidden="0" w:uiPriority="73" w:unhideWhenUsed="0"/>
+    <w:lsdException w:name="Light Shading Accent 1" w:semiHidden="0" w:uiPriority="60" w:unhideWhenUsed="0"/>
+    <w:lsdException w:name="Light List Accent 1" w:semiHidden="0" w:uiPriority="61" w:unhideWhenUsed="0"/>
+    <w:lsdException w:name="Light Grid Accent 1" w:semiHidden="0" w:uiPriority="62" w:unhideWhenUsed="0"/>
+    <w:lsdException w:name="Medium Shading 1 Accent 1" w:semiHidden="0" w:uiPriority="63" w:unhideWhenUsed="0"/>
+    <w:lsdException w:name="Medium Shading 2 Accent 1" w:semiHidden="0" w:uiPriority="64" w:unhideWhenUsed="0"/>
+    <w:lsdException w:name="Medium List 1 Accent 1" w:semiHidden="0" w:uiPriority="65" w:unhideWhenUsed="0"/>
+    <w:lsdException w:name="Revision" w:unhideWhenUsed="0"/>
+    <w:lsdException w:name="List Paragraph" w:semiHidden="0" w:uiPriority="34" w:unhideWhenUsed="0" w:qFormat="1"/>
+    <w:lsdException w:name="Quote" w:semiHidden="0" w:uiPriority="29" w:unhideWhenUsed="0" w:qFormat="1"/>
+    <w:lsdException w:name="Intense Quote" w:semiHidden="0" w:uiPriority="30" w:unhideWhenUsed="0" w:qFormat="1"/>
+    <w:lsdException w:name="Medium List 2 Accent 1" w:semiHidden="0" w:uiPriority="66" w:unhideWhenUsed="0"/>
+    <w:lsdException w:name="Medium Grid 1 Accent 1" w:semiHidden="0" w:uiPriority="67" w:unhideWhenUsed="0"/>
+    <w:lsdException w:name="Medium Grid 2 Accent 1" w:semiHidden="0" w:uiPriority="68" w:unhideWhenUsed="0"/>
+    <w:lsdException w:name="Medium Grid 3 Accent 1" w:semiHidden="0" w:uiPriority="69" w:unhideWhenUsed="0"/>
+    <w:lsdException w:name="Dark List Accent 1" w:semiHidden="0" w:uiPriority="70" w:unhideWhenUsed="0"/>
+    <w:lsdException w:name="Colorful Shading Accent 1" w:semiHidden="0" w:uiPriority="71" w:unhideWhenUsed="0"/>
+    <w:lsdException w:name="Colorful List Accent 1" w:semiHidden="0" w:uiPriority="72" w:unhideWhenUsed="0"/>
+    <w:lsdException w:name="Colorful Grid Accent 1" w:semiHidden="0" w:uiPriority="73" w:unhideWhenUsed="0"/>
+    <w:lsdException w:name="Light Shading Accent 2" w:semiHidden="0" w:uiPriority="60" w:unhideWhenUsed="0"/>
+    <w:lsdException w:name="Light List Accent 2" w:semiHidden="0" w:uiPriority="61" w:unhideWhenUsed="0"/>
+    <w:lsdException w:name="Light Grid Accent 2" w:semiHidden="0" w:uiPriority="62" w:unhideWhenUsed="0"/>
+    <w:lsdException w:name="Medium Shading 1 Accent 2" w:semiHidden="0" w:uiPriority="63" w:unhideWhenUsed="0"/>
+    <w:lsdException w:name="Medium Shading 2 Accent 2" w:semiHidden="0" w:uiPriority="64" w:unhideWhenUsed="0"/>
+    <w:lsdException w:name="Medium List 1 Accent 2" w:semiHidden="0" w:uiPriority="65" w:unhideWhenUsed="0"/>
+    <w:lsdException w:name="Medium List 2 Accent 2" w:semiHidden="0" w:uiPriority="66" w:unhideWhenUsed="0"/>
+    <w:lsdException w:name="Medium Grid 1 Accent 2" w:semiHidden="0" w:uiPriority="67" w:unhideWhenUsed="0"/>
+    <w:lsdException w:name="Medium Grid 2 Accent 2" w:semiHidden="0" w:uiPriority="68" w:unhideWhenUsed="0"/>
+    <w:lsdException w:name="Medium Grid 3 Accent 2" w:semiHidden="0" w:uiPriority="69" w:unhideWhenUsed="0"/>
+    <w:lsdException w:name="Dark List Accent 2" w:semiHidden="0" w:uiPriority="70" w:unhideWhenUsed="0"/>
+    <w:lsdException w:name="Colorful Shading Accent 2" w:semiHidden="0" w:uiPriority="71" w:unhideWhenUsed="0"/>
+    <w:lsdException w:name="Colorful List Accent 2" w:semiHidden="0" w:uiPriority="72" w:unhideWhenUsed="0"/>
+    <w:lsdException w:name="Colorful Grid Accent 2" w:semiHidden="0" w:uiPriority="73" w:unhideWhenUsed="0"/>
+    <w:lsdException w:name="Light Shading Accent 3" w:semiHidden="0" w:uiPriority="60" w:unhideWhenUsed="0"/>
+    <w:lsdException w:name="Light List Accent 3" w:semiHidden="0" w:uiPriority="61" w:unhideWhenUsed="0"/>
+    <w:lsdException w:name="Light Grid Accent 3" w:semiHidden="0" w:uiPriority="62" w:unhideWhenUsed="0"/>
+    <w:lsdException w:name="Medium Shading 1 Accent 3" w:semiHidden="0" w:uiPriority="63" w:unhideWhenUsed="0"/>
+    <w:lsdException w:name="Medium Shading 2 Accent 3" w:semiHidden="0" w:uiPriority="64" w:unhideWhenUsed="0"/>
+    <w:lsdException w:name="Medium List 1 Accent 3" w:semiHidden="0" w:uiPriority="65" w:unhideWhenUsed="0"/>
+    <w:lsdException w:name="Medium List 2 Accent 3" w:semiHidden="0" w:uiPriority="66" w:unhideWhenUsed="0"/>
+    <w:lsdException w:name="Medium Grid 1 Accent 3" w:semiHidden="0" w:uiPriority="67" w:unhideWhenUsed="0"/>
+    <w:lsdException w:name="Medium Grid 2 Accent 3" w:semiHidden="0" w:uiPriority="68" w:unhideWhenUsed="0"/>
+    <w:lsdException w:name="Medium Grid 3 Accent 3" w:semiHidden="0" w:uiPriority="69" w:unhideWhenUsed="0"/>
+    <w:lsdException w:name="Dark List Accent 3" w:semiHidden="0" w:uiPriority="70" w:unhideWhenUsed="0"/>
+    <w:lsdException w:name="Colorful Shading Accent 3" w:semiHidden="0" w:uiPriority="71" w:unhideWhenUsed="0"/>
+    <w:lsdException w:name="Colorful List Accent 3" w:semiHidden="0" w:uiPriority="72" w:unhideWhenUsed="0"/>
+    <w:lsdException w:name="Colorful Grid Accent 3" w:semiHidden="0" w:uiPriority="73" w:unhideWhenUsed="0"/>
+    <w:lsdException w:name="Light Shading Accent 4" w:semiHidden="0" w:uiPriority="60" w:unhideWhenUsed="0"/>
+    <w:lsdException w:name="Light List Accent 4" w:semiHidden="0" w:uiPriority="61" w:unhideWhenUsed="0"/>
+    <w:lsdException w:name="Light Grid Accent 4" w:semiHidden="0" w:uiPriority="62" w:unhideWhenUsed="0"/>
+    <w:lsdException w:name="Medium Shading 1 Accent 4" w:semiHidden="0" w:uiPriority="63" w:unhideWhenUsed="0"/>
+    <w:lsdException w:name="Medium Shading 2 Accent 4" w:semiHidden="0" w:uiPriority="64" w:unhideWhenUsed="0"/>
+    <w:lsdException w:name="Medium List 1 Accent 4" w:semiHidden="0" w:uiPriority="65" w:unhideWhenUsed="0"/>
+    <w:lsdException w:name="Medium List 2 Accent 4" w:semiHidden="0" w:uiPriority="66" w:unhideWhenUsed="0"/>
+    <w:lsdException w:name="Medium Grid 1 Accent 4" w:semiHidden="0" w:uiPriority="67" w:unhideWhenUsed="0"/>
+    <w:lsdException w:name="Medium Grid 2 Accent 4" w:semiHidden="0" w:uiPriority="68" w:unhideWhenUsed="0"/>
+    <w:lsdException w:name="Medium Grid 3 Accent 4" w:semiHidden="0" w:uiPriority="69" w:unhideWhenUsed="0"/>
+    <w:lsdException w:name="Dark List Accent 4" w:semiHidden="0" w:uiPriority="70" w:unhideWhenUsed="0"/>
+    <w:lsdException w:name="Colorful Shading Accent 4" w:semiHidden="0" w:uiPriority="71" w:unhideWhenUsed="0"/>
+    <w:lsdException w:name="Colorful List Accent 4" w:semiHidden="0" w:uiPriority="72" w:unhideWhenUsed="0"/>
+    <w:lsdException w:name="Colorful Grid Accent 4" w:semiHidden="0" w:uiPriority="73" w:unhideWhenUsed="0"/>
+    <w:lsdException w:name="Light Shading Accent 5" w:semiHidden="0" w:uiPriority="60" w:unhideWhenUsed="0"/>
+    <w:lsdException w:name="Light List Accent 5" w:semiHidden="0" w:uiPriority="61" w:unhideWhenUsed="0"/>
+    <w:lsdException w:name="Light Grid Accent 5" w:semiHidden="0" w:uiPriority="62" w:unhideWhenUsed="0"/>
+    <w:lsdException w:name="Medium Shading 1 Accent 5" w:semiHidden="0" w:uiPriority="63" w:unhideWhenUsed="0"/>
+    <w:lsdException w:name="Medium Shading 2 Accent 5" w:semiHidden="0" w:uiPriority="64" w:unhideWhenUsed="0"/>
+    <w:lsdException w:name="Medium List 1 Accent 5" w:semiHidden="0" w:uiPriority="65" w:unhideWhenUsed="0"/>
+    <w:lsdException w:name="Medium List 2 Accent 5" w:semiHidden="0" w:uiPriority="66" w:unhideWhenUsed="0"/>
+    <w:lsdException w:name="Medium Grid 1 Accent 5" w:semiHidden="0" w:uiPriority="67" w:unhideWhenUsed="0"/>
+    <w:lsdException w:name="Medium Grid 2 Accent 5" w:semiHidden="0" w:uiPriority="68" w:unhideWhenUsed="0"/>
+    <w:lsdException w:name="Medium Grid 3 Accent 5" w:semiHidden="0" w:uiPriority="69" w:unhideWhenUsed="0"/>
+    <w:lsdException w:name="Dark List Accent 5" w:semiHidden="0" w:uiPriority="70" w:unhideWhenUsed="0"/>
+    <w:lsdException w:name="Colorful Shading Accent 5" w:semiHidden="0" w:uiPriority="71" w:unhideWhenUsed="0"/>
+    <w:lsdException w:name="Colorful List Accent 5" w:semiHidden="0" w:uiPriority="72" w:unhideWhenUsed="0"/>
+    <w:lsdException w:name="Colorful Grid Accent 5" w:semiHidden="0" w:uiPriority="73" w:unhideWhenUsed="0"/>
+    <w:lsdException w:name="Light Shading Accent 6" w:semiHidden="0" w:uiPriority="60" w:unhideWhenUsed="0"/>
+    <w:lsdException w:name="Light List Accent 6" w:semiHidden="0" w:uiPriority="61" w:unhideWhenUsed="0"/>
+    <w:lsdException w:name="Light Grid Accent 6" w:semiHidden="0" w:uiPriority="62" w:unhideWhenUsed="0"/>
+    <w:lsdException w:name="Medium Shading 1 Accent 6" w:semiHidden="0" w:uiPriority="63" w:unhideWhenUsed="0"/>
+    <w:lsdException w:name="Medium Shading 2 Accent 6" w:semiHidden="0" w:uiPriority="64" w:unhideWhenUsed="0"/>
+    <w:lsdException w:name="Medium List 1 Accent 6" w:semiHidden="0" w:uiPriority="65" w:unhideWhenUsed="0"/>
+    <w:lsdException w:name="Medium List 2 Accent 6" w:semiHidden="0" w:uiPriority="66" w:unhideWhenUsed="0"/>
+    <w:lsdException w:name="Medium Grid 1 Accent 6" w:semiHidden="0" w:uiPriority="67" w:unhideWhenUsed="0"/>
+    <w:lsdException w:name="Medium Grid 2 Accent 6" w:semiHidden="0" w:uiPriority="68" w:unhideWhenUsed="0"/>
+    <w:lsdException w:name="Medium Grid 3 Accent 6" w:semiHidden="0" w:uiPriority="69" w:unhideWhenUsed="0"/>
+    <w:lsdException w:name="Dark List Accent 6" w:semiHidden="0" w:uiPriority="70" w:unhideWhenUsed="0"/>
+    <w:lsdException w:name="Colorful Shading Accent 6" w:semiHidden="0" w:uiPriority="71" w:unhideWhenUsed="0"/>
+    <w:lsdException w:name="Colorful List Accent 6" w:semiHidden="0" w:uiPriority="72" w:unhideWhenUsed="0"/>
+    <w:lsdException w:name="Colorful Grid Accent 6" w:semiHidden="0" w:uiPriority="73" w:unhideWhenUsed="0"/>
+    <w:lsdException w:name="Subtle Emphasis" w:semiHidden="0" w:uiPriority="19" w:unhideWhenUsed="0" w:qFormat="1"/>
+    <w:lsdException w:name="Intense Emphasis" w:semiHidden="0" w:uiPriority="21" w:unhideWhenUsed="0" w:qFormat="1"/>
+    <w:lsdException w:name="Subtle Reference" w:semiHidden="0" w:uiPriority="31" w:unhideWhenUsed="0" w:qFormat="1"/>
+    <w:lsdException w:name="Intense Reference" w:semiHidden="0" w:uiPriority="32" w:unhideWhenUsed="0" w:qFormat="1"/>
+    <w:lsdException w:name="Book Title" w:semiHidden="0" w:uiPriority="33" w:unhideWhenUsed="0" w:qFormat="1"/>
+    <w:lsdException w:name="Bibliography" w:uiPriority="37"/>
+    <w:lsdException w:name="TOC Heading" w:uiPriority="39" w:qFormat="1"/>
+  </w:latentStyles>
+  <w:style w:type="paragraph" w:default="1" w:styleId="a">
+    <w:name w:val="Normal"/>
+    <w:qFormat/>
+    <w:pPr>
+      <w:widowControl w:val="0"/>
+    </w:pPr>
+  </w:style>
+  <w:style w:type="character" w:default="1" w:styleId="a0">
+    <w:name w:val="Default Paragraph Font"/>
+    <w:uiPriority w:val="1"/>
+    <w:semiHidden/>
+    <w:unhideWhenUsed/>
+  </w:style>
+  <w:style w:type="table" w:default="1" w:styleId="a1">
+    <w:name w:val="Normal Table"/>
+    <w:uiPriority w:val="99"/>
+    <w:semiHidden/>
+    <w:unhideWhenUsed/>
+    <w:tblPr>
+      <w:tblInd w:w="0" w:type="dxa"/>
+      <w:tblCellMar>
+        <w:top w:w="0" w:type="dxa"/>
+        <w:left w:w="108" w:type="dxa"/>
+        <w:bottom w:w="0" w:type="dxa"/>
+        <w:right w:w="108" w:type="dxa"/>
+      </w:tblCellMar>
+    </w:tblPr>
+  </w:style>
+  <w:style w:type="numbering" w:default="1" w:styleId="a2">
+    <w:name w:val="No List"/>
+    <w:uiPriority w:val="99"/>
+    <w:semiHidden/>
+    <w:unhideWhenUsed/>
   </w:style>
 </w:styles>
 </file>
@@ -10668,7 +9076,7 @@
 </file>
 
 <file path=customXml/itemProps1.xml><?xml version="1.0" encoding="utf-8"?>
-<ds:datastoreItem xmlns:ds="http://schemas.openxmlformats.org/officeDocument/2006/customXml" ds:itemID="{6FF5AC27-4820-4046-B818-865C54A0E0BD}">
+<ds:datastoreItem xmlns:ds="http://schemas.openxmlformats.org/officeDocument/2006/customXml" ds:itemID="{82B1615F-6482-4C45-BC03-9348AD2F45CD}">
   <ds:schemaRefs>
     <ds:schemaRef ds:uri="http://schemas.openxmlformats.org/officeDocument/2006/bibliography"/>
   </ds:schemaRefs>

</xml_diff>